<commit_message>
Added quote image for sharing. Added e2e test. Share links now FA icons. Many styling issues refined.
</commit_message>
<xml_diff>
--- a/readme.docx
+++ b/readme.docx
@@ -633,7 +633,19 @@
         <w:rPr>
           <w:lang w:val="en-NL"/>
         </w:rPr>
-        <w:t>I decided to choose Stylus as a pre-processor for CSS. This because the linting and automatic sorting extensions available in Visual Studio Code are very useful for this.</w:t>
+        <w:t>I decided to choose Stylus as a pre-processor for CSS. This because the linting and automatic sorting extensions available in Visual Studio Code are very useful for this</w:t>
+      </w:r>
+      <w:r>
+        <w:rPr>
+          <w:lang w:val="en-NL"/>
+        </w:rPr>
+        <w:t xml:space="preserve"> pre-processor</w:t>
+      </w:r>
+      <w:r>
+        <w:rPr>
+          <w:lang w:val="en-NL"/>
+        </w:rPr>
+        <w:t>.</w:t>
       </w:r>
     </w:p>
     <w:p>
@@ -793,6 +805,13 @@
         </w:rPr>
         <w:t xml:space="preserve"> Calls the right configuration settings.</w:t>
       </w:r>
+    </w:p>
+    <w:p>
+      <w:pPr>
+        <w:rPr>
+          <w:lang w:val="en-NL"/>
+        </w:rPr>
+      </w:pPr>
       <w:bookmarkStart w:id="0" w:name="_GoBack"/>
       <w:bookmarkEnd w:id="0"/>
     </w:p>

</xml_diff>

<commit_message>
Fixed vertical scrolling blocked by hammerjs. fixed timer.
</commit_message>
<xml_diff>
--- a/readme.docx
+++ b/readme.docx
@@ -40,14 +40,191 @@
         <w:rPr>
           <w:lang w:val="en-NL"/>
         </w:rPr>
-        <w:t>What first pops into my mind by a random quote generator application would be that it should be classy and simple.</w:t>
-      </w:r>
-      <w:r>
-        <w:rPr>
-          <w:lang w:val="en-NL"/>
-        </w:rPr>
-        <w:t xml:space="preserve"> This would mean a clear heading, a large quote block and some social and other actions at the bottom. Optionally we want to click on the author to get more quotes from that specific author. Also, we want to base the design and usability on mobile-first. </w:t>
-      </w:r>
+        <w:t xml:space="preserve">What first pops into my mind </w:t>
+      </w:r>
+      <w:r>
+        <w:rPr>
+          <w:lang w:val="en-NL"/>
+        </w:rPr>
+        <w:t>to build</w:t>
+      </w:r>
+      <w:r>
+        <w:rPr>
+          <w:lang w:val="en-NL"/>
+        </w:rPr>
+        <w:t xml:space="preserve"> a random quote generator application</w:t>
+      </w:r>
+      <w:r>
+        <w:rPr>
+          <w:lang w:val="en-NL"/>
+        </w:rPr>
+        <w:t>,</w:t>
+      </w:r>
+      <w:r>
+        <w:rPr>
+          <w:lang w:val="en-NL"/>
+        </w:rPr>
+        <w:t xml:space="preserve"> </w:t>
+      </w:r>
+      <w:r>
+        <w:rPr>
+          <w:lang w:val="en-NL"/>
+        </w:rPr>
+        <w:t xml:space="preserve">is </w:t>
+      </w:r>
+      <w:r>
+        <w:rPr>
+          <w:lang w:val="en-NL"/>
+        </w:rPr>
+        <w:t>that it should be classy and simple.</w:t>
+      </w:r>
+      <w:r>
+        <w:rPr>
+          <w:lang w:val="en-NL"/>
+        </w:rPr>
+        <w:t xml:space="preserve"> This would mean a clear heading, a large quote block and some social and other actions at the bottom. Optionally we want to click on the author to get more quotes from that specific author. Also, we want to base the design and usability on mobile-first.</w:t>
+      </w:r>
+    </w:p>
+    <w:p>
+      <w:pPr>
+        <w:pStyle w:val="Heading2"/>
+        <w:rPr>
+          <w:lang w:val="en-NL"/>
+        </w:rPr>
+      </w:pPr>
+      <w:r>
+        <w:rPr>
+          <w:lang w:val="en-NL"/>
+        </w:rPr>
+        <w:t>URLs</w:t>
+      </w:r>
+    </w:p>
+    <w:tbl>
+      <w:tblPr>
+        <w:tblStyle w:val="TableGridLight"/>
+        <w:tblW w:w="0" w:type="auto"/>
+        <w:tblLook w:val="04A0" w:firstRow="1" w:lastRow="0" w:firstColumn="1" w:lastColumn="0" w:noHBand="0" w:noVBand="1"/>
+      </w:tblPr>
+      <w:tblGrid>
+        <w:gridCol w:w="2802"/>
+        <w:gridCol w:w="6440"/>
+      </w:tblGrid>
+      <w:tr>
+        <w:tc>
+          <w:tcPr>
+            <w:tcW w:w="2802" w:type="dxa"/>
+          </w:tcPr>
+          <w:p>
+            <w:pPr>
+              <w:rPr>
+                <w:lang w:val="en-NL"/>
+              </w:rPr>
+            </w:pPr>
+            <w:r>
+              <w:rPr>
+                <w:lang w:val="en-NL"/>
+              </w:rPr>
+              <w:t>URL</w:t>
+            </w:r>
+          </w:p>
+        </w:tc>
+        <w:tc>
+          <w:tcPr>
+            <w:tcW w:w="6440" w:type="dxa"/>
+          </w:tcPr>
+          <w:p>
+            <w:pPr>
+              <w:rPr>
+                <w:lang w:val="en-NL"/>
+              </w:rPr>
+            </w:pPr>
+            <w:hyperlink r:id="rId5" w:history="1">
+              <w:r>
+                <w:rPr>
+                  <w:rStyle w:val="Hyperlink"/>
+                </w:rPr>
+                <w:t>https://quoteforyou.netlify.com/</w:t>
+              </w:r>
+            </w:hyperlink>
+          </w:p>
+        </w:tc>
+      </w:tr>
+      <w:tr>
+        <w:tc>
+          <w:tcPr>
+            <w:tcW w:w="2802" w:type="dxa"/>
+          </w:tcPr>
+          <w:p>
+            <w:pPr>
+              <w:rPr>
+                <w:lang w:val="en-NL"/>
+              </w:rPr>
+            </w:pPr>
+            <w:r>
+              <w:rPr>
+                <w:lang w:val="en-NL"/>
+              </w:rPr>
+              <w:t>GitHub</w:t>
+            </w:r>
+          </w:p>
+        </w:tc>
+        <w:tc>
+          <w:tcPr>
+            <w:tcW w:w="6440" w:type="dxa"/>
+          </w:tcPr>
+          <w:p>
+            <w:pPr>
+              <w:rPr>
+                <w:lang w:val="en-NL"/>
+              </w:rPr>
+            </w:pPr>
+            <w:hyperlink r:id="rId6" w:history="1">
+              <w:r>
+                <w:rPr>
+                  <w:rStyle w:val="Hyperlink"/>
+                </w:rPr>
+                <w:t>https://github.com/jnieberg/a-quote-for-you</w:t>
+              </w:r>
+            </w:hyperlink>
+          </w:p>
+        </w:tc>
+      </w:tr>
+    </w:tbl>
+    <w:p>
+      <w:pPr>
+        <w:pStyle w:val="Heading2"/>
+        <w:rPr>
+          <w:lang w:val="en-NL"/>
+        </w:rPr>
+      </w:pPr>
+      <w:bookmarkStart w:id="0" w:name="_GoBack"/>
+      <w:bookmarkEnd w:id="0"/>
+      <w:r>
+        <w:rPr>
+          <w:lang w:val="en-NL"/>
+        </w:rPr>
+        <w:t>NPM Commands</w:t>
+      </w:r>
+    </w:p>
+    <w:p>
+      <w:pPr>
+        <w:rPr>
+          <w:lang w:val="en-NL"/>
+        </w:rPr>
+      </w:pPr>
+      <w:r>
+        <w:rPr>
+          <w:lang w:val="en-NL"/>
+        </w:rPr>
+        <w:t>After cloning the app from the GitHub repository, use one of the following commands:</w:t>
+      </w:r>
+    </w:p>
+    <w:p>
+      <w:pPr>
+        <w:rPr>
+          <w:lang w:val="en-NL"/>
+        </w:rPr>
+      </w:pPr>
     </w:p>
     <w:p>
       <w:pPr>
@@ -108,9 +285,9 @@
           <w:noProof/>
         </w:rPr>
         <w:drawing>
-          <wp:inline distT="0" distB="0" distL="0" distR="0" wp14:anchorId="62C3D891" wp14:editId="1EB991E6">
+          <wp:inline distT="0" distB="0" distL="0" distR="0" wp14:anchorId="62C3D891" wp14:editId="3F8B1B41">
             <wp:extent cx="1881051" cy="3028601"/>
-            <wp:effectExtent l="0" t="0" r="5080" b="635"/>
+            <wp:effectExtent l="19050" t="0" r="24130" b="876935"/>
             <wp:docPr id="1" name="Picture 1"/>
             <wp:cNvGraphicFramePr>
               <a:graphicFrameLocks xmlns:a="http://schemas.openxmlformats.org/drawingml/2006/main" noChangeAspect="1"/>
@@ -125,7 +302,7 @@
                     </pic:cNvPicPr>
                   </pic:nvPicPr>
                   <pic:blipFill>
-                    <a:blip r:embed="rId5">
+                    <a:blip r:embed="rId7">
                       <a:extLst>
                         <a:ext uri="{28A0092B-C50C-407E-A947-70E740481C1C}">
                           <a14:useLocalDpi xmlns:a14="http://schemas.microsoft.com/office/drawing/2010/main" val="0"/>
@@ -142,13 +319,22 @@
                       <a:off x="0" y="0"/>
                       <a:ext cx="1900737" cy="3060296"/>
                     </a:xfrm>
-                    <a:prstGeom prst="rect">
-                      <a:avLst/>
+                    <a:prstGeom prst="roundRect">
+                      <a:avLst>
+                        <a:gd name="adj" fmla="val 8594"/>
+                      </a:avLst>
                     </a:prstGeom>
-                    <a:noFill/>
+                    <a:solidFill>
+                      <a:srgbClr val="FFFFFF">
+                        <a:shade val="85000"/>
+                      </a:srgbClr>
+                    </a:solidFill>
                     <a:ln>
                       <a:noFill/>
                     </a:ln>
+                    <a:effectLst>
+                      <a:reflection blurRad="12700" stA="38000" endPos="28000" dist="5000" dir="5400000" sy="-100000" algn="bl" rotWithShape="0"/>
+                    </a:effectLst>
                   </pic:spPr>
                 </pic:pic>
               </a:graphicData>
@@ -159,6 +345,122 @@
     </w:p>
     <w:p>
       <w:pPr>
+        <w:pStyle w:val="Heading3"/>
+        <w:rPr>
+          <w:lang w:val="en-NL"/>
+        </w:rPr>
+      </w:pPr>
+      <w:r>
+        <w:rPr>
+          <w:lang w:val="en-NL"/>
+        </w:rPr>
+        <w:t>Heading</w:t>
+      </w:r>
+    </w:p>
+    <w:p>
+      <w:pPr>
+        <w:rPr>
+          <w:lang w:val="en-NL"/>
+        </w:rPr>
+      </w:pPr>
+      <w:r>
+        <w:rPr>
+          <w:lang w:val="en-NL"/>
+        </w:rPr>
+        <w:t>A simple heading</w:t>
+      </w:r>
+      <w:r>
+        <w:rPr>
+          <w:lang w:val="en-NL"/>
+        </w:rPr>
+        <w:t xml:space="preserve"> “A quote for you”</w:t>
+      </w:r>
+    </w:p>
+    <w:p>
+      <w:pPr>
+        <w:pStyle w:val="Heading3"/>
+        <w:rPr>
+          <w:lang w:val="en-NL"/>
+        </w:rPr>
+      </w:pPr>
+      <w:r>
+        <w:rPr>
+          <w:lang w:val="en-NL"/>
+        </w:rPr>
+        <w:lastRenderedPageBreak/>
+        <w:t>Quote block</w:t>
+      </w:r>
+    </w:p>
+    <w:p>
+      <w:pPr>
+        <w:rPr>
+          <w:lang w:val="en-NL"/>
+        </w:rPr>
+      </w:pPr>
+      <w:r>
+        <w:rPr>
+          <w:lang w:val="en-NL"/>
+        </w:rPr>
+        <w:t>The quote block contains the quote and an author. Clicking on the author will show a random quote from the specific author.</w:t>
+      </w:r>
+    </w:p>
+    <w:p>
+      <w:pPr>
+        <w:pStyle w:val="Heading3"/>
+        <w:rPr>
+          <w:lang w:val="en-NL"/>
+        </w:rPr>
+      </w:pPr>
+      <w:r>
+        <w:rPr>
+          <w:lang w:val="en-NL"/>
+        </w:rPr>
+        <w:t>Share block</w:t>
+      </w:r>
+    </w:p>
+    <w:p>
+      <w:pPr>
+        <w:rPr>
+          <w:lang w:val="en-NL"/>
+        </w:rPr>
+      </w:pPr>
+      <w:r>
+        <w:rPr>
+          <w:lang w:val="en-NL"/>
+        </w:rPr>
+        <w:t xml:space="preserve">I decided to add two share buttons: Facebook and Twitter. There is also a </w:t>
+      </w:r>
+      <w:r>
+        <w:rPr>
+          <w:i/>
+          <w:iCs/>
+          <w:lang w:val="en-NL"/>
+        </w:rPr>
+        <w:t>next</w:t>
+      </w:r>
+      <w:r>
+        <w:rPr>
+          <w:i/>
+          <w:iCs/>
+          <w:lang w:val="en-NL"/>
+        </w:rPr>
+        <w:t xml:space="preserve"> </w:t>
+      </w:r>
+      <w:r>
+        <w:rPr>
+          <w:lang w:val="en-NL"/>
+        </w:rPr>
+        <w:t>button</w:t>
+      </w:r>
+      <w:r>
+        <w:rPr>
+          <w:lang w:val="en-NL"/>
+        </w:rPr>
+        <w:t xml:space="preserve"> to show a new quote.</w:t>
+      </w:r>
+    </w:p>
+    <w:p>
+      <w:pPr>
         <w:pStyle w:val="Heading2"/>
         <w:rPr>
           <w:lang w:val="en-NL"/>
@@ -197,7 +499,7 @@
         </w:rPr>
         <w:t xml:space="preserve">The theme of the application should be classy and warm. Hence, using warm colours and a beautiful font. I found a </w:t>
       </w:r>
-      <w:hyperlink r:id="rId6" w:history="1">
+      <w:hyperlink r:id="rId8" w:history="1">
         <w:r>
           <w:rPr>
             <w:rStyle w:val="Hyperlink"/>
@@ -249,7 +551,7 @@
                     </pic:cNvPicPr>
                   </pic:nvPicPr>
                   <pic:blipFill>
-                    <a:blip r:embed="rId7" cstate="print">
+                    <a:blip r:embed="rId9" cstate="print">
                       <a:extLst>
                         <a:ext uri="{28A0092B-C50C-407E-A947-70E740481C1C}">
                           <a14:useLocalDpi xmlns:a14="http://schemas.microsoft.com/office/drawing/2010/main" val="0"/>
@@ -325,8 +627,7 @@
         </w:rPr>
         <w:t xml:space="preserve">In this case it became </w:t>
       </w:r>
-      <w:hyperlink r:id="rId8" w:history="1">
-        <w:proofErr w:type="spellStart"/>
+      <w:hyperlink r:id="rId10" w:history="1">
         <w:r>
           <w:rPr>
             <w:rStyle w:val="Hyperlink"/>
@@ -336,7 +637,6 @@
           </w:rPr>
           <w:t>Lemonada</w:t>
         </w:r>
-        <w:proofErr w:type="spellEnd"/>
       </w:hyperlink>
       <w:r>
         <w:rPr>
@@ -376,7 +676,6 @@
         <w:rPr>
           <w:noProof/>
         </w:rPr>
-        <w:lastRenderedPageBreak/>
         <w:drawing>
           <wp:inline distT="0" distB="0" distL="0" distR="0" wp14:anchorId="543EBA79" wp14:editId="47AF0C07">
             <wp:extent cx="5731510" cy="1476375"/>
@@ -395,7 +694,7 @@
                     </pic:cNvPicPr>
                   </pic:nvPicPr>
                   <pic:blipFill>
-                    <a:blip r:embed="rId9">
+                    <a:blip r:embed="rId11">
                       <a:extLst>
                         <a:ext uri="{28A0092B-C50C-407E-A947-70E740481C1C}">
                           <a14:useLocalDpi xmlns:a14="http://schemas.microsoft.com/office/drawing/2010/main" val="0"/>
@@ -451,7 +750,7 @@
         <w:rPr>
           <w:lang w:val="en-NL"/>
         </w:rPr>
-        <w:t xml:space="preserve">I also wanted to make the quote panel look like something you hang on your wall at home, so I found a good border </w:t>
+        <w:t xml:space="preserve">I also wanted to make the quote panel look like something you hang on your wall at home, so I found a good </w:t>
       </w:r>
       <w:r>
         <w:rPr>
@@ -465,7 +764,19 @@
         <w:rPr>
           <w:lang w:val="en-NL"/>
         </w:rPr>
-        <w:t xml:space="preserve"> code for it.</w:t>
+        <w:t xml:space="preserve"> </w:t>
+      </w:r>
+      <w:r>
+        <w:rPr>
+          <w:lang w:val="en-NL"/>
+        </w:rPr>
+        <w:t>border</w:t>
+      </w:r>
+      <w:r>
+        <w:rPr>
+          <w:lang w:val="en-NL"/>
+        </w:rPr>
+        <w:t xml:space="preserve"> for it.</w:t>
       </w:r>
     </w:p>
     <w:p>
@@ -497,7 +808,7 @@
                     </pic:cNvPicPr>
                   </pic:nvPicPr>
                   <pic:blipFill>
-                    <a:blip r:embed="rId10">
+                    <a:blip r:embed="rId12">
                       <a:extLst>
                         <a:ext uri="{28A0092B-C50C-407E-A947-70E740481C1C}">
                           <a14:useLocalDpi xmlns:a14="http://schemas.microsoft.com/office/drawing/2010/main" val="0"/>
@@ -600,13 +911,7 @@
         <w:rPr>
           <w:lang w:val="en-NL"/>
         </w:rPr>
-        <w:t>T</w:t>
-      </w:r>
-      <w:r>
-        <w:rPr>
-          <w:lang w:val="en-NL"/>
-        </w:rPr>
-        <w:t>o assure the code quality, TypeScript would be a good set to work with.</w:t>
+        <w:t>To assure the code quality, TypeScript would be a good set to work with.</w:t>
       </w:r>
     </w:p>
     <w:p>
@@ -659,6 +964,7 @@
         <w:rPr>
           <w:lang w:val="en-NL"/>
         </w:rPr>
+        <w:lastRenderedPageBreak/>
         <w:t>Testing</w:t>
       </w:r>
     </w:p>
@@ -808,12 +1114,37 @@
     </w:p>
     <w:p>
       <w:pPr>
-        <w:rPr>
-          <w:lang w:val="en-NL"/>
-        </w:rPr>
-      </w:pPr>
-      <w:bookmarkStart w:id="0" w:name="_GoBack"/>
-      <w:bookmarkEnd w:id="0"/>
+        <w:pStyle w:val="Heading3"/>
+        <w:rPr>
+          <w:lang w:val="en-NL"/>
+        </w:rPr>
+      </w:pPr>
+      <w:r>
+        <w:rPr>
+          <w:lang w:val="en-NL"/>
+        </w:rPr>
+        <w:t>Configuration file</w:t>
+      </w:r>
+    </w:p>
+    <w:p>
+      <w:pPr>
+        <w:rPr>
+          <w:lang w:val="en-NL"/>
+        </w:rPr>
+      </w:pPr>
+      <w:r>
+        <w:rPr>
+          <w:lang w:val="en-NL"/>
+        </w:rPr>
+        <w:t>All configurable text, API endpoint data, link URLs and mock data is centralized into one configuration file. This makes is easier to apply changes to text without searching through the correct files.</w:t>
+      </w:r>
+    </w:p>
+    <w:p>
+      <w:pPr>
+        <w:rPr>
+          <w:lang w:val="en-NL"/>
+        </w:rPr>
+      </w:pPr>
     </w:p>
     <w:sectPr>
       <w:pgSz w:w="11906" w:h="16838"/>
@@ -1552,7 +1883,6 @@
   <w:style w:type="character" w:default="1" w:styleId="DefaultParagraphFont">
     <w:name w:val="Default Paragraph Font"/>
     <w:uiPriority w:val="1"/>
-    <w:semiHidden/>
     <w:unhideWhenUsed/>
   </w:style>
   <w:style w:type="table" w:default="1" w:styleId="TableNormal">
@@ -1985,6 +2315,108 @@
       <w:ind w:left="720"/>
       <w:contextualSpacing/>
     </w:pPr>
+  </w:style>
+  <w:style w:type="table" w:styleId="TableGrid">
+    <w:name w:val="Table Grid"/>
+    <w:basedOn w:val="TableNormal"/>
+    <w:uiPriority w:val="59"/>
+    <w:unhideWhenUsed/>
+    <w:rsid w:val="00042B44"/>
+    <w:pPr>
+      <w:spacing w:after="0" w:line="240" w:lineRule="auto"/>
+    </w:pPr>
+    <w:tblPr>
+      <w:tblBorders>
+        <w:top w:val="single" w:sz="4" w:space="0" w:color="auto"/>
+        <w:left w:val="single" w:sz="4" w:space="0" w:color="auto"/>
+        <w:bottom w:val="single" w:sz="4" w:space="0" w:color="auto"/>
+        <w:right w:val="single" w:sz="4" w:space="0" w:color="auto"/>
+        <w:insideH w:val="single" w:sz="4" w:space="0" w:color="auto"/>
+        <w:insideV w:val="single" w:sz="4" w:space="0" w:color="auto"/>
+      </w:tblBorders>
+    </w:tblPr>
+  </w:style>
+  <w:style w:type="table" w:styleId="PlainTable1">
+    <w:name w:val="Plain Table 1"/>
+    <w:basedOn w:val="TableNormal"/>
+    <w:uiPriority w:val="41"/>
+    <w:rsid w:val="00042B44"/>
+    <w:pPr>
+      <w:spacing w:after="0" w:line="240" w:lineRule="auto"/>
+    </w:pPr>
+    <w:tblPr>
+      <w:tblStyleRowBandSize w:val="1"/>
+      <w:tblStyleColBandSize w:val="1"/>
+      <w:tblBorders>
+        <w:top w:val="single" w:sz="4" w:space="0" w:color="BFBFBF" w:themeColor="background1" w:themeShade="BF"/>
+        <w:left w:val="single" w:sz="4" w:space="0" w:color="BFBFBF" w:themeColor="background1" w:themeShade="BF"/>
+        <w:bottom w:val="single" w:sz="4" w:space="0" w:color="BFBFBF" w:themeColor="background1" w:themeShade="BF"/>
+        <w:right w:val="single" w:sz="4" w:space="0" w:color="BFBFBF" w:themeColor="background1" w:themeShade="BF"/>
+        <w:insideH w:val="single" w:sz="4" w:space="0" w:color="BFBFBF" w:themeColor="background1" w:themeShade="BF"/>
+        <w:insideV w:val="single" w:sz="4" w:space="0" w:color="BFBFBF" w:themeColor="background1" w:themeShade="BF"/>
+      </w:tblBorders>
+    </w:tblPr>
+    <w:tblStylePr w:type="firstRow">
+      <w:rPr>
+        <w:b/>
+        <w:bCs/>
+      </w:rPr>
+    </w:tblStylePr>
+    <w:tblStylePr w:type="lastRow">
+      <w:rPr>
+        <w:b/>
+        <w:bCs/>
+      </w:rPr>
+      <w:tblPr/>
+      <w:tcPr>
+        <w:tcBorders>
+          <w:top w:val="double" w:sz="4" w:space="0" w:color="BFBFBF" w:themeColor="background1" w:themeShade="BF"/>
+        </w:tcBorders>
+      </w:tcPr>
+    </w:tblStylePr>
+    <w:tblStylePr w:type="firstCol">
+      <w:rPr>
+        <w:b/>
+        <w:bCs/>
+      </w:rPr>
+    </w:tblStylePr>
+    <w:tblStylePr w:type="lastCol">
+      <w:rPr>
+        <w:b/>
+        <w:bCs/>
+      </w:rPr>
+    </w:tblStylePr>
+    <w:tblStylePr w:type="band1Vert">
+      <w:tblPr/>
+      <w:tcPr>
+        <w:shd w:val="clear" w:color="auto" w:fill="F2F2F2" w:themeFill="background1" w:themeFillShade="F2"/>
+      </w:tcPr>
+    </w:tblStylePr>
+    <w:tblStylePr w:type="band1Horz">
+      <w:tblPr/>
+      <w:tcPr>
+        <w:shd w:val="clear" w:color="auto" w:fill="F2F2F2" w:themeFill="background1" w:themeFillShade="F2"/>
+      </w:tcPr>
+    </w:tblStylePr>
+  </w:style>
+  <w:style w:type="table" w:styleId="TableGridLight">
+    <w:name w:val="Grid Table Light"/>
+    <w:basedOn w:val="TableNormal"/>
+    <w:uiPriority w:val="40"/>
+    <w:rsid w:val="00042B44"/>
+    <w:pPr>
+      <w:spacing w:after="0" w:line="240" w:lineRule="auto"/>
+    </w:pPr>
+    <w:tblPr>
+      <w:tblBorders>
+        <w:top w:val="single" w:sz="4" w:space="0" w:color="BFBFBF" w:themeColor="background1" w:themeShade="BF"/>
+        <w:left w:val="single" w:sz="4" w:space="0" w:color="BFBFBF" w:themeColor="background1" w:themeShade="BF"/>
+        <w:bottom w:val="single" w:sz="4" w:space="0" w:color="BFBFBF" w:themeColor="background1" w:themeShade="BF"/>
+        <w:right w:val="single" w:sz="4" w:space="0" w:color="BFBFBF" w:themeColor="background1" w:themeShade="BF"/>
+        <w:insideH w:val="single" w:sz="4" w:space="0" w:color="BFBFBF" w:themeColor="background1" w:themeShade="BF"/>
+        <w:insideV w:val="single" w:sz="4" w:space="0" w:color="BFBFBF" w:themeColor="background1" w:themeShade="BF"/>
+      </w:tblBorders>
+    </w:tblPr>
   </w:style>
 </w:styles>
 </file>

</xml_diff>

<commit_message>
Added WhatsApp share button. Added favicons. Small styling issues. Added some comment to complexer functions. Improved function names.
</commit_message>
<xml_diff>
--- a/readme.docx
+++ b/readme.docx
@@ -83,6 +83,1044 @@
           <w:lang w:val="en-NL"/>
         </w:rPr>
         <w:t xml:space="preserve"> This would mean a clear heading, a large quote block and some social and other actions at the bottom. Optionally we want to click on the author to get more quotes from that specific author. Also, we want to base the design and usability on mobile-first.</w:t>
+      </w:r>
+    </w:p>
+    <w:p>
+      <w:pPr>
+        <w:pStyle w:val="Heading1"/>
+        <w:rPr>
+          <w:lang w:val="en-NL"/>
+        </w:rPr>
+      </w:pPr>
+      <w:r>
+        <w:rPr>
+          <w:lang w:val="en-NL"/>
+        </w:rPr>
+        <w:t>Setup</w:t>
+      </w:r>
+    </w:p>
+    <w:p>
+      <w:pPr>
+        <w:pStyle w:val="Heading2"/>
+        <w:rPr>
+          <w:lang w:val="en-NL"/>
+        </w:rPr>
+      </w:pPr>
+      <w:r>
+        <w:rPr>
+          <w:lang w:val="en-NL"/>
+        </w:rPr>
+        <w:t>Wireframe</w:t>
+      </w:r>
+    </w:p>
+    <w:p>
+      <w:pPr>
+        <w:rPr>
+          <w:lang w:val="en-NL"/>
+        </w:rPr>
+      </w:pPr>
+      <w:r>
+        <w:rPr>
+          <w:lang w:val="en-NL"/>
+        </w:rPr>
+        <w:t>I came up with the following wireframe</w:t>
+      </w:r>
+      <w:r>
+        <w:rPr>
+          <w:lang w:val="en-NL"/>
+        </w:rPr>
+        <w:t>. It contains a heading, a quote and author block, 2 social buttons and a button to refresh the quote.</w:t>
+      </w:r>
+    </w:p>
+    <w:p>
+      <w:pPr>
+        <w:jc w:val="center"/>
+        <w:rPr>
+          <w:lang w:val="en-NL"/>
+        </w:rPr>
+      </w:pPr>
+      <w:r>
+        <w:rPr>
+          <w:noProof/>
+        </w:rPr>
+        <w:drawing>
+          <wp:inline distT="0" distB="0" distL="0" distR="0" wp14:anchorId="62C3D891" wp14:editId="3F8B1B41">
+            <wp:extent cx="1881051" cy="3028601"/>
+            <wp:effectExtent l="19050" t="0" r="24130" b="876935"/>
+            <wp:docPr id="1" name="Picture 1"/>
+            <wp:cNvGraphicFramePr>
+              <a:graphicFrameLocks xmlns:a="http://schemas.openxmlformats.org/drawingml/2006/main" noChangeAspect="1"/>
+            </wp:cNvGraphicFramePr>
+            <a:graphic xmlns:a="http://schemas.openxmlformats.org/drawingml/2006/main">
+              <a:graphicData uri="http://schemas.openxmlformats.org/drawingml/2006/picture">
+                <pic:pic xmlns:pic="http://schemas.openxmlformats.org/drawingml/2006/picture">
+                  <pic:nvPicPr>
+                    <pic:cNvPr id="0" name="Picture 1"/>
+                    <pic:cNvPicPr>
+                      <a:picLocks noChangeAspect="1" noChangeArrowheads="1"/>
+                    </pic:cNvPicPr>
+                  </pic:nvPicPr>
+                  <pic:blipFill>
+                    <a:blip r:embed="rId5">
+                      <a:extLst>
+                        <a:ext uri="{28A0092B-C50C-407E-A947-70E740481C1C}">
+                          <a14:useLocalDpi xmlns:a14="http://schemas.microsoft.com/office/drawing/2010/main" val="0"/>
+                        </a:ext>
+                      </a:extLst>
+                    </a:blip>
+                    <a:srcRect/>
+                    <a:stretch>
+                      <a:fillRect/>
+                    </a:stretch>
+                  </pic:blipFill>
+                  <pic:spPr bwMode="auto">
+                    <a:xfrm>
+                      <a:off x="0" y="0"/>
+                      <a:ext cx="1900737" cy="3060296"/>
+                    </a:xfrm>
+                    <a:prstGeom prst="roundRect">
+                      <a:avLst>
+                        <a:gd name="adj" fmla="val 8594"/>
+                      </a:avLst>
+                    </a:prstGeom>
+                    <a:solidFill>
+                      <a:srgbClr val="FFFFFF">
+                        <a:shade val="85000"/>
+                      </a:srgbClr>
+                    </a:solidFill>
+                    <a:ln>
+                      <a:noFill/>
+                    </a:ln>
+                    <a:effectLst>
+                      <a:reflection blurRad="12700" stA="38000" endPos="28000" dist="5000" dir="5400000" sy="-100000" algn="bl" rotWithShape="0"/>
+                    </a:effectLst>
+                  </pic:spPr>
+                </pic:pic>
+              </a:graphicData>
+            </a:graphic>
+          </wp:inline>
+        </w:drawing>
+      </w:r>
+    </w:p>
+    <w:p>
+      <w:pPr>
+        <w:pStyle w:val="Heading3"/>
+        <w:rPr>
+          <w:lang w:val="en-NL"/>
+        </w:rPr>
+      </w:pPr>
+      <w:r>
+        <w:rPr>
+          <w:lang w:val="en-NL"/>
+        </w:rPr>
+        <w:t>Heading</w:t>
+      </w:r>
+    </w:p>
+    <w:p>
+      <w:pPr>
+        <w:rPr>
+          <w:lang w:val="en-NL"/>
+        </w:rPr>
+      </w:pPr>
+      <w:r>
+        <w:rPr>
+          <w:lang w:val="en-NL"/>
+        </w:rPr>
+        <w:t>A simple heading</w:t>
+      </w:r>
+      <w:r>
+        <w:rPr>
+          <w:lang w:val="en-NL"/>
+        </w:rPr>
+        <w:t xml:space="preserve"> “A quote for you”</w:t>
+      </w:r>
+      <w:r>
+        <w:rPr>
+          <w:lang w:val="en-NL"/>
+        </w:rPr>
+        <w:t>.</w:t>
+      </w:r>
+    </w:p>
+    <w:p>
+      <w:pPr>
+        <w:pStyle w:val="Heading3"/>
+        <w:rPr>
+          <w:lang w:val="en-NL"/>
+        </w:rPr>
+      </w:pPr>
+      <w:r>
+        <w:rPr>
+          <w:lang w:val="en-NL"/>
+        </w:rPr>
+        <w:t>Quote block</w:t>
+      </w:r>
+    </w:p>
+    <w:p>
+      <w:pPr>
+        <w:rPr>
+          <w:lang w:val="en-NL"/>
+        </w:rPr>
+      </w:pPr>
+      <w:r>
+        <w:rPr>
+          <w:lang w:val="en-NL"/>
+        </w:rPr>
+        <w:t>The quote block contains the quote and an author. Clicking on the author will show a random quote from the specific author.</w:t>
+      </w:r>
+      <w:r>
+        <w:rPr>
+          <w:lang w:val="en-NL"/>
+        </w:rPr>
+        <w:t xml:space="preserve"> Swiping the block to the left will show the next random quote.</w:t>
+      </w:r>
+    </w:p>
+    <w:p>
+      <w:pPr>
+        <w:pStyle w:val="Heading3"/>
+        <w:rPr>
+          <w:lang w:val="en-NL"/>
+        </w:rPr>
+      </w:pPr>
+      <w:r>
+        <w:rPr>
+          <w:lang w:val="en-NL"/>
+        </w:rPr>
+        <w:t>Share block</w:t>
+      </w:r>
+    </w:p>
+    <w:p>
+      <w:pPr>
+        <w:rPr>
+          <w:lang w:val="en-NL"/>
+        </w:rPr>
+      </w:pPr>
+      <w:r>
+        <w:rPr>
+          <w:lang w:val="en-NL"/>
+        </w:rPr>
+        <w:t xml:space="preserve">I decided to add two share buttons: Facebook and Twitter. There is also a </w:t>
+      </w:r>
+      <w:r>
+        <w:rPr>
+          <w:i/>
+          <w:iCs/>
+          <w:lang w:val="en-NL"/>
+        </w:rPr>
+        <w:t>next</w:t>
+      </w:r>
+      <w:r>
+        <w:rPr>
+          <w:i/>
+          <w:iCs/>
+          <w:lang w:val="en-NL"/>
+        </w:rPr>
+        <w:t xml:space="preserve"> </w:t>
+      </w:r>
+      <w:r>
+        <w:rPr>
+          <w:lang w:val="en-NL"/>
+        </w:rPr>
+        <w:t>button</w:t>
+      </w:r>
+      <w:r>
+        <w:rPr>
+          <w:lang w:val="en-NL"/>
+        </w:rPr>
+        <w:t xml:space="preserve"> to show a new quote.</w:t>
+      </w:r>
+    </w:p>
+    <w:p>
+      <w:pPr>
+        <w:pStyle w:val="Heading2"/>
+        <w:rPr>
+          <w:lang w:val="en-NL"/>
+        </w:rPr>
+      </w:pPr>
+      <w:r>
+        <w:rPr>
+          <w:lang w:val="en-NL"/>
+        </w:rPr>
+        <w:lastRenderedPageBreak/>
+        <w:t>Theme</w:t>
+      </w:r>
+    </w:p>
+    <w:p>
+      <w:pPr>
+        <w:pStyle w:val="Heading3"/>
+        <w:rPr>
+          <w:lang w:val="en-NL"/>
+        </w:rPr>
+      </w:pPr>
+      <w:r>
+        <w:rPr>
+          <w:lang w:val="en-NL"/>
+        </w:rPr>
+        <w:t>Colours</w:t>
+      </w:r>
+    </w:p>
+    <w:p>
+      <w:pPr>
+        <w:rPr>
+          <w:lang w:val="en-NL"/>
+        </w:rPr>
+      </w:pPr>
+      <w:r>
+        <w:rPr>
+          <w:lang w:val="en-NL"/>
+        </w:rPr>
+        <w:t>The theme of the application should be classy and warm</w:t>
+      </w:r>
+      <w:r>
+        <w:rPr>
+          <w:lang w:val="en-NL"/>
+        </w:rPr>
+        <w:t xml:space="preserve">, so I will use </w:t>
+      </w:r>
+      <w:r>
+        <w:rPr>
+          <w:lang w:val="en-NL"/>
+        </w:rPr>
+        <w:t xml:space="preserve">warm colours. I found a </w:t>
+      </w:r>
+      <w:hyperlink r:id="rId6" w:history="1">
+        <w:r>
+          <w:rPr>
+            <w:rStyle w:val="Hyperlink"/>
+            <w:lang w:val="en-NL"/>
+          </w:rPr>
+          <w:t>colour sc</w:t>
+        </w:r>
+        <w:r>
+          <w:rPr>
+            <w:rStyle w:val="Hyperlink"/>
+            <w:lang w:val="en-NL"/>
+          </w:rPr>
+          <w:t>heme generator</w:t>
+        </w:r>
+      </w:hyperlink>
+      <w:r>
+        <w:rPr>
+          <w:lang w:val="en-NL"/>
+        </w:rPr>
+        <w:t>, that gave me the following pattern:</w:t>
+      </w:r>
+    </w:p>
+    <w:p>
+      <w:pPr>
+        <w:jc w:val="center"/>
+        <w:rPr>
+          <w:lang w:val="en-NL"/>
+        </w:rPr>
+      </w:pPr>
+      <w:r>
+        <w:rPr>
+          <w:noProof/>
+        </w:rPr>
+        <w:drawing>
+          <wp:inline distT="0" distB="0" distL="0" distR="0" wp14:anchorId="6E4C09CB" wp14:editId="7774D04C">
+            <wp:extent cx="4663440" cy="799801"/>
+            <wp:effectExtent l="0" t="0" r="3810" b="635"/>
+            <wp:docPr id="2" name="Picture 2"/>
+            <wp:cNvGraphicFramePr>
+              <a:graphicFrameLocks xmlns:a="http://schemas.openxmlformats.org/drawingml/2006/main" noChangeAspect="1"/>
+            </wp:cNvGraphicFramePr>
+            <a:graphic xmlns:a="http://schemas.openxmlformats.org/drawingml/2006/main">
+              <a:graphicData uri="http://schemas.openxmlformats.org/drawingml/2006/picture">
+                <pic:pic xmlns:pic="http://schemas.openxmlformats.org/drawingml/2006/picture">
+                  <pic:nvPicPr>
+                    <pic:cNvPr id="0" name="Picture 3"/>
+                    <pic:cNvPicPr>
+                      <a:picLocks noChangeAspect="1" noChangeArrowheads="1"/>
+                    </pic:cNvPicPr>
+                  </pic:nvPicPr>
+                  <pic:blipFill>
+                    <a:blip r:embed="rId7" cstate="print">
+                      <a:extLst>
+                        <a:ext uri="{28A0092B-C50C-407E-A947-70E740481C1C}">
+                          <a14:useLocalDpi xmlns:a14="http://schemas.microsoft.com/office/drawing/2010/main" val="0"/>
+                        </a:ext>
+                      </a:extLst>
+                    </a:blip>
+                    <a:srcRect/>
+                    <a:stretch>
+                      <a:fillRect/>
+                    </a:stretch>
+                  </pic:blipFill>
+                  <pic:spPr bwMode="auto">
+                    <a:xfrm>
+                      <a:off x="0" y="0"/>
+                      <a:ext cx="4758760" cy="816149"/>
+                    </a:xfrm>
+                    <a:prstGeom prst="rect">
+                      <a:avLst/>
+                    </a:prstGeom>
+                    <a:noFill/>
+                    <a:ln>
+                      <a:noFill/>
+                    </a:ln>
+                  </pic:spPr>
+                </pic:pic>
+              </a:graphicData>
+            </a:graphic>
+          </wp:inline>
+        </w:drawing>
+      </w:r>
+    </w:p>
+    <w:p>
+      <w:pPr>
+        <w:pStyle w:val="Heading3"/>
+        <w:rPr>
+          <w:lang w:val="en-NL"/>
+        </w:rPr>
+      </w:pPr>
+      <w:r>
+        <w:rPr>
+          <w:lang w:val="en-NL"/>
+        </w:rPr>
+        <w:t>Font</w:t>
+      </w:r>
+    </w:p>
+    <w:p>
+      <w:pPr>
+        <w:rPr>
+          <w:lang w:val="en-NL"/>
+        </w:rPr>
+      </w:pPr>
+      <w:r>
+        <w:rPr>
+          <w:lang w:val="en-NL"/>
+        </w:rPr>
+        <w:t xml:space="preserve">I want to use a stylish font for the quote block. </w:t>
+      </w:r>
+      <w:r>
+        <w:rPr>
+          <w:lang w:val="en-NL"/>
+        </w:rPr>
+        <w:t xml:space="preserve">I decided to use </w:t>
+      </w:r>
+      <w:r>
+        <w:rPr>
+          <w:lang w:val="en-NL"/>
+        </w:rPr>
+        <w:t>the</w:t>
+      </w:r>
+      <w:r>
+        <w:rPr>
+          <w:lang w:val="en-NL"/>
+        </w:rPr>
+        <w:t xml:space="preserve"> Google font</w:t>
+      </w:r>
+      <w:r>
+        <w:rPr>
+          <w:lang w:val="en-NL"/>
+        </w:rPr>
+        <w:t xml:space="preserve"> </w:t>
+      </w:r>
+      <w:hyperlink r:id="rId8" w:history="1">
+        <w:proofErr w:type="spellStart"/>
+        <w:r>
+          <w:rPr>
+            <w:rStyle w:val="Hyperlink"/>
+            <w:i/>
+            <w:iCs/>
+            <w:lang w:val="en-NL"/>
+          </w:rPr>
+          <w:t>Lemonada</w:t>
+        </w:r>
+        <w:proofErr w:type="spellEnd"/>
+      </w:hyperlink>
+      <w:r>
+        <w:rPr>
+          <w:lang w:val="en-NL"/>
+        </w:rPr>
+        <w:t>.</w:t>
+      </w:r>
+      <w:r>
+        <w:rPr>
+          <w:lang w:val="en-NL"/>
+        </w:rPr>
+        <w:t xml:space="preserve"> For the other text I decided to go for</w:t>
+      </w:r>
+      <w:r>
+        <w:rPr>
+          <w:lang w:val="en-NL"/>
+        </w:rPr>
+        <w:t xml:space="preserve"> the system font</w:t>
+      </w:r>
+      <w:r>
+        <w:rPr>
+          <w:lang w:val="en-NL"/>
+        </w:rPr>
+        <w:t xml:space="preserve"> </w:t>
+      </w:r>
+      <w:r>
+        <w:rPr>
+          <w:i/>
+          <w:iCs/>
+          <w:lang w:val="en-NL"/>
+        </w:rPr>
+        <w:t>Segoe UI</w:t>
+      </w:r>
+      <w:r>
+        <w:rPr>
+          <w:lang w:val="en-NL"/>
+        </w:rPr>
+        <w:t>.</w:t>
+      </w:r>
+      <w:r>
+        <w:rPr>
+          <w:lang w:val="en-NL"/>
+        </w:rPr>
+        <w:t xml:space="preserve"> For the share icons I also added a </w:t>
+      </w:r>
+      <w:hyperlink r:id="rId9" w:history="1">
+        <w:r>
+          <w:rPr>
+            <w:rStyle w:val="Hyperlink"/>
+            <w:i/>
+            <w:iCs/>
+            <w:lang w:val="en-NL"/>
+          </w:rPr>
+          <w:t>Font Awesome</w:t>
+        </w:r>
+      </w:hyperlink>
+      <w:r>
+        <w:rPr>
+          <w:lang w:val="en-NL"/>
+        </w:rPr>
+        <w:t xml:space="preserve"> icon font library</w:t>
+      </w:r>
+    </w:p>
+    <w:p>
+      <w:pPr>
+        <w:pStyle w:val="Heading4"/>
+        <w:rPr>
+          <w:lang w:val="en-NL"/>
+        </w:rPr>
+      </w:pPr>
+      <w:proofErr w:type="spellStart"/>
+      <w:r>
+        <w:rPr>
+          <w:lang w:val="en-NL"/>
+        </w:rPr>
+        <w:t>Lemonada</w:t>
+      </w:r>
+      <w:proofErr w:type="spellEnd"/>
+    </w:p>
+    <w:p>
+      <w:pPr>
+        <w:jc w:val="center"/>
+        <w:rPr>
+          <w:lang w:val="en-NL"/>
+        </w:rPr>
+      </w:pPr>
+      <w:r>
+        <w:rPr>
+          <w:noProof/>
+        </w:rPr>
+        <w:drawing>
+          <wp:inline distT="0" distB="0" distL="0" distR="0" wp14:anchorId="543EBA79" wp14:editId="47AF0C07">
+            <wp:extent cx="5731510" cy="1476375"/>
+            <wp:effectExtent l="0" t="0" r="2540" b="9525"/>
+            <wp:docPr id="3" name="Picture 3"/>
+            <wp:cNvGraphicFramePr>
+              <a:graphicFrameLocks xmlns:a="http://schemas.openxmlformats.org/drawingml/2006/main" noChangeAspect="1"/>
+            </wp:cNvGraphicFramePr>
+            <a:graphic xmlns:a="http://schemas.openxmlformats.org/drawingml/2006/main">
+              <a:graphicData uri="http://schemas.openxmlformats.org/drawingml/2006/picture">
+                <pic:pic xmlns:pic="http://schemas.openxmlformats.org/drawingml/2006/picture">
+                  <pic:nvPicPr>
+                    <pic:cNvPr id="0" name="Picture 5"/>
+                    <pic:cNvPicPr>
+                      <a:picLocks noChangeAspect="1" noChangeArrowheads="1"/>
+                    </pic:cNvPicPr>
+                  </pic:nvPicPr>
+                  <pic:blipFill>
+                    <a:blip r:embed="rId10">
+                      <a:extLst>
+                        <a:ext uri="{28A0092B-C50C-407E-A947-70E740481C1C}">
+                          <a14:useLocalDpi xmlns:a14="http://schemas.microsoft.com/office/drawing/2010/main" val="0"/>
+                        </a:ext>
+                      </a:extLst>
+                    </a:blip>
+                    <a:srcRect/>
+                    <a:stretch>
+                      <a:fillRect/>
+                    </a:stretch>
+                  </pic:blipFill>
+                  <pic:spPr bwMode="auto">
+                    <a:xfrm>
+                      <a:off x="0" y="0"/>
+                      <a:ext cx="5731510" cy="1476375"/>
+                    </a:xfrm>
+                    <a:prstGeom prst="rect">
+                      <a:avLst/>
+                    </a:prstGeom>
+                    <a:noFill/>
+                    <a:ln>
+                      <a:noFill/>
+                    </a:ln>
+                  </pic:spPr>
+                </pic:pic>
+              </a:graphicData>
+            </a:graphic>
+          </wp:inline>
+        </w:drawing>
+      </w:r>
+    </w:p>
+    <w:p>
+      <w:pPr>
+        <w:pStyle w:val="Heading3"/>
+        <w:rPr>
+          <w:lang w:val="en-NL"/>
+        </w:rPr>
+      </w:pPr>
+      <w:r>
+        <w:rPr>
+          <w:lang w:val="en-NL"/>
+        </w:rPr>
+        <w:t>Images</w:t>
+      </w:r>
+    </w:p>
+    <w:p>
+      <w:pPr>
+        <w:rPr>
+          <w:lang w:val="en-NL"/>
+        </w:rPr>
+      </w:pPr>
+      <w:r>
+        <w:rPr>
+          <w:lang w:val="en-NL"/>
+        </w:rPr>
+        <w:t xml:space="preserve">I also wanted to make the quote panel look like something you hang on your wall at home, so I found a good </w:t>
+      </w:r>
+      <w:r>
+        <w:rPr>
+          <w:i/>
+          <w:iCs/>
+          <w:lang w:val="en-NL"/>
+        </w:rPr>
+        <w:t>SVG</w:t>
+      </w:r>
+      <w:r>
+        <w:rPr>
+          <w:lang w:val="en-NL"/>
+        </w:rPr>
+        <w:t xml:space="preserve"> </w:t>
+      </w:r>
+      <w:r>
+        <w:rPr>
+          <w:lang w:val="en-NL"/>
+        </w:rPr>
+        <w:t>border</w:t>
+      </w:r>
+      <w:r>
+        <w:rPr>
+          <w:lang w:val="en-NL"/>
+        </w:rPr>
+        <w:t xml:space="preserve"> for it.</w:t>
+      </w:r>
+    </w:p>
+    <w:p>
+      <w:pPr>
+        <w:jc w:val="center"/>
+        <w:rPr>
+          <w:lang w:val="en-NL"/>
+        </w:rPr>
+      </w:pPr>
+      <w:r>
+        <w:rPr>
+          <w:noProof/>
+        </w:rPr>
+        <w:drawing>
+          <wp:inline distT="0" distB="0" distL="0" distR="0" wp14:anchorId="186096CA" wp14:editId="33BE553D">
+            <wp:extent cx="3278777" cy="1107836"/>
+            <wp:effectExtent l="0" t="0" r="0" b="0"/>
+            <wp:docPr id="4" name="Picture 4"/>
+            <wp:cNvGraphicFramePr>
+              <a:graphicFrameLocks xmlns:a="http://schemas.openxmlformats.org/drawingml/2006/main" noChangeAspect="1"/>
+            </wp:cNvGraphicFramePr>
+            <a:graphic xmlns:a="http://schemas.openxmlformats.org/drawingml/2006/main">
+              <a:graphicData uri="http://schemas.openxmlformats.org/drawingml/2006/picture">
+                <pic:pic xmlns:pic="http://schemas.openxmlformats.org/drawingml/2006/picture">
+                  <pic:nvPicPr>
+                    <pic:cNvPr id="0" name="Picture 7"/>
+                    <pic:cNvPicPr>
+                      <a:picLocks noChangeAspect="1" noChangeArrowheads="1"/>
+                    </pic:cNvPicPr>
+                  </pic:nvPicPr>
+                  <pic:blipFill>
+                    <a:blip r:embed="rId11">
+                      <a:extLst>
+                        <a:ext uri="{28A0092B-C50C-407E-A947-70E740481C1C}">
+                          <a14:useLocalDpi xmlns:a14="http://schemas.microsoft.com/office/drawing/2010/main" val="0"/>
+                        </a:ext>
+                      </a:extLst>
+                    </a:blip>
+                    <a:srcRect/>
+                    <a:stretch>
+                      <a:fillRect/>
+                    </a:stretch>
+                  </pic:blipFill>
+                  <pic:spPr bwMode="auto">
+                    <a:xfrm>
+                      <a:off x="0" y="0"/>
+                      <a:ext cx="3328214" cy="1124540"/>
+                    </a:xfrm>
+                    <a:prstGeom prst="rect">
+                      <a:avLst/>
+                    </a:prstGeom>
+                    <a:noFill/>
+                    <a:ln>
+                      <a:noFill/>
+                    </a:ln>
+                  </pic:spPr>
+                </pic:pic>
+              </a:graphicData>
+            </a:graphic>
+          </wp:inline>
+        </w:drawing>
+      </w:r>
+    </w:p>
+    <w:p>
+      <w:pPr>
+        <w:pStyle w:val="Heading2"/>
+        <w:rPr>
+          <w:lang w:val="en-NL"/>
+        </w:rPr>
+      </w:pPr>
+      <w:r>
+        <w:rPr>
+          <w:lang w:val="en-NL"/>
+        </w:rPr>
+        <w:t>Framework</w:t>
+      </w:r>
+    </w:p>
+    <w:p>
+      <w:pPr>
+        <w:pStyle w:val="Heading3"/>
+        <w:rPr>
+          <w:lang w:val="en-NL"/>
+        </w:rPr>
+      </w:pPr>
+      <w:r>
+        <w:rPr>
+          <w:lang w:val="en-NL"/>
+        </w:rPr>
+        <w:t>Initialization</w:t>
+      </w:r>
+    </w:p>
+    <w:p>
+      <w:pPr>
+        <w:rPr>
+          <w:lang w:val="en-NL"/>
+        </w:rPr>
+      </w:pPr>
+      <w:r>
+        <w:rPr>
+          <w:lang w:val="en-NL"/>
+        </w:rPr>
+        <w:t xml:space="preserve">I decided to use Angular 8 for this application. </w:t>
+      </w:r>
+      <w:r>
+        <w:rPr>
+          <w:lang w:val="en-NL"/>
+        </w:rPr>
+        <w:t>I have setup the framework with the use of Angular CLI and used a router, just in case I need one.</w:t>
+      </w:r>
+    </w:p>
+    <w:p>
+      <w:pPr>
+        <w:pStyle w:val="Heading3"/>
+        <w:rPr>
+          <w:lang w:val="en-NL"/>
+        </w:rPr>
+      </w:pPr>
+      <w:r>
+        <w:rPr>
+          <w:lang w:val="en-NL"/>
+        </w:rPr>
+        <w:t>Language</w:t>
+      </w:r>
+    </w:p>
+    <w:p>
+      <w:pPr>
+        <w:rPr>
+          <w:lang w:val="en-NL"/>
+        </w:rPr>
+      </w:pPr>
+      <w:r>
+        <w:rPr>
+          <w:lang w:val="en-NL"/>
+        </w:rPr>
+        <w:t>To assure code quality, TypeScript would be a good set to work with.</w:t>
+      </w:r>
+    </w:p>
+    <w:p>
+      <w:pPr>
+        <w:pStyle w:val="Heading3"/>
+        <w:rPr>
+          <w:lang w:val="en-NL"/>
+        </w:rPr>
+      </w:pPr>
+      <w:r>
+        <w:rPr>
+          <w:lang w:val="en-NL"/>
+        </w:rPr>
+        <w:t>Styling</w:t>
+      </w:r>
+    </w:p>
+    <w:p>
+      <w:pPr>
+        <w:rPr>
+          <w:lang w:val="en-NL"/>
+        </w:rPr>
+      </w:pPr>
+      <w:r>
+        <w:rPr>
+          <w:lang w:val="en-NL"/>
+        </w:rPr>
+        <w:t>I decided to choose Stylus as a pre-processor for CSS. This because the linting and automatic sorting extensions available in Visual Studio Code are very useful for this</w:t>
+      </w:r>
+      <w:r>
+        <w:rPr>
+          <w:lang w:val="en-NL"/>
+        </w:rPr>
+        <w:t xml:space="preserve"> pre-processor</w:t>
+      </w:r>
+      <w:r>
+        <w:rPr>
+          <w:lang w:val="en-NL"/>
+        </w:rPr>
+        <w:t>.</w:t>
+      </w:r>
+    </w:p>
+    <w:p>
+      <w:pPr>
+        <w:pStyle w:val="Heading3"/>
+        <w:rPr>
+          <w:lang w:val="en-NL"/>
+        </w:rPr>
+      </w:pPr>
+      <w:r>
+        <w:rPr>
+          <w:lang w:val="en-NL"/>
+        </w:rPr>
+        <w:t>Testing</w:t>
+      </w:r>
+    </w:p>
+    <w:p>
+      <w:pPr>
+        <w:rPr>
+          <w:lang w:val="en-NL"/>
+        </w:rPr>
+      </w:pPr>
+      <w:r>
+        <w:rPr>
+          <w:lang w:val="en-NL"/>
+        </w:rPr>
+        <w:t>S</w:t>
+      </w:r>
+      <w:proofErr w:type="spellStart"/>
+      <w:r>
+        <w:rPr>
+          <w:lang w:val="en-NL"/>
+        </w:rPr>
+        <w:t>tanda</w:t>
+      </w:r>
+      <w:bookmarkStart w:id="0" w:name="_GoBack"/>
+      <w:bookmarkEnd w:id="0"/>
+      <w:r>
+        <w:rPr>
+          <w:lang w:val="en-NL"/>
+        </w:rPr>
+        <w:t>rd</w:t>
+      </w:r>
+      <w:proofErr w:type="spellEnd"/>
+      <w:r>
+        <w:rPr>
+          <w:lang w:val="en-NL"/>
+        </w:rPr>
+        <w:t xml:space="preserve"> Jasmine unit testing tool</w:t>
+      </w:r>
+      <w:r>
+        <w:rPr>
+          <w:lang w:val="en-NL"/>
+        </w:rPr>
+        <w:t>, and a Protractor automatic test.</w:t>
+      </w:r>
+    </w:p>
+    <w:p>
+      <w:pPr>
+        <w:pStyle w:val="Heading3"/>
+        <w:rPr>
+          <w:lang w:val="en-NL"/>
+        </w:rPr>
+      </w:pPr>
+      <w:r>
+        <w:rPr>
+          <w:lang w:val="en-NL"/>
+        </w:rPr>
+        <w:t>Components and services</w:t>
+      </w:r>
+    </w:p>
+    <w:p>
+      <w:pPr>
+        <w:rPr>
+          <w:lang w:val="en-NL"/>
+        </w:rPr>
+      </w:pPr>
+      <w:r>
+        <w:rPr>
+          <w:lang w:val="en-NL"/>
+        </w:rPr>
+        <w:t>I decided to work with the following components:</w:t>
+      </w:r>
+    </w:p>
+    <w:p>
+      <w:pPr>
+        <w:pStyle w:val="ListParagraph"/>
+        <w:numPr>
+          <w:ilvl w:val="0"/>
+          <w:numId w:val="1"/>
+        </w:numPr>
+        <w:rPr>
+          <w:lang w:val="en-NL"/>
+        </w:rPr>
+      </w:pPr>
+      <w:r>
+        <w:rPr>
+          <w:b/>
+          <w:bCs/>
+          <w:lang w:val="en-NL"/>
+        </w:rPr>
+        <w:lastRenderedPageBreak/>
+        <w:t>Quote component.</w:t>
+      </w:r>
+      <w:r>
+        <w:rPr>
+          <w:lang w:val="en-NL"/>
+        </w:rPr>
+        <w:t xml:space="preserve"> Main area for the quotes.</w:t>
+      </w:r>
+    </w:p>
+    <w:p>
+      <w:pPr>
+        <w:pStyle w:val="ListParagraph"/>
+        <w:numPr>
+          <w:ilvl w:val="0"/>
+          <w:numId w:val="1"/>
+        </w:numPr>
+        <w:rPr>
+          <w:lang w:val="en-NL"/>
+        </w:rPr>
+      </w:pPr>
+      <w:r>
+        <w:rPr>
+          <w:b/>
+          <w:bCs/>
+          <w:lang w:val="en-NL"/>
+        </w:rPr>
+        <w:t>Share component.</w:t>
+      </w:r>
+      <w:r>
+        <w:rPr>
+          <w:lang w:val="en-NL"/>
+        </w:rPr>
+        <w:t xml:space="preserve"> Area for the social share buttons.</w:t>
+      </w:r>
+    </w:p>
+    <w:p>
+      <w:pPr>
+        <w:pStyle w:val="ListParagraph"/>
+        <w:numPr>
+          <w:ilvl w:val="0"/>
+          <w:numId w:val="1"/>
+        </w:numPr>
+        <w:rPr>
+          <w:lang w:val="en-NL"/>
+        </w:rPr>
+      </w:pPr>
+      <w:r>
+        <w:rPr>
+          <w:b/>
+          <w:bCs/>
+          <w:lang w:val="en-NL"/>
+        </w:rPr>
+        <w:t>Quote service.</w:t>
+      </w:r>
+      <w:r>
+        <w:rPr>
+          <w:lang w:val="en-NL"/>
+        </w:rPr>
+        <w:t xml:space="preserve"> Used for calling quote API.</w:t>
+      </w:r>
+    </w:p>
+    <w:p>
+      <w:pPr>
+        <w:pStyle w:val="ListParagraph"/>
+        <w:numPr>
+          <w:ilvl w:val="0"/>
+          <w:numId w:val="1"/>
+        </w:numPr>
+        <w:rPr>
+          <w:lang w:val="en-NL"/>
+        </w:rPr>
+      </w:pPr>
+      <w:r>
+        <w:rPr>
+          <w:b/>
+          <w:bCs/>
+          <w:lang w:val="en-NL"/>
+        </w:rPr>
+        <w:t>Share service.</w:t>
+      </w:r>
+      <w:r>
+        <w:rPr>
+          <w:lang w:val="en-NL"/>
+        </w:rPr>
+        <w:t xml:space="preserve"> Calls the right configuration settings.</w:t>
+      </w:r>
+    </w:p>
+    <w:p>
+      <w:pPr>
+        <w:pStyle w:val="Heading3"/>
+        <w:rPr>
+          <w:lang w:val="en-NL"/>
+        </w:rPr>
+      </w:pPr>
+      <w:r>
+        <w:rPr>
+          <w:lang w:val="en-NL"/>
+        </w:rPr>
+        <w:t>Configuration file</w:t>
+      </w:r>
+    </w:p>
+    <w:p>
+      <w:pPr>
+        <w:rPr>
+          <w:lang w:val="en-NL"/>
+        </w:rPr>
+      </w:pPr>
+      <w:r>
+        <w:rPr>
+          <w:lang w:val="en-NL"/>
+        </w:rPr>
+        <w:t>All configurable text, API endpoint data, link URLs and mock data is centralized into one configuration file. This makes is easier to apply changes to text without searching through the correct files.</w:t>
+      </w:r>
+    </w:p>
+    <w:p>
+      <w:pPr>
+        <w:pStyle w:val="Heading1"/>
+        <w:rPr>
+          <w:lang w:val="en-NL"/>
+        </w:rPr>
+      </w:pPr>
+      <w:r>
+        <w:rPr>
+          <w:lang w:val="en-NL"/>
+        </w:rPr>
+        <w:t>Start</w:t>
       </w:r>
     </w:p>
     <w:p>
@@ -124,7 +1162,7 @@
               <w:rPr>
                 <w:lang w:val="en-NL"/>
               </w:rPr>
-              <w:t>URL</w:t>
+              <w:t>Demo</w:t>
             </w:r>
           </w:p>
         </w:tc>
@@ -138,7 +1176,7 @@
                 <w:lang w:val="en-NL"/>
               </w:rPr>
             </w:pPr>
-            <w:hyperlink r:id="rId5" w:history="1">
+            <w:hyperlink r:id="rId12" w:history="1">
               <w:r>
                 <w:rPr>
                   <w:rStyle w:val="Hyperlink"/>
@@ -178,7 +1216,7 @@
                 <w:lang w:val="en-NL"/>
               </w:rPr>
             </w:pPr>
-            <w:hyperlink r:id="rId6" w:history="1">
+            <w:hyperlink r:id="rId13" w:history="1">
               <w:r>
                 <w:rPr>
                   <w:rStyle w:val="Hyperlink"/>
@@ -197,8 +1235,6 @@
           <w:lang w:val="en-NL"/>
         </w:rPr>
       </w:pPr>
-      <w:bookmarkStart w:id="0" w:name="_GoBack"/>
-      <w:bookmarkEnd w:id="0"/>
       <w:r>
         <w:rPr>
           <w:lang w:val="en-NL"/>
@@ -216,929 +1252,252 @@
         <w:rPr>
           <w:lang w:val="en-NL"/>
         </w:rPr>
-        <w:t>After cloning the app from the GitHub repository, use one of the following commands:</w:t>
-      </w:r>
-    </w:p>
-    <w:p>
-      <w:pPr>
-        <w:rPr>
-          <w:lang w:val="en-NL"/>
-        </w:rPr>
-      </w:pPr>
-    </w:p>
-    <w:p>
-      <w:pPr>
-        <w:pStyle w:val="Heading1"/>
-        <w:rPr>
-          <w:lang w:val="en-NL"/>
-        </w:rPr>
-      </w:pPr>
-      <w:r>
-        <w:rPr>
-          <w:lang w:val="en-NL"/>
-        </w:rPr>
-        <w:t>Setup</w:t>
-      </w:r>
-    </w:p>
-    <w:p>
-      <w:pPr>
-        <w:pStyle w:val="Heading2"/>
-        <w:rPr>
-          <w:lang w:val="en-NL"/>
-        </w:rPr>
-      </w:pPr>
-      <w:r>
-        <w:rPr>
-          <w:lang w:val="en-NL"/>
-        </w:rPr>
-        <w:t>Wireframe</w:t>
-      </w:r>
-    </w:p>
-    <w:p>
-      <w:pPr>
-        <w:rPr>
-          <w:lang w:val="en-NL"/>
-        </w:rPr>
-      </w:pPr>
-      <w:r>
-        <w:rPr>
-          <w:lang w:val="en-NL"/>
-        </w:rPr>
-        <w:t>I came up with the following wireframe</w:t>
-      </w:r>
-      <w:r>
-        <w:rPr>
-          <w:lang w:val="en-NL"/>
-        </w:rPr>
-        <w:t>. It contains a heading, a quote and author block, 2 social buttons and a button to refresh the quote.</w:t>
-      </w:r>
-    </w:p>
-    <w:p>
-      <w:pPr>
-        <w:jc w:val="center"/>
-        <w:rPr>
-          <w:lang w:val="en-NL"/>
-        </w:rPr>
-      </w:pPr>
-      <w:r>
-        <w:rPr>
-          <w:noProof/>
-        </w:rPr>
-        <w:drawing>
-          <wp:inline distT="0" distB="0" distL="0" distR="0" wp14:anchorId="62C3D891" wp14:editId="3F8B1B41">
-            <wp:extent cx="1881051" cy="3028601"/>
-            <wp:effectExtent l="19050" t="0" r="24130" b="876935"/>
-            <wp:docPr id="1" name="Picture 1"/>
-            <wp:cNvGraphicFramePr>
-              <a:graphicFrameLocks xmlns:a="http://schemas.openxmlformats.org/drawingml/2006/main" noChangeAspect="1"/>
-            </wp:cNvGraphicFramePr>
-            <a:graphic xmlns:a="http://schemas.openxmlformats.org/drawingml/2006/main">
-              <a:graphicData uri="http://schemas.openxmlformats.org/drawingml/2006/picture">
-                <pic:pic xmlns:pic="http://schemas.openxmlformats.org/drawingml/2006/picture">
-                  <pic:nvPicPr>
-                    <pic:cNvPr id="0" name="Picture 1"/>
-                    <pic:cNvPicPr>
-                      <a:picLocks noChangeAspect="1" noChangeArrowheads="1"/>
-                    </pic:cNvPicPr>
-                  </pic:nvPicPr>
-                  <pic:blipFill>
-                    <a:blip r:embed="rId7">
-                      <a:extLst>
-                        <a:ext uri="{28A0092B-C50C-407E-A947-70E740481C1C}">
-                          <a14:useLocalDpi xmlns:a14="http://schemas.microsoft.com/office/drawing/2010/main" val="0"/>
-                        </a:ext>
-                      </a:extLst>
-                    </a:blip>
-                    <a:srcRect/>
-                    <a:stretch>
-                      <a:fillRect/>
-                    </a:stretch>
-                  </pic:blipFill>
-                  <pic:spPr bwMode="auto">
-                    <a:xfrm>
-                      <a:off x="0" y="0"/>
-                      <a:ext cx="1900737" cy="3060296"/>
-                    </a:xfrm>
-                    <a:prstGeom prst="roundRect">
-                      <a:avLst>
-                        <a:gd name="adj" fmla="val 8594"/>
-                      </a:avLst>
-                    </a:prstGeom>
-                    <a:solidFill>
-                      <a:srgbClr val="FFFFFF">
-                        <a:shade val="85000"/>
-                      </a:srgbClr>
-                    </a:solidFill>
-                    <a:ln>
-                      <a:noFill/>
-                    </a:ln>
-                    <a:effectLst>
-                      <a:reflection blurRad="12700" stA="38000" endPos="28000" dist="5000" dir="5400000" sy="-100000" algn="bl" rotWithShape="0"/>
-                    </a:effectLst>
-                  </pic:spPr>
-                </pic:pic>
-              </a:graphicData>
-            </a:graphic>
-          </wp:inline>
-        </w:drawing>
-      </w:r>
-    </w:p>
-    <w:p>
-      <w:pPr>
-        <w:pStyle w:val="Heading3"/>
-        <w:rPr>
-          <w:lang w:val="en-NL"/>
-        </w:rPr>
-      </w:pPr>
-      <w:r>
-        <w:rPr>
-          <w:lang w:val="en-NL"/>
-        </w:rPr>
-        <w:t>Heading</w:t>
-      </w:r>
-    </w:p>
-    <w:p>
-      <w:pPr>
-        <w:rPr>
-          <w:lang w:val="en-NL"/>
-        </w:rPr>
-      </w:pPr>
-      <w:r>
-        <w:rPr>
-          <w:lang w:val="en-NL"/>
-        </w:rPr>
-        <w:t>A simple heading</w:t>
-      </w:r>
-      <w:r>
-        <w:rPr>
-          <w:lang w:val="en-NL"/>
-        </w:rPr>
-        <w:t xml:space="preserve"> “A quote for you”</w:t>
-      </w:r>
-    </w:p>
-    <w:p>
-      <w:pPr>
-        <w:pStyle w:val="Heading3"/>
-        <w:rPr>
-          <w:lang w:val="en-NL"/>
-        </w:rPr>
-      </w:pPr>
-      <w:r>
-        <w:rPr>
-          <w:lang w:val="en-NL"/>
-        </w:rPr>
-        <w:lastRenderedPageBreak/>
-        <w:t>Quote block</w:t>
-      </w:r>
-    </w:p>
-    <w:p>
-      <w:pPr>
-        <w:rPr>
-          <w:lang w:val="en-NL"/>
-        </w:rPr>
-      </w:pPr>
-      <w:r>
-        <w:rPr>
-          <w:lang w:val="en-NL"/>
-        </w:rPr>
-        <w:t>The quote block contains the quote and an author. Clicking on the author will show a random quote from the specific author.</w:t>
-      </w:r>
-    </w:p>
-    <w:p>
-      <w:pPr>
-        <w:pStyle w:val="Heading3"/>
-        <w:rPr>
-          <w:lang w:val="en-NL"/>
-        </w:rPr>
-      </w:pPr>
-      <w:r>
-        <w:rPr>
-          <w:lang w:val="en-NL"/>
-        </w:rPr>
-        <w:t>Share block</w:t>
-      </w:r>
-    </w:p>
-    <w:p>
-      <w:pPr>
-        <w:rPr>
-          <w:lang w:val="en-NL"/>
-        </w:rPr>
-      </w:pPr>
-      <w:r>
-        <w:rPr>
-          <w:lang w:val="en-NL"/>
-        </w:rPr>
-        <w:t xml:space="preserve">I decided to add two share buttons: Facebook and Twitter. There is also a </w:t>
-      </w:r>
-      <w:r>
-        <w:rPr>
-          <w:i/>
-          <w:iCs/>
-          <w:lang w:val="en-NL"/>
-        </w:rPr>
-        <w:t>next</w:t>
-      </w:r>
-      <w:r>
-        <w:rPr>
-          <w:i/>
-          <w:iCs/>
-          <w:lang w:val="en-NL"/>
-        </w:rPr>
-        <w:t xml:space="preserve"> </w:t>
-      </w:r>
-      <w:r>
-        <w:rPr>
-          <w:lang w:val="en-NL"/>
-        </w:rPr>
-        <w:t>button</w:t>
-      </w:r>
-      <w:r>
-        <w:rPr>
-          <w:lang w:val="en-NL"/>
-        </w:rPr>
-        <w:t xml:space="preserve"> to show a new quote.</w:t>
-      </w:r>
-    </w:p>
-    <w:p>
-      <w:pPr>
-        <w:pStyle w:val="Heading2"/>
-        <w:rPr>
-          <w:lang w:val="en-NL"/>
-        </w:rPr>
-      </w:pPr>
-      <w:r>
-        <w:rPr>
-          <w:lang w:val="en-NL"/>
-        </w:rPr>
-        <w:t>Theme</w:t>
-      </w:r>
-    </w:p>
-    <w:p>
-      <w:pPr>
-        <w:pStyle w:val="Heading3"/>
-        <w:rPr>
-          <w:lang w:val="en-NL"/>
-        </w:rPr>
-      </w:pPr>
-      <w:r>
-        <w:rPr>
-          <w:lang w:val="en-NL"/>
-        </w:rPr>
-        <w:t>Colours</w:t>
-      </w:r>
-    </w:p>
-    <w:p>
-      <w:pPr>
-        <w:rPr>
-          <w:lang w:val="en-NL"/>
-        </w:rPr>
-      </w:pPr>
-      <w:r>
-        <w:rPr>
-          <w:lang w:val="en-NL"/>
-        </w:rPr>
-        <w:t xml:space="preserve">The theme of the application should be classy and warm. Hence, using warm colours and a beautiful font. I found a </w:t>
-      </w:r>
-      <w:hyperlink r:id="rId8" w:history="1">
-        <w:r>
-          <w:rPr>
-            <w:rStyle w:val="Hyperlink"/>
-            <w:lang w:val="en-NL"/>
-          </w:rPr>
-          <w:t>colour sc</w:t>
-        </w:r>
-        <w:r>
-          <w:rPr>
-            <w:rStyle w:val="Hyperlink"/>
-            <w:lang w:val="en-NL"/>
-          </w:rPr>
-          <w:t>heme generator</w:t>
-        </w:r>
-      </w:hyperlink>
-      <w:r>
-        <w:rPr>
-          <w:lang w:val="en-NL"/>
-        </w:rPr>
-        <w:t>, that gave me the following pattern:</w:t>
-      </w:r>
-    </w:p>
-    <w:p>
-      <w:pPr>
-        <w:jc w:val="center"/>
-        <w:rPr>
-          <w:lang w:val="en-NL"/>
-        </w:rPr>
-      </w:pPr>
-      <w:r>
-        <w:rPr>
-          <w:noProof/>
-        </w:rPr>
-        <w:drawing>
-          <wp:inline distT="0" distB="0" distL="0" distR="0" wp14:anchorId="6E4C09CB" wp14:editId="7774D04C">
-            <wp:extent cx="4663440" cy="799801"/>
-            <wp:effectExtent l="0" t="0" r="3810" b="635"/>
-            <wp:docPr id="2" name="Picture 2"/>
-            <wp:cNvGraphicFramePr>
-              <a:graphicFrameLocks xmlns:a="http://schemas.openxmlformats.org/drawingml/2006/main" noChangeAspect="1"/>
-            </wp:cNvGraphicFramePr>
-            <a:graphic xmlns:a="http://schemas.openxmlformats.org/drawingml/2006/main">
-              <a:graphicData uri="http://schemas.openxmlformats.org/drawingml/2006/picture">
-                <pic:pic xmlns:pic="http://schemas.openxmlformats.org/drawingml/2006/picture">
-                  <pic:nvPicPr>
-                    <pic:cNvPr id="0" name="Picture 3"/>
-                    <pic:cNvPicPr>
-                      <a:picLocks noChangeAspect="1" noChangeArrowheads="1"/>
-                    </pic:cNvPicPr>
-                  </pic:nvPicPr>
-                  <pic:blipFill>
-                    <a:blip r:embed="rId9" cstate="print">
-                      <a:extLst>
-                        <a:ext uri="{28A0092B-C50C-407E-A947-70E740481C1C}">
-                          <a14:useLocalDpi xmlns:a14="http://schemas.microsoft.com/office/drawing/2010/main" val="0"/>
-                        </a:ext>
-                      </a:extLst>
-                    </a:blip>
-                    <a:srcRect/>
-                    <a:stretch>
-                      <a:fillRect/>
-                    </a:stretch>
-                  </pic:blipFill>
-                  <pic:spPr bwMode="auto">
-                    <a:xfrm>
-                      <a:off x="0" y="0"/>
-                      <a:ext cx="4758760" cy="816149"/>
-                    </a:xfrm>
-                    <a:prstGeom prst="rect">
-                      <a:avLst/>
-                    </a:prstGeom>
-                    <a:noFill/>
-                    <a:ln>
-                      <a:noFill/>
-                    </a:ln>
-                  </pic:spPr>
-                </pic:pic>
-              </a:graphicData>
-            </a:graphic>
-          </wp:inline>
-        </w:drawing>
-      </w:r>
-    </w:p>
-    <w:p>
-      <w:pPr>
-        <w:pStyle w:val="Heading3"/>
-        <w:rPr>
-          <w:lang w:val="en-NL"/>
-        </w:rPr>
-      </w:pPr>
-      <w:r>
-        <w:rPr>
-          <w:lang w:val="en-NL"/>
-        </w:rPr>
-        <w:t>Font</w:t>
-      </w:r>
-    </w:p>
-    <w:p>
-      <w:pPr>
-        <w:rPr>
-          <w:lang w:val="en-NL"/>
-        </w:rPr>
-      </w:pPr>
-      <w:r>
-        <w:rPr>
-          <w:lang w:val="en-NL"/>
-        </w:rPr>
-        <w:t>Additionally</w:t>
-      </w:r>
-      <w:r>
-        <w:rPr>
-          <w:lang w:val="en-NL"/>
-        </w:rPr>
-        <w:t>,</w:t>
-      </w:r>
-      <w:r>
-        <w:rPr>
-          <w:lang w:val="en-NL"/>
-        </w:rPr>
-        <w:t xml:space="preserve"> I decided to use a Google font for the quote block. </w:t>
-      </w:r>
-      <w:r>
-        <w:rPr>
-          <w:lang w:val="en-NL"/>
-        </w:rPr>
-        <w:t xml:space="preserve">In this case it became </w:t>
-      </w:r>
-      <w:hyperlink r:id="rId10" w:history="1">
-        <w:r>
-          <w:rPr>
-            <w:rStyle w:val="Hyperlink"/>
-            <w:i/>
-            <w:iCs/>
-            <w:lang w:val="en-NL"/>
-          </w:rPr>
-          <w:t>Lemonada</w:t>
-        </w:r>
-      </w:hyperlink>
-      <w:r>
-        <w:rPr>
-          <w:lang w:val="en-NL"/>
-        </w:rPr>
-        <w:t>.</w:t>
-      </w:r>
-      <w:r>
-        <w:rPr>
-          <w:lang w:val="en-NL"/>
-        </w:rPr>
-        <w:t xml:space="preserve"> For the other text I decided to go for </w:t>
-      </w:r>
-      <w:r>
-        <w:rPr>
-          <w:i/>
-          <w:iCs/>
-          <w:lang w:val="en-NL"/>
-        </w:rPr>
-        <w:t>Segoe UI</w:t>
-      </w:r>
-      <w:r>
-        <w:rPr>
-          <w:lang w:val="en-NL"/>
-        </w:rPr>
-        <w:t>.</w:t>
-      </w:r>
-    </w:p>
-    <w:p>
-      <w:pPr>
-        <w:jc w:val="center"/>
-        <w:rPr>
-          <w:lang w:val="en-NL"/>
-        </w:rPr>
-      </w:pPr>
-      <w:r>
-        <w:rPr>
-          <w:noProof/>
-        </w:rPr>
-        <w:drawing>
-          <wp:inline distT="0" distB="0" distL="0" distR="0" wp14:anchorId="543EBA79" wp14:editId="47AF0C07">
-            <wp:extent cx="5731510" cy="1476375"/>
-            <wp:effectExtent l="0" t="0" r="2540" b="9525"/>
-            <wp:docPr id="3" name="Picture 3"/>
-            <wp:cNvGraphicFramePr>
-              <a:graphicFrameLocks xmlns:a="http://schemas.openxmlformats.org/drawingml/2006/main" noChangeAspect="1"/>
-            </wp:cNvGraphicFramePr>
-            <a:graphic xmlns:a="http://schemas.openxmlformats.org/drawingml/2006/main">
-              <a:graphicData uri="http://schemas.openxmlformats.org/drawingml/2006/picture">
-                <pic:pic xmlns:pic="http://schemas.openxmlformats.org/drawingml/2006/picture">
-                  <pic:nvPicPr>
-                    <pic:cNvPr id="0" name="Picture 5"/>
-                    <pic:cNvPicPr>
-                      <a:picLocks noChangeAspect="1" noChangeArrowheads="1"/>
-                    </pic:cNvPicPr>
-                  </pic:nvPicPr>
-                  <pic:blipFill>
-                    <a:blip r:embed="rId11">
-                      <a:extLst>
-                        <a:ext uri="{28A0092B-C50C-407E-A947-70E740481C1C}">
-                          <a14:useLocalDpi xmlns:a14="http://schemas.microsoft.com/office/drawing/2010/main" val="0"/>
-                        </a:ext>
-                      </a:extLst>
-                    </a:blip>
-                    <a:srcRect/>
-                    <a:stretch>
-                      <a:fillRect/>
-                    </a:stretch>
-                  </pic:blipFill>
-                  <pic:spPr bwMode="auto">
-                    <a:xfrm>
-                      <a:off x="0" y="0"/>
-                      <a:ext cx="5731510" cy="1476375"/>
-                    </a:xfrm>
-                    <a:prstGeom prst="rect">
-                      <a:avLst/>
-                    </a:prstGeom>
-                    <a:noFill/>
-                    <a:ln>
-                      <a:noFill/>
-                    </a:ln>
-                  </pic:spPr>
-                </pic:pic>
-              </a:graphicData>
-            </a:graphic>
-          </wp:inline>
-        </w:drawing>
-      </w:r>
-    </w:p>
-    <w:p>
-      <w:pPr>
-        <w:pStyle w:val="Heading3"/>
-        <w:rPr>
-          <w:lang w:val="en-NL"/>
-        </w:rPr>
-      </w:pPr>
-      <w:r>
-        <w:rPr>
-          <w:lang w:val="en-NL"/>
-        </w:rPr>
-        <w:t>Images</w:t>
-      </w:r>
-    </w:p>
-    <w:p>
-      <w:pPr>
-        <w:rPr>
-          <w:lang w:val="en-NL"/>
-        </w:rPr>
-      </w:pPr>
-      <w:r>
-        <w:rPr>
-          <w:lang w:val="en-NL"/>
-        </w:rPr>
-        <w:t xml:space="preserve">I also wanted to make the quote panel look like something you hang on your wall at home, so I found a good </w:t>
-      </w:r>
-      <w:r>
-        <w:rPr>
-          <w:i/>
-          <w:iCs/>
-          <w:lang w:val="en-NL"/>
-        </w:rPr>
-        <w:t>SVG</w:t>
-      </w:r>
-      <w:r>
-        <w:rPr>
-          <w:lang w:val="en-NL"/>
-        </w:rPr>
-        <w:t xml:space="preserve"> </w:t>
-      </w:r>
-      <w:r>
-        <w:rPr>
-          <w:lang w:val="en-NL"/>
-        </w:rPr>
-        <w:t>border</w:t>
-      </w:r>
-      <w:r>
-        <w:rPr>
-          <w:lang w:val="en-NL"/>
-        </w:rPr>
-        <w:t xml:space="preserve"> for it.</w:t>
-      </w:r>
-    </w:p>
-    <w:p>
-      <w:pPr>
-        <w:jc w:val="center"/>
-        <w:rPr>
-          <w:lang w:val="en-NL"/>
-        </w:rPr>
-      </w:pPr>
-      <w:r>
-        <w:rPr>
-          <w:noProof/>
-        </w:rPr>
-        <w:drawing>
-          <wp:inline distT="0" distB="0" distL="0" distR="0" wp14:anchorId="186096CA" wp14:editId="33BE553D">
-            <wp:extent cx="3278777" cy="1107836"/>
-            <wp:effectExtent l="0" t="0" r="0" b="0"/>
-            <wp:docPr id="4" name="Picture 4"/>
-            <wp:cNvGraphicFramePr>
-              <a:graphicFrameLocks xmlns:a="http://schemas.openxmlformats.org/drawingml/2006/main" noChangeAspect="1"/>
-            </wp:cNvGraphicFramePr>
-            <a:graphic xmlns:a="http://schemas.openxmlformats.org/drawingml/2006/main">
-              <a:graphicData uri="http://schemas.openxmlformats.org/drawingml/2006/picture">
-                <pic:pic xmlns:pic="http://schemas.openxmlformats.org/drawingml/2006/picture">
-                  <pic:nvPicPr>
-                    <pic:cNvPr id="0" name="Picture 7"/>
-                    <pic:cNvPicPr>
-                      <a:picLocks noChangeAspect="1" noChangeArrowheads="1"/>
-                    </pic:cNvPicPr>
-                  </pic:nvPicPr>
-                  <pic:blipFill>
-                    <a:blip r:embed="rId12">
-                      <a:extLst>
-                        <a:ext uri="{28A0092B-C50C-407E-A947-70E740481C1C}">
-                          <a14:useLocalDpi xmlns:a14="http://schemas.microsoft.com/office/drawing/2010/main" val="0"/>
-                        </a:ext>
-                      </a:extLst>
-                    </a:blip>
-                    <a:srcRect/>
-                    <a:stretch>
-                      <a:fillRect/>
-                    </a:stretch>
-                  </pic:blipFill>
-                  <pic:spPr bwMode="auto">
-                    <a:xfrm>
-                      <a:off x="0" y="0"/>
-                      <a:ext cx="3328214" cy="1124540"/>
-                    </a:xfrm>
-                    <a:prstGeom prst="rect">
-                      <a:avLst/>
-                    </a:prstGeom>
-                    <a:noFill/>
-                    <a:ln>
-                      <a:noFill/>
-                    </a:ln>
-                  </pic:spPr>
-                </pic:pic>
-              </a:graphicData>
-            </a:graphic>
-          </wp:inline>
-        </w:drawing>
-      </w:r>
-    </w:p>
-    <w:p>
-      <w:pPr>
-        <w:pStyle w:val="Heading2"/>
-        <w:rPr>
-          <w:lang w:val="en-NL"/>
-        </w:rPr>
-      </w:pPr>
-      <w:r>
-        <w:rPr>
-          <w:lang w:val="en-NL"/>
-        </w:rPr>
-        <w:t>Framework</w:t>
-      </w:r>
-    </w:p>
-    <w:p>
-      <w:pPr>
-        <w:pStyle w:val="Heading3"/>
-        <w:rPr>
-          <w:lang w:val="en-NL"/>
-        </w:rPr>
-      </w:pPr>
-      <w:r>
-        <w:rPr>
-          <w:lang w:val="en-NL"/>
-        </w:rPr>
-        <w:t>Initialization</w:t>
-      </w:r>
-    </w:p>
-    <w:p>
-      <w:pPr>
-        <w:rPr>
-          <w:lang w:val="en-NL"/>
-        </w:rPr>
-      </w:pPr>
-      <w:r>
-        <w:rPr>
-          <w:lang w:val="en-NL"/>
-        </w:rPr>
-        <w:t xml:space="preserve">I decided to use Angular 8 for this application. </w:t>
-      </w:r>
-      <w:r>
-        <w:rPr>
-          <w:lang w:val="en-NL"/>
-        </w:rPr>
-        <w:t>I have setup the framework with the use of Angular CLI and used a router, just in case I need one.</w:t>
-      </w:r>
-    </w:p>
-    <w:p>
-      <w:pPr>
-        <w:pStyle w:val="Heading3"/>
-        <w:rPr>
-          <w:lang w:val="en-NL"/>
-        </w:rPr>
-      </w:pPr>
-      <w:r>
-        <w:rPr>
-          <w:lang w:val="en-NL"/>
-        </w:rPr>
-        <w:t>Language</w:t>
-      </w:r>
-    </w:p>
-    <w:p>
-      <w:pPr>
-        <w:rPr>
-          <w:lang w:val="en-NL"/>
-        </w:rPr>
-      </w:pPr>
-      <w:r>
-        <w:rPr>
-          <w:lang w:val="en-NL"/>
-        </w:rPr>
-        <w:t>To assure the code quality, TypeScript would be a good set to work with.</w:t>
-      </w:r>
-    </w:p>
-    <w:p>
-      <w:pPr>
-        <w:pStyle w:val="Heading3"/>
-        <w:rPr>
-          <w:lang w:val="en-NL"/>
-        </w:rPr>
-      </w:pPr>
-      <w:r>
-        <w:rPr>
-          <w:lang w:val="en-NL"/>
-        </w:rPr>
-        <w:t>Styling</w:t>
-      </w:r>
-    </w:p>
-    <w:p>
-      <w:pPr>
-        <w:rPr>
-          <w:lang w:val="en-NL"/>
-        </w:rPr>
-      </w:pPr>
-      <w:r>
-        <w:rPr>
-          <w:lang w:val="en-NL"/>
-        </w:rPr>
-        <w:t>I decided to choose Stylus as a pre-processor for CSS. This because the linting and automatic sorting extensions available in Visual Studio Code are very useful for this</w:t>
-      </w:r>
-      <w:r>
-        <w:rPr>
-          <w:lang w:val="en-NL"/>
-        </w:rPr>
-        <w:t xml:space="preserve"> pre-processor</w:t>
-      </w:r>
-      <w:r>
-        <w:rPr>
-          <w:lang w:val="en-NL"/>
-        </w:rPr>
-        <w:t>.</w:t>
-      </w:r>
-    </w:p>
-    <w:p>
-      <w:pPr>
-        <w:pStyle w:val="Heading3"/>
-        <w:rPr>
-          <w:lang w:val="en-NL"/>
-        </w:rPr>
-      </w:pPr>
-      <w:r>
-        <w:rPr>
-          <w:lang w:val="en-NL"/>
-        </w:rPr>
-        <w:lastRenderedPageBreak/>
-        <w:t>Testing</w:t>
-      </w:r>
-    </w:p>
-    <w:p>
-      <w:pPr>
-        <w:rPr>
-          <w:lang w:val="en-NL"/>
-        </w:rPr>
-      </w:pPr>
-      <w:r>
-        <w:rPr>
-          <w:lang w:val="en-NL"/>
-        </w:rPr>
-        <w:t>Because testing is always necessary, I decided to use the standard Jasmine unit testing tool.</w:t>
-      </w:r>
-    </w:p>
-    <w:p>
-      <w:pPr>
-        <w:pStyle w:val="Heading3"/>
-        <w:rPr>
-          <w:lang w:val="en-NL"/>
-        </w:rPr>
-      </w:pPr>
-      <w:r>
-        <w:rPr>
-          <w:lang w:val="en-NL"/>
-        </w:rPr>
-        <w:t>Components and services</w:t>
-      </w:r>
-    </w:p>
-    <w:p>
-      <w:pPr>
-        <w:rPr>
-          <w:lang w:val="en-NL"/>
-        </w:rPr>
-      </w:pPr>
-      <w:r>
-        <w:rPr>
-          <w:lang w:val="en-NL"/>
-        </w:rPr>
-        <w:t>I decided to work with the following components:</w:t>
-      </w:r>
-    </w:p>
-    <w:p>
-      <w:pPr>
-        <w:pStyle w:val="ListParagraph"/>
-        <w:numPr>
-          <w:ilvl w:val="0"/>
-          <w:numId w:val="1"/>
-        </w:numPr>
-        <w:rPr>
-          <w:lang w:val="en-NL"/>
-        </w:rPr>
-      </w:pPr>
-      <w:r>
-        <w:rPr>
-          <w:b/>
-          <w:bCs/>
-          <w:lang w:val="en-NL"/>
-        </w:rPr>
-        <w:t>Quote component.</w:t>
-      </w:r>
-      <w:r>
-        <w:rPr>
-          <w:lang w:val="en-NL"/>
-        </w:rPr>
-        <w:t xml:space="preserve"> Main area for the quotes.</w:t>
-      </w:r>
-    </w:p>
-    <w:p>
-      <w:pPr>
-        <w:pStyle w:val="ListParagraph"/>
-        <w:numPr>
-          <w:ilvl w:val="0"/>
-          <w:numId w:val="1"/>
-        </w:numPr>
-        <w:rPr>
-          <w:lang w:val="en-NL"/>
-        </w:rPr>
-      </w:pPr>
-      <w:r>
-        <w:rPr>
-          <w:b/>
-          <w:bCs/>
-          <w:lang w:val="en-NL"/>
-        </w:rPr>
-        <w:t>Share component.</w:t>
-      </w:r>
-      <w:r>
-        <w:rPr>
-          <w:lang w:val="en-NL"/>
-        </w:rPr>
-        <w:t xml:space="preserve"> Area for the social share buttons.</w:t>
-      </w:r>
-    </w:p>
-    <w:p>
-      <w:pPr>
-        <w:pStyle w:val="ListParagraph"/>
-        <w:numPr>
-          <w:ilvl w:val="0"/>
-          <w:numId w:val="1"/>
-        </w:numPr>
-        <w:rPr>
-          <w:lang w:val="en-NL"/>
-        </w:rPr>
-      </w:pPr>
-      <w:r>
-        <w:rPr>
-          <w:b/>
-          <w:bCs/>
-          <w:lang w:val="en-NL"/>
-        </w:rPr>
-        <w:t>Quote service.</w:t>
-      </w:r>
-      <w:r>
-        <w:rPr>
-          <w:lang w:val="en-NL"/>
-        </w:rPr>
-        <w:t xml:space="preserve"> Used for calling quote API.</w:t>
-      </w:r>
-    </w:p>
-    <w:p>
-      <w:pPr>
-        <w:pStyle w:val="ListParagraph"/>
-        <w:numPr>
-          <w:ilvl w:val="0"/>
-          <w:numId w:val="1"/>
-        </w:numPr>
-        <w:rPr>
-          <w:lang w:val="en-NL"/>
-        </w:rPr>
-      </w:pPr>
-      <w:r>
-        <w:rPr>
-          <w:b/>
-          <w:bCs/>
-          <w:lang w:val="en-NL"/>
-        </w:rPr>
-        <w:t>Share service.</w:t>
-      </w:r>
-      <w:r>
-        <w:rPr>
-          <w:lang w:val="en-NL"/>
-        </w:rPr>
-        <w:t xml:space="preserve"> Calls the right configuration settings.</w:t>
-      </w:r>
-    </w:p>
-    <w:p>
-      <w:pPr>
-        <w:pStyle w:val="Heading3"/>
-        <w:rPr>
-          <w:lang w:val="en-NL"/>
-        </w:rPr>
-      </w:pPr>
-      <w:r>
-        <w:rPr>
-          <w:lang w:val="en-NL"/>
-        </w:rPr>
-        <w:t>Configuration file</w:t>
-      </w:r>
-    </w:p>
-    <w:p>
-      <w:pPr>
-        <w:rPr>
-          <w:lang w:val="en-NL"/>
-        </w:rPr>
-      </w:pPr>
-      <w:r>
-        <w:rPr>
-          <w:lang w:val="en-NL"/>
-        </w:rPr>
-        <w:t>All configurable text, API endpoint data, link URLs and mock data is centralized into one configuration file. This makes is easier to apply changes to text without searching through the correct files.</w:t>
-      </w:r>
-    </w:p>
+        <w:t xml:space="preserve">After cloning the app from the GitHub repository, </w:t>
+      </w:r>
+      <w:r>
+        <w:rPr>
+          <w:lang w:val="en-NL"/>
+        </w:rPr>
+        <w:t xml:space="preserve">you can </w:t>
+      </w:r>
+      <w:r>
+        <w:rPr>
+          <w:lang w:val="en-NL"/>
+        </w:rPr>
+        <w:t>use one of the following commands:</w:t>
+      </w:r>
+    </w:p>
+    <w:tbl>
+      <w:tblPr>
+        <w:tblStyle w:val="TableGridLight"/>
+        <w:tblW w:w="0" w:type="auto"/>
+        <w:tblLook w:val="04A0" w:firstRow="1" w:lastRow="0" w:firstColumn="1" w:lastColumn="0" w:noHBand="0" w:noVBand="1"/>
+      </w:tblPr>
+      <w:tblGrid>
+        <w:gridCol w:w="2802"/>
+        <w:gridCol w:w="6440"/>
+      </w:tblGrid>
+      <w:tr>
+        <w:tc>
+          <w:tcPr>
+            <w:tcW w:w="2802" w:type="dxa"/>
+          </w:tcPr>
+          <w:p>
+            <w:pPr>
+              <w:rPr>
+                <w:rFonts w:ascii="Consolas" w:hAnsi="Consolas"/>
+                <w:sz w:val="18"/>
+                <w:szCs w:val="18"/>
+                <w:lang w:val="en-NL"/>
+              </w:rPr>
+            </w:pPr>
+            <w:proofErr w:type="spellStart"/>
+            <w:r>
+              <w:rPr>
+                <w:rFonts w:ascii="Consolas" w:hAnsi="Consolas"/>
+                <w:sz w:val="18"/>
+                <w:szCs w:val="18"/>
+                <w:lang w:val="en-NL"/>
+              </w:rPr>
+              <w:t>npm</w:t>
+            </w:r>
+            <w:proofErr w:type="spellEnd"/>
+            <w:r>
+              <w:rPr>
+                <w:rFonts w:ascii="Consolas" w:hAnsi="Consolas"/>
+                <w:sz w:val="18"/>
+                <w:szCs w:val="18"/>
+                <w:lang w:val="en-NL"/>
+              </w:rPr>
+              <w:t xml:space="preserve"> install</w:t>
+            </w:r>
+          </w:p>
+        </w:tc>
+        <w:tc>
+          <w:tcPr>
+            <w:tcW w:w="6440" w:type="dxa"/>
+          </w:tcPr>
+          <w:p>
+            <w:pPr>
+              <w:rPr>
+                <w:lang w:val="en-NL"/>
+              </w:rPr>
+            </w:pPr>
+            <w:r>
+              <w:rPr>
+                <w:lang w:val="en-NL"/>
+              </w:rPr>
+              <w:t>Install the app</w:t>
+            </w:r>
+          </w:p>
+        </w:tc>
+      </w:tr>
+      <w:tr>
+        <w:tc>
+          <w:tcPr>
+            <w:tcW w:w="2802" w:type="dxa"/>
+          </w:tcPr>
+          <w:p>
+            <w:pPr>
+              <w:rPr>
+                <w:rFonts w:ascii="Consolas" w:hAnsi="Consolas"/>
+                <w:sz w:val="18"/>
+                <w:szCs w:val="18"/>
+                <w:lang w:val="en-NL"/>
+              </w:rPr>
+            </w:pPr>
+            <w:proofErr w:type="spellStart"/>
+            <w:r>
+              <w:rPr>
+                <w:rFonts w:ascii="Consolas" w:hAnsi="Consolas"/>
+                <w:sz w:val="18"/>
+                <w:szCs w:val="18"/>
+                <w:lang w:val="en-NL"/>
+              </w:rPr>
+              <w:t>npm</w:t>
+            </w:r>
+            <w:proofErr w:type="spellEnd"/>
+            <w:r>
+              <w:rPr>
+                <w:rFonts w:ascii="Consolas" w:hAnsi="Consolas"/>
+                <w:sz w:val="18"/>
+                <w:szCs w:val="18"/>
+                <w:lang w:val="en-NL"/>
+              </w:rPr>
+              <w:t xml:space="preserve"> test</w:t>
+            </w:r>
+          </w:p>
+        </w:tc>
+        <w:tc>
+          <w:tcPr>
+            <w:tcW w:w="6440" w:type="dxa"/>
+          </w:tcPr>
+          <w:p>
+            <w:pPr>
+              <w:rPr>
+                <w:lang w:val="en-NL"/>
+              </w:rPr>
+            </w:pPr>
+            <w:r>
+              <w:rPr>
+                <w:lang w:val="en-NL"/>
+              </w:rPr>
+              <w:t>Start unit test</w:t>
+            </w:r>
+          </w:p>
+        </w:tc>
+      </w:tr>
+      <w:tr>
+        <w:tc>
+          <w:tcPr>
+            <w:tcW w:w="2802" w:type="dxa"/>
+          </w:tcPr>
+          <w:p>
+            <w:pPr>
+              <w:rPr>
+                <w:rFonts w:ascii="Consolas" w:hAnsi="Consolas"/>
+                <w:sz w:val="18"/>
+                <w:szCs w:val="18"/>
+                <w:lang w:val="en-NL"/>
+              </w:rPr>
+            </w:pPr>
+            <w:proofErr w:type="spellStart"/>
+            <w:r>
+              <w:rPr>
+                <w:rFonts w:ascii="Consolas" w:hAnsi="Consolas"/>
+                <w:sz w:val="18"/>
+                <w:szCs w:val="18"/>
+                <w:lang w:val="en-NL"/>
+              </w:rPr>
+              <w:t>npm</w:t>
+            </w:r>
+            <w:proofErr w:type="spellEnd"/>
+            <w:r>
+              <w:rPr>
+                <w:rFonts w:ascii="Consolas" w:hAnsi="Consolas"/>
+                <w:sz w:val="18"/>
+                <w:szCs w:val="18"/>
+                <w:lang w:val="en-NL"/>
+              </w:rPr>
+              <w:t xml:space="preserve"> e2e</w:t>
+            </w:r>
+          </w:p>
+        </w:tc>
+        <w:tc>
+          <w:tcPr>
+            <w:tcW w:w="6440" w:type="dxa"/>
+          </w:tcPr>
+          <w:p>
+            <w:pPr>
+              <w:rPr>
+                <w:lang w:val="en-NL"/>
+              </w:rPr>
+            </w:pPr>
+            <w:r>
+              <w:rPr>
+                <w:lang w:val="en-NL"/>
+              </w:rPr>
+              <w:t>Start automatic test</w:t>
+            </w:r>
+          </w:p>
+        </w:tc>
+      </w:tr>
+      <w:tr>
+        <w:tc>
+          <w:tcPr>
+            <w:tcW w:w="2802" w:type="dxa"/>
+          </w:tcPr>
+          <w:p>
+            <w:pPr>
+              <w:rPr>
+                <w:rFonts w:ascii="Consolas" w:hAnsi="Consolas"/>
+                <w:sz w:val="18"/>
+                <w:szCs w:val="18"/>
+                <w:lang w:val="en-NL"/>
+              </w:rPr>
+            </w:pPr>
+            <w:proofErr w:type="spellStart"/>
+            <w:r>
+              <w:rPr>
+                <w:rFonts w:ascii="Consolas" w:hAnsi="Consolas"/>
+                <w:sz w:val="18"/>
+                <w:szCs w:val="18"/>
+                <w:lang w:val="en-NL"/>
+              </w:rPr>
+              <w:t>npm</w:t>
+            </w:r>
+            <w:proofErr w:type="spellEnd"/>
+            <w:r>
+              <w:rPr>
+                <w:rFonts w:ascii="Consolas" w:hAnsi="Consolas"/>
+                <w:sz w:val="18"/>
+                <w:szCs w:val="18"/>
+                <w:lang w:val="en-NL"/>
+              </w:rPr>
+              <w:t xml:space="preserve"> build</w:t>
+            </w:r>
+          </w:p>
+        </w:tc>
+        <w:tc>
+          <w:tcPr>
+            <w:tcW w:w="6440" w:type="dxa"/>
+          </w:tcPr>
+          <w:p>
+            <w:pPr>
+              <w:rPr>
+                <w:lang w:val="en-NL"/>
+              </w:rPr>
+            </w:pPr>
+            <w:r>
+              <w:rPr>
+                <w:lang w:val="en-NL"/>
+              </w:rPr>
+              <w:t>Build for production purposes</w:t>
+            </w:r>
+          </w:p>
+        </w:tc>
+      </w:tr>
+    </w:tbl>
     <w:p>
       <w:pPr>
         <w:rPr>
@@ -1448,7 +1807,7 @@
     <w:lsdException w:name="Table Web 2" w:semiHidden="1" w:unhideWhenUsed="1"/>
     <w:lsdException w:name="Table Web 3" w:semiHidden="1" w:unhideWhenUsed="1"/>
     <w:lsdException w:name="Balloon Text" w:semiHidden="1" w:unhideWhenUsed="1"/>
-    <w:lsdException w:name="Table Grid" w:semiHidden="1" w:uiPriority="59" w:unhideWhenUsed="1"/>
+    <w:lsdException w:name="Table Grid" w:uiPriority="59"/>
     <w:lsdException w:name="Table Theme" w:semiHidden="1" w:unhideWhenUsed="1"/>
     <w:lsdException w:name="Placeholder Text" w:semiHidden="1"/>
     <w:lsdException w:name="No Spacing" w:uiPriority="1" w:qFormat="1"/>
@@ -1750,7 +2109,6 @@
     <w:next w:val="Normal"/>
     <w:link w:val="Heading4Char"/>
     <w:uiPriority w:val="9"/>
-    <w:semiHidden/>
     <w:unhideWhenUsed/>
     <w:qFormat/>
     <w:rsid w:val="00C158D5"/>
@@ -1883,6 +2241,7 @@
   <w:style w:type="character" w:default="1" w:styleId="DefaultParagraphFont">
     <w:name w:val="Default Paragraph Font"/>
     <w:uiPriority w:val="1"/>
+    <w:semiHidden/>
     <w:unhideWhenUsed/>
   </w:style>
   <w:style w:type="table" w:default="1" w:styleId="TableNormal">
@@ -1950,7 +2309,6 @@
     <w:basedOn w:val="DefaultParagraphFont"/>
     <w:link w:val="Heading4"/>
     <w:uiPriority w:val="9"/>
-    <w:semiHidden/>
     <w:rsid w:val="00C158D5"/>
     <w:rPr>
       <w:rFonts w:asciiTheme="majorHAnsi" w:eastAsiaTheme="majorEastAsia" w:hAnsiTheme="majorHAnsi" w:cstheme="majorBidi"/>
@@ -2417,6 +2775,16 @@
         <w:insideV w:val="single" w:sz="4" w:space="0" w:color="BFBFBF" w:themeColor="background1" w:themeShade="BF"/>
       </w:tblBorders>
     </w:tblPr>
+  </w:style>
+  <w:style w:type="character" w:styleId="PlaceholderText">
+    <w:name w:val="Placeholder Text"/>
+    <w:basedOn w:val="DefaultParagraphFont"/>
+    <w:uiPriority w:val="99"/>
+    <w:semiHidden/>
+    <w:rsid w:val="00F024B8"/>
+    <w:rPr>
+      <w:color w:val="808080"/>
+    </w:rPr>
   </w:style>
 </w:styles>
 </file>

</xml_diff>

<commit_message>
Finalized documentation. Moved comps to "main" folder. Added "loading quote" waiting text.
</commit_message>
<xml_diff>
--- a/readme.docx
+++ b/readme.docx
@@ -82,54 +82,7 @@
         <w:rPr>
           <w:lang w:val="en-NL"/>
         </w:rPr>
-        <w:t xml:space="preserve"> This would mean a clear heading, a large quote block and some social and other actions at the bottom. Optionally we want to click on the author to get more quotes from that specific author. Also, we want to base the design and usability on mobile-first.</w:t>
-      </w:r>
-    </w:p>
-    <w:p>
-      <w:pPr>
-        <w:pStyle w:val="Heading1"/>
-        <w:rPr>
-          <w:lang w:val="en-NL"/>
-        </w:rPr>
-      </w:pPr>
-      <w:r>
-        <w:rPr>
-          <w:lang w:val="en-NL"/>
-        </w:rPr>
-        <w:t>Setup</w:t>
-      </w:r>
-    </w:p>
-    <w:p>
-      <w:pPr>
-        <w:pStyle w:val="Heading2"/>
-        <w:rPr>
-          <w:lang w:val="en-NL"/>
-        </w:rPr>
-      </w:pPr>
-      <w:r>
-        <w:rPr>
-          <w:lang w:val="en-NL"/>
-        </w:rPr>
-        <w:t>Wireframe</w:t>
-      </w:r>
-    </w:p>
-    <w:p>
-      <w:pPr>
-        <w:rPr>
-          <w:lang w:val="en-NL"/>
-        </w:rPr>
-      </w:pPr>
-      <w:r>
-        <w:rPr>
-          <w:lang w:val="en-NL"/>
-        </w:rPr>
-        <w:t>I came up with the following wireframe</w:t>
-      </w:r>
-      <w:r>
-        <w:rPr>
-          <w:lang w:val="en-NL"/>
-        </w:rPr>
-        <w:t>. It contains a heading, a quote and author block, 2 social buttons and a button to refresh the quote.</w:t>
+        <w:t xml:space="preserve"> This would mean a clear heading, a large quote block and some social and other actions at the bottom. Also, we want to base the design and usability on mobile-first.</w:t>
       </w:r>
     </w:p>
     <w:p>
@@ -142,12 +95,13 @@
       <w:r>
         <w:rPr>
           <w:noProof/>
+          <w:lang w:val="en-NL"/>
         </w:rPr>
         <w:drawing>
-          <wp:inline distT="0" distB="0" distL="0" distR="0" wp14:anchorId="62C3D891" wp14:editId="3F8B1B41">
-            <wp:extent cx="1881051" cy="3028601"/>
-            <wp:effectExtent l="19050" t="0" r="24130" b="876935"/>
-            <wp:docPr id="1" name="Picture 1"/>
+          <wp:inline distT="0" distB="0" distL="0" distR="0" wp14:anchorId="5FD24ED6" wp14:editId="49EF97DA">
+            <wp:extent cx="1906139" cy="3381375"/>
+            <wp:effectExtent l="38100" t="38100" r="94615" b="85725"/>
+            <wp:docPr id="5" name="Picture 5"/>
             <wp:cNvGraphicFramePr>
               <a:graphicFrameLocks xmlns:a="http://schemas.openxmlformats.org/drawingml/2006/main" noChangeAspect="1"/>
             </wp:cNvGraphicFramePr>
@@ -161,7 +115,7 @@
                     </pic:cNvPicPr>
                   </pic:nvPicPr>
                   <pic:blipFill>
-                    <a:blip r:embed="rId5">
+                    <a:blip r:embed="rId6">
                       <a:extLst>
                         <a:ext uri="{28A0092B-C50C-407E-A947-70E740481C1C}">
                           <a14:useLocalDpi xmlns:a14="http://schemas.microsoft.com/office/drawing/2010/main" val="0"/>
@@ -176,280 +130,7 @@
                   <pic:spPr bwMode="auto">
                     <a:xfrm>
                       <a:off x="0" y="0"/>
-                      <a:ext cx="1900737" cy="3060296"/>
-                    </a:xfrm>
-                    <a:prstGeom prst="roundRect">
-                      <a:avLst>
-                        <a:gd name="adj" fmla="val 8594"/>
-                      </a:avLst>
-                    </a:prstGeom>
-                    <a:solidFill>
-                      <a:srgbClr val="FFFFFF">
-                        <a:shade val="85000"/>
-                      </a:srgbClr>
-                    </a:solidFill>
-                    <a:ln>
-                      <a:noFill/>
-                    </a:ln>
-                    <a:effectLst>
-                      <a:reflection blurRad="12700" stA="38000" endPos="28000" dist="5000" dir="5400000" sy="-100000" algn="bl" rotWithShape="0"/>
-                    </a:effectLst>
-                  </pic:spPr>
-                </pic:pic>
-              </a:graphicData>
-            </a:graphic>
-          </wp:inline>
-        </w:drawing>
-      </w:r>
-    </w:p>
-    <w:p>
-      <w:pPr>
-        <w:pStyle w:val="Heading3"/>
-        <w:rPr>
-          <w:lang w:val="en-NL"/>
-        </w:rPr>
-      </w:pPr>
-      <w:r>
-        <w:rPr>
-          <w:lang w:val="en-NL"/>
-        </w:rPr>
-        <w:t>Heading</w:t>
-      </w:r>
-    </w:p>
-    <w:p>
-      <w:pPr>
-        <w:rPr>
-          <w:lang w:val="en-NL"/>
-        </w:rPr>
-      </w:pPr>
-      <w:r>
-        <w:rPr>
-          <w:lang w:val="en-NL"/>
-        </w:rPr>
-        <w:t>A simple heading</w:t>
-      </w:r>
-      <w:r>
-        <w:rPr>
-          <w:lang w:val="en-NL"/>
-        </w:rPr>
-        <w:t xml:space="preserve"> “A quote for you”</w:t>
-      </w:r>
-      <w:r>
-        <w:rPr>
-          <w:lang w:val="en-NL"/>
-        </w:rPr>
-        <w:t>.</w:t>
-      </w:r>
-    </w:p>
-    <w:p>
-      <w:pPr>
-        <w:pStyle w:val="Heading3"/>
-        <w:rPr>
-          <w:lang w:val="en-NL"/>
-        </w:rPr>
-      </w:pPr>
-      <w:r>
-        <w:rPr>
-          <w:lang w:val="en-NL"/>
-        </w:rPr>
-        <w:t>Quote block</w:t>
-      </w:r>
-    </w:p>
-    <w:p>
-      <w:pPr>
-        <w:rPr>
-          <w:lang w:val="en-NL"/>
-        </w:rPr>
-      </w:pPr>
-      <w:r>
-        <w:rPr>
-          <w:lang w:val="en-NL"/>
-        </w:rPr>
-        <w:t>The quote block contains the quote and an author. Clicking on the author will show a random quote from the specific author.</w:t>
-      </w:r>
-      <w:r>
-        <w:rPr>
-          <w:lang w:val="en-NL"/>
-        </w:rPr>
-        <w:t xml:space="preserve"> Swiping the block to the left will show the next random quote.</w:t>
-      </w:r>
-    </w:p>
-    <w:p>
-      <w:pPr>
-        <w:pStyle w:val="Heading3"/>
-        <w:rPr>
-          <w:lang w:val="en-NL"/>
-        </w:rPr>
-      </w:pPr>
-      <w:r>
-        <w:rPr>
-          <w:lang w:val="en-NL"/>
-        </w:rPr>
-        <w:t>Share block</w:t>
-      </w:r>
-    </w:p>
-    <w:p>
-      <w:pPr>
-        <w:rPr>
-          <w:lang w:val="en-NL"/>
-        </w:rPr>
-      </w:pPr>
-      <w:r>
-        <w:rPr>
-          <w:lang w:val="en-NL"/>
-        </w:rPr>
-        <w:t xml:space="preserve">I decided to add two share buttons: Facebook and Twitter. There is also a </w:t>
-      </w:r>
-      <w:r>
-        <w:rPr>
-          <w:i/>
-          <w:iCs/>
-          <w:lang w:val="en-NL"/>
-        </w:rPr>
-        <w:t>next</w:t>
-      </w:r>
-      <w:r>
-        <w:rPr>
-          <w:i/>
-          <w:iCs/>
-          <w:lang w:val="en-NL"/>
-        </w:rPr>
-        <w:t xml:space="preserve"> </w:t>
-      </w:r>
-      <w:r>
-        <w:rPr>
-          <w:lang w:val="en-NL"/>
-        </w:rPr>
-        <w:t>button</w:t>
-      </w:r>
-      <w:r>
-        <w:rPr>
-          <w:lang w:val="en-NL"/>
-        </w:rPr>
-        <w:t xml:space="preserve"> to show a new quote.</w:t>
-      </w:r>
-    </w:p>
-    <w:p>
-      <w:pPr>
-        <w:pStyle w:val="Heading2"/>
-        <w:rPr>
-          <w:lang w:val="en-NL"/>
-        </w:rPr>
-      </w:pPr>
-      <w:r>
-        <w:rPr>
-          <w:lang w:val="en-NL"/>
-        </w:rPr>
-        <w:lastRenderedPageBreak/>
-        <w:t>Theme</w:t>
-      </w:r>
-    </w:p>
-    <w:p>
-      <w:pPr>
-        <w:pStyle w:val="Heading3"/>
-        <w:rPr>
-          <w:lang w:val="en-NL"/>
-        </w:rPr>
-      </w:pPr>
-      <w:r>
-        <w:rPr>
-          <w:lang w:val="en-NL"/>
-        </w:rPr>
-        <w:t>Colours</w:t>
-      </w:r>
-    </w:p>
-    <w:p>
-      <w:pPr>
-        <w:rPr>
-          <w:lang w:val="en-NL"/>
-        </w:rPr>
-      </w:pPr>
-      <w:r>
-        <w:rPr>
-          <w:lang w:val="en-NL"/>
-        </w:rPr>
-        <w:t>The theme of the application should be classy and warm</w:t>
-      </w:r>
-      <w:r>
-        <w:rPr>
-          <w:lang w:val="en-NL"/>
-        </w:rPr>
-        <w:t xml:space="preserve">, so I will use </w:t>
-      </w:r>
-      <w:r>
-        <w:rPr>
-          <w:lang w:val="en-NL"/>
-        </w:rPr>
-        <w:t xml:space="preserve">warm colours. I found a </w:t>
-      </w:r>
-      <w:hyperlink r:id="rId6" w:history="1">
-        <w:r>
-          <w:rPr>
-            <w:rStyle w:val="Hyperlink"/>
-            <w:lang w:val="en-NL"/>
-          </w:rPr>
-          <w:t>colour sc</w:t>
-        </w:r>
-        <w:r>
-          <w:rPr>
-            <w:rStyle w:val="Hyperlink"/>
-            <w:lang w:val="en-NL"/>
-          </w:rPr>
-          <w:t>heme generator</w:t>
-        </w:r>
-      </w:hyperlink>
-      <w:r>
-        <w:rPr>
-          <w:lang w:val="en-NL"/>
-        </w:rPr>
-        <w:t>, that gave me the following pattern:</w:t>
-      </w:r>
-    </w:p>
-    <w:p>
-      <w:pPr>
-        <w:jc w:val="center"/>
-        <w:rPr>
-          <w:lang w:val="en-NL"/>
-        </w:rPr>
-      </w:pPr>
-      <w:r>
-        <w:rPr>
-          <w:noProof/>
-        </w:rPr>
-        <w:drawing>
-          <wp:inline distT="0" distB="0" distL="0" distR="0" wp14:anchorId="6E4C09CB" wp14:editId="7774D04C">
-            <wp:extent cx="4663440" cy="799801"/>
-            <wp:effectExtent l="0" t="0" r="3810" b="635"/>
-            <wp:docPr id="2" name="Picture 2"/>
-            <wp:cNvGraphicFramePr>
-              <a:graphicFrameLocks xmlns:a="http://schemas.openxmlformats.org/drawingml/2006/main" noChangeAspect="1"/>
-            </wp:cNvGraphicFramePr>
-            <a:graphic xmlns:a="http://schemas.openxmlformats.org/drawingml/2006/main">
-              <a:graphicData uri="http://schemas.openxmlformats.org/drawingml/2006/picture">
-                <pic:pic xmlns:pic="http://schemas.openxmlformats.org/drawingml/2006/picture">
-                  <pic:nvPicPr>
-                    <pic:cNvPr id="0" name="Picture 3"/>
-                    <pic:cNvPicPr>
-                      <a:picLocks noChangeAspect="1" noChangeArrowheads="1"/>
-                    </pic:cNvPicPr>
-                  </pic:nvPicPr>
-                  <pic:blipFill>
-                    <a:blip r:embed="rId7" cstate="print">
-                      <a:extLst>
-                        <a:ext uri="{28A0092B-C50C-407E-A947-70E740481C1C}">
-                          <a14:useLocalDpi xmlns:a14="http://schemas.microsoft.com/office/drawing/2010/main" val="0"/>
-                        </a:ext>
-                      </a:extLst>
-                    </a:blip>
-                    <a:srcRect/>
-                    <a:stretch>
-                      <a:fillRect/>
-                    </a:stretch>
-                  </pic:blipFill>
-                  <pic:spPr bwMode="auto">
-                    <a:xfrm>
-                      <a:off x="0" y="0"/>
-                      <a:ext cx="4758760" cy="816149"/>
+                      <a:ext cx="1922086" cy="3409664"/>
                     </a:xfrm>
                     <a:prstGeom prst="rect">
                       <a:avLst/>
@@ -458,6 +139,13 @@
                     <a:ln>
                       <a:noFill/>
                     </a:ln>
+                    <a:effectLst>
+                      <a:outerShdw blurRad="50800" dist="38100" dir="2700000" algn="tl" rotWithShape="0">
+                        <a:prstClr val="black">
+                          <a:alpha val="40000"/>
+                        </a:prstClr>
+                      </a:outerShdw>
+                    </a:effectLst>
                   </pic:spPr>
                 </pic:pic>
               </a:graphicData>
@@ -468,56 +156,45 @@
     </w:p>
     <w:p>
       <w:pPr>
-        <w:pStyle w:val="Heading3"/>
-        <w:rPr>
-          <w:lang w:val="en-NL"/>
-        </w:rPr>
-      </w:pPr>
-      <w:r>
-        <w:rPr>
-          <w:lang w:val="en-NL"/>
-        </w:rPr>
-        <w:t>Font</w:t>
-      </w:r>
-    </w:p>
-    <w:p>
-      <w:pPr>
-        <w:rPr>
-          <w:lang w:val="en-NL"/>
-        </w:rPr>
-      </w:pPr>
-      <w:r>
-        <w:rPr>
-          <w:lang w:val="en-NL"/>
-        </w:rPr>
-        <w:t xml:space="preserve">I want to use a stylish font for the quote block. </w:t>
-      </w:r>
-      <w:r>
-        <w:rPr>
-          <w:lang w:val="en-NL"/>
-        </w:rPr>
-        <w:t xml:space="preserve">I decided to use </w:t>
-      </w:r>
-      <w:r>
-        <w:rPr>
-          <w:lang w:val="en-NL"/>
-        </w:rPr>
-        <w:t>the</w:t>
-      </w:r>
-      <w:r>
-        <w:rPr>
-          <w:lang w:val="en-NL"/>
-        </w:rPr>
-        <w:t xml:space="preserve"> Google font</w:t>
-      </w:r>
-      <w:r>
-        <w:rPr>
-          <w:lang w:val="en-NL"/>
-        </w:rPr>
-        <w:t xml:space="preserve"> </w:t>
-      </w:r>
-      <w:hyperlink r:id="rId8" w:history="1">
-        <w:proofErr w:type="spellStart"/>
+        <w:pStyle w:val="Heading1"/>
+        <w:rPr>
+          <w:lang w:val="en-NL"/>
+        </w:rPr>
+      </w:pPr>
+      <w:r>
+        <w:rPr>
+          <w:lang w:val="en-NL"/>
+        </w:rPr>
+        <w:t>Setup</w:t>
+      </w:r>
+    </w:p>
+    <w:p>
+      <w:pPr>
+        <w:pStyle w:val="Heading2"/>
+        <w:rPr>
+          <w:lang w:val="en-NL"/>
+        </w:rPr>
+      </w:pPr>
+      <w:r>
+        <w:rPr>
+          <w:lang w:val="en-NL"/>
+        </w:rPr>
+        <w:t>Prerequisite</w:t>
+      </w:r>
+    </w:p>
+    <w:p>
+      <w:pPr>
+        <w:rPr>
+          <w:lang w:val="en-NL"/>
+        </w:rPr>
+      </w:pPr>
+      <w:r>
+        <w:rPr>
+          <w:lang w:val="en-NL"/>
+        </w:rPr>
+        <w:t xml:space="preserve">To be able to run the app locally, you need to install </w:t>
+      </w:r>
+      <w:hyperlink r:id="rId7" w:history="1">
         <w:r>
           <w:rPr>
             <w:rStyle w:val="Hyperlink"/>
@@ -525,33 +202,14 @@
             <w:iCs/>
             <w:lang w:val="en-NL"/>
           </w:rPr>
-          <w:t>Lemonada</w:t>
+          <w:t>NodeJS</w:t>
         </w:r>
-        <w:proofErr w:type="spellEnd"/>
       </w:hyperlink>
       <w:r>
         <w:rPr>
           <w:lang w:val="en-NL"/>
         </w:rPr>
-        <w:t>.</w:t>
-      </w:r>
-      <w:r>
-        <w:rPr>
-          <w:lang w:val="en-NL"/>
-        </w:rPr>
-        <w:t xml:space="preserve"> For the other text I decided to go for</w:t>
-      </w:r>
-      <w:r>
-        <w:rPr>
-          <w:lang w:val="en-NL"/>
-        </w:rPr>
-        <w:t xml:space="preserve"> the system font</w:t>
-      </w:r>
-      <w:r>
-        <w:rPr>
-          <w:lang w:val="en-NL"/>
-        </w:rPr>
-        <w:t xml:space="preserve"> </w:t>
+        <w:t xml:space="preserve">. For this application, I used </w:t>
       </w:r>
       <w:r>
         <w:rPr>
@@ -559,140 +217,7 @@
           <w:iCs/>
           <w:lang w:val="en-NL"/>
         </w:rPr>
-        <w:t>Segoe UI</w:t>
-      </w:r>
-      <w:r>
-        <w:rPr>
-          <w:lang w:val="en-NL"/>
-        </w:rPr>
-        <w:t>.</w:t>
-      </w:r>
-      <w:r>
-        <w:rPr>
-          <w:lang w:val="en-NL"/>
-        </w:rPr>
-        <w:t xml:space="preserve"> For the share icons I also added a </w:t>
-      </w:r>
-      <w:hyperlink r:id="rId9" w:history="1">
-        <w:r>
-          <w:rPr>
-            <w:rStyle w:val="Hyperlink"/>
-            <w:i/>
-            <w:iCs/>
-            <w:lang w:val="en-NL"/>
-          </w:rPr>
-          <w:t>Font Awesome</w:t>
-        </w:r>
-      </w:hyperlink>
-      <w:r>
-        <w:rPr>
-          <w:lang w:val="en-NL"/>
-        </w:rPr>
-        <w:t xml:space="preserve"> icon font library</w:t>
-      </w:r>
-    </w:p>
-    <w:p>
-      <w:pPr>
-        <w:pStyle w:val="Heading4"/>
-        <w:rPr>
-          <w:lang w:val="en-NL"/>
-        </w:rPr>
-      </w:pPr>
-      <w:proofErr w:type="spellStart"/>
-      <w:r>
-        <w:rPr>
-          <w:lang w:val="en-NL"/>
-        </w:rPr>
-        <w:t>Lemonada</w:t>
-      </w:r>
-      <w:proofErr w:type="spellEnd"/>
-    </w:p>
-    <w:p>
-      <w:pPr>
-        <w:jc w:val="center"/>
-        <w:rPr>
-          <w:lang w:val="en-NL"/>
-        </w:rPr>
-      </w:pPr>
-      <w:r>
-        <w:rPr>
-          <w:noProof/>
-        </w:rPr>
-        <w:drawing>
-          <wp:inline distT="0" distB="0" distL="0" distR="0" wp14:anchorId="543EBA79" wp14:editId="47AF0C07">
-            <wp:extent cx="5731510" cy="1476375"/>
-            <wp:effectExtent l="0" t="0" r="2540" b="9525"/>
-            <wp:docPr id="3" name="Picture 3"/>
-            <wp:cNvGraphicFramePr>
-              <a:graphicFrameLocks xmlns:a="http://schemas.openxmlformats.org/drawingml/2006/main" noChangeAspect="1"/>
-            </wp:cNvGraphicFramePr>
-            <a:graphic xmlns:a="http://schemas.openxmlformats.org/drawingml/2006/main">
-              <a:graphicData uri="http://schemas.openxmlformats.org/drawingml/2006/picture">
-                <pic:pic xmlns:pic="http://schemas.openxmlformats.org/drawingml/2006/picture">
-                  <pic:nvPicPr>
-                    <pic:cNvPr id="0" name="Picture 5"/>
-                    <pic:cNvPicPr>
-                      <a:picLocks noChangeAspect="1" noChangeArrowheads="1"/>
-                    </pic:cNvPicPr>
-                  </pic:nvPicPr>
-                  <pic:blipFill>
-                    <a:blip r:embed="rId10">
-                      <a:extLst>
-                        <a:ext uri="{28A0092B-C50C-407E-A947-70E740481C1C}">
-                          <a14:useLocalDpi xmlns:a14="http://schemas.microsoft.com/office/drawing/2010/main" val="0"/>
-                        </a:ext>
-                      </a:extLst>
-                    </a:blip>
-                    <a:srcRect/>
-                    <a:stretch>
-                      <a:fillRect/>
-                    </a:stretch>
-                  </pic:blipFill>
-                  <pic:spPr bwMode="auto">
-                    <a:xfrm>
-                      <a:off x="0" y="0"/>
-                      <a:ext cx="5731510" cy="1476375"/>
-                    </a:xfrm>
-                    <a:prstGeom prst="rect">
-                      <a:avLst/>
-                    </a:prstGeom>
-                    <a:noFill/>
-                    <a:ln>
-                      <a:noFill/>
-                    </a:ln>
-                  </pic:spPr>
-                </pic:pic>
-              </a:graphicData>
-            </a:graphic>
-          </wp:inline>
-        </w:drawing>
-      </w:r>
-    </w:p>
-    <w:p>
-      <w:pPr>
-        <w:pStyle w:val="Heading3"/>
-        <w:rPr>
-          <w:lang w:val="en-NL"/>
-        </w:rPr>
-      </w:pPr>
-      <w:r>
-        <w:rPr>
-          <w:lang w:val="en-NL"/>
-        </w:rPr>
-        <w:t>Images</w:t>
-      </w:r>
-    </w:p>
-    <w:p>
-      <w:pPr>
-        <w:rPr>
-          <w:lang w:val="en-NL"/>
-        </w:rPr>
-      </w:pPr>
-      <w:r>
-        <w:rPr>
-          <w:lang w:val="en-NL"/>
-        </w:rPr>
-        <w:t xml:space="preserve">I also wanted to make the quote panel look like something you hang on your wall at home, so I found a good </w:t>
+        <w:t>Node</w:t>
       </w:r>
       <w:r>
         <w:rPr>
@@ -700,427 +225,75 @@
           <w:iCs/>
           <w:lang w:val="en-NL"/>
         </w:rPr>
-        <w:t>SVG</w:t>
-      </w:r>
-      <w:r>
-        <w:rPr>
-          <w:lang w:val="en-NL"/>
-        </w:rPr>
-        <w:t xml:space="preserve"> </w:t>
-      </w:r>
-      <w:r>
-        <w:rPr>
-          <w:lang w:val="en-NL"/>
-        </w:rPr>
-        <w:t>border</w:t>
-      </w:r>
-      <w:r>
-        <w:rPr>
-          <w:lang w:val="en-NL"/>
-        </w:rPr>
-        <w:t xml:space="preserve"> for it.</w:t>
-      </w:r>
-    </w:p>
-    <w:p>
-      <w:pPr>
-        <w:jc w:val="center"/>
-        <w:rPr>
-          <w:lang w:val="en-NL"/>
-        </w:rPr>
-      </w:pPr>
-      <w:r>
-        <w:rPr>
-          <w:noProof/>
-        </w:rPr>
-        <w:drawing>
-          <wp:inline distT="0" distB="0" distL="0" distR="0" wp14:anchorId="186096CA" wp14:editId="33BE553D">
-            <wp:extent cx="3278777" cy="1107836"/>
-            <wp:effectExtent l="0" t="0" r="0" b="0"/>
-            <wp:docPr id="4" name="Picture 4"/>
-            <wp:cNvGraphicFramePr>
-              <a:graphicFrameLocks xmlns:a="http://schemas.openxmlformats.org/drawingml/2006/main" noChangeAspect="1"/>
-            </wp:cNvGraphicFramePr>
-            <a:graphic xmlns:a="http://schemas.openxmlformats.org/drawingml/2006/main">
-              <a:graphicData uri="http://schemas.openxmlformats.org/drawingml/2006/picture">
-                <pic:pic xmlns:pic="http://schemas.openxmlformats.org/drawingml/2006/picture">
-                  <pic:nvPicPr>
-                    <pic:cNvPr id="0" name="Picture 7"/>
-                    <pic:cNvPicPr>
-                      <a:picLocks noChangeAspect="1" noChangeArrowheads="1"/>
-                    </pic:cNvPicPr>
-                  </pic:nvPicPr>
-                  <pic:blipFill>
-                    <a:blip r:embed="rId11">
-                      <a:extLst>
-                        <a:ext uri="{28A0092B-C50C-407E-A947-70E740481C1C}">
-                          <a14:useLocalDpi xmlns:a14="http://schemas.microsoft.com/office/drawing/2010/main" val="0"/>
-                        </a:ext>
-                      </a:extLst>
-                    </a:blip>
-                    <a:srcRect/>
-                    <a:stretch>
-                      <a:fillRect/>
-                    </a:stretch>
-                  </pic:blipFill>
-                  <pic:spPr bwMode="auto">
-                    <a:xfrm>
-                      <a:off x="0" y="0"/>
-                      <a:ext cx="3328214" cy="1124540"/>
-                    </a:xfrm>
-                    <a:prstGeom prst="rect">
-                      <a:avLst/>
-                    </a:prstGeom>
-                    <a:noFill/>
-                    <a:ln>
-                      <a:noFill/>
-                    </a:ln>
-                  </pic:spPr>
-                </pic:pic>
-              </a:graphicData>
-            </a:graphic>
-          </wp:inline>
-        </w:drawing>
-      </w:r>
-    </w:p>
-    <w:p>
-      <w:pPr>
-        <w:pStyle w:val="Heading2"/>
-        <w:rPr>
-          <w:lang w:val="en-NL"/>
-        </w:rPr>
-      </w:pPr>
-      <w:r>
-        <w:rPr>
-          <w:lang w:val="en-NL"/>
-        </w:rPr>
-        <w:t>Framework</w:t>
-      </w:r>
-    </w:p>
-    <w:p>
-      <w:pPr>
-        <w:pStyle w:val="Heading3"/>
-        <w:rPr>
-          <w:lang w:val="en-NL"/>
-        </w:rPr>
-      </w:pPr>
-      <w:r>
-        <w:rPr>
-          <w:lang w:val="en-NL"/>
-        </w:rPr>
-        <w:t>Initialization</w:t>
-      </w:r>
-    </w:p>
-    <w:p>
-      <w:pPr>
-        <w:rPr>
-          <w:lang w:val="en-NL"/>
-        </w:rPr>
-      </w:pPr>
-      <w:r>
-        <w:rPr>
-          <w:lang w:val="en-NL"/>
-        </w:rPr>
-        <w:t xml:space="preserve">I decided to use Angular 8 for this application. </w:t>
-      </w:r>
-      <w:r>
-        <w:rPr>
-          <w:lang w:val="en-NL"/>
-        </w:rPr>
-        <w:t>I have setup the framework with the use of Angular CLI and used a router, just in case I need one.</w:t>
-      </w:r>
-    </w:p>
-    <w:p>
-      <w:pPr>
-        <w:pStyle w:val="Heading3"/>
-        <w:rPr>
-          <w:lang w:val="en-NL"/>
-        </w:rPr>
-      </w:pPr>
-      <w:r>
-        <w:rPr>
-          <w:lang w:val="en-NL"/>
-        </w:rPr>
-        <w:t>Language</w:t>
-      </w:r>
-    </w:p>
-    <w:p>
-      <w:pPr>
-        <w:rPr>
-          <w:lang w:val="en-NL"/>
-        </w:rPr>
-      </w:pPr>
-      <w:r>
-        <w:rPr>
-          <w:lang w:val="en-NL"/>
-        </w:rPr>
-        <w:t>To assure code quality, TypeScript would be a good set to work with.</w:t>
-      </w:r>
-    </w:p>
-    <w:p>
-      <w:pPr>
-        <w:pStyle w:val="Heading3"/>
-        <w:rPr>
-          <w:lang w:val="en-NL"/>
-        </w:rPr>
-      </w:pPr>
-      <w:r>
-        <w:rPr>
-          <w:lang w:val="en-NL"/>
-        </w:rPr>
-        <w:t>Styling</w:t>
-      </w:r>
-    </w:p>
-    <w:p>
-      <w:pPr>
-        <w:rPr>
-          <w:lang w:val="en-NL"/>
-        </w:rPr>
-      </w:pPr>
-      <w:r>
-        <w:rPr>
-          <w:lang w:val="en-NL"/>
-        </w:rPr>
-        <w:t>I decided to choose Stylus as a pre-processor for CSS. This because the linting and automatic sorting extensions available in Visual Studio Code are very useful for this</w:t>
-      </w:r>
-      <w:r>
-        <w:rPr>
-          <w:lang w:val="en-NL"/>
-        </w:rPr>
-        <w:t xml:space="preserve"> pre-processor</w:t>
+        <w:t>JS</w:t>
+      </w:r>
+      <w:r>
+        <w:rPr>
+          <w:i/>
+          <w:iCs/>
+          <w:lang w:val="en-NL"/>
+        </w:rPr>
+        <w:t xml:space="preserve"> v</w:t>
+      </w:r>
+      <w:r>
+        <w:rPr>
+          <w:i/>
+          <w:iCs/>
+          <w:lang w:val="en-NL"/>
+        </w:rPr>
+        <w:t xml:space="preserve">ersion </w:t>
+      </w:r>
+      <w:r>
+        <w:rPr>
+          <w:i/>
+          <w:iCs/>
+          <w:lang w:val="en-NL"/>
+        </w:rPr>
+        <w:t>12.13.1</w:t>
+      </w:r>
+      <w:r>
+        <w:rPr>
+          <w:lang w:val="en-NL"/>
+        </w:rPr>
+        <w:t xml:space="preserve"> and </w:t>
+      </w:r>
+      <w:r>
+        <w:rPr>
+          <w:i/>
+          <w:iCs/>
+          <w:lang w:val="en-NL"/>
+        </w:rPr>
+        <w:t>Node Package Manager</w:t>
+      </w:r>
+      <w:r>
+        <w:rPr>
+          <w:i/>
+          <w:iCs/>
+          <w:lang w:val="en-NL"/>
+        </w:rPr>
+        <w:t xml:space="preserve"> v</w:t>
+      </w:r>
+      <w:r>
+        <w:rPr>
+          <w:i/>
+          <w:iCs/>
+          <w:lang w:val="en-NL"/>
+        </w:rPr>
+        <w:t xml:space="preserve">ersion </w:t>
+      </w:r>
+      <w:r>
+        <w:rPr>
+          <w:i/>
+          <w:iCs/>
+          <w:lang w:val="en-NL"/>
+        </w:rPr>
+        <w:t>6.13.7</w:t>
       </w:r>
       <w:r>
         <w:rPr>
           <w:lang w:val="en-NL"/>
         </w:rPr>
         <w:t>.</w:t>
-      </w:r>
-    </w:p>
-    <w:p>
-      <w:pPr>
-        <w:pStyle w:val="Heading3"/>
-        <w:rPr>
-          <w:lang w:val="en-NL"/>
-        </w:rPr>
-      </w:pPr>
-      <w:r>
-        <w:rPr>
-          <w:lang w:val="en-NL"/>
-        </w:rPr>
-        <w:t>Testing</w:t>
-      </w:r>
-    </w:p>
-    <w:p>
-      <w:pPr>
-        <w:rPr>
-          <w:lang w:val="en-NL"/>
-        </w:rPr>
-      </w:pPr>
-      <w:r>
-        <w:rPr>
-          <w:lang w:val="en-NL"/>
-        </w:rPr>
-        <w:t>S</w:t>
-      </w:r>
-      <w:proofErr w:type="spellStart"/>
-      <w:r>
-        <w:rPr>
-          <w:lang w:val="en-NL"/>
-        </w:rPr>
-        <w:t>tanda</w:t>
-      </w:r>
-      <w:bookmarkStart w:id="0" w:name="_GoBack"/>
-      <w:bookmarkEnd w:id="0"/>
-      <w:r>
-        <w:rPr>
-          <w:lang w:val="en-NL"/>
-        </w:rPr>
-        <w:t>rd</w:t>
-      </w:r>
-      <w:proofErr w:type="spellEnd"/>
-      <w:r>
-        <w:rPr>
-          <w:lang w:val="en-NL"/>
-        </w:rPr>
-        <w:t xml:space="preserve"> Jasmine unit testing tool</w:t>
-      </w:r>
-      <w:r>
-        <w:rPr>
-          <w:lang w:val="en-NL"/>
-        </w:rPr>
-        <w:t>, and a Protractor automatic test.</w:t>
-      </w:r>
-    </w:p>
-    <w:p>
-      <w:pPr>
-        <w:pStyle w:val="Heading3"/>
-        <w:rPr>
-          <w:lang w:val="en-NL"/>
-        </w:rPr>
-      </w:pPr>
-      <w:r>
-        <w:rPr>
-          <w:lang w:val="en-NL"/>
-        </w:rPr>
-        <w:t>Components and services</w:t>
-      </w:r>
-    </w:p>
-    <w:p>
-      <w:pPr>
-        <w:rPr>
-          <w:lang w:val="en-NL"/>
-        </w:rPr>
-      </w:pPr>
-      <w:r>
-        <w:rPr>
-          <w:lang w:val="en-NL"/>
-        </w:rPr>
-        <w:t>I decided to work with the following components:</w:t>
-      </w:r>
-    </w:p>
-    <w:p>
-      <w:pPr>
-        <w:pStyle w:val="ListParagraph"/>
-        <w:numPr>
-          <w:ilvl w:val="0"/>
-          <w:numId w:val="1"/>
-        </w:numPr>
-        <w:rPr>
-          <w:lang w:val="en-NL"/>
-        </w:rPr>
-      </w:pPr>
-      <w:r>
-        <w:rPr>
-          <w:b/>
-          <w:bCs/>
-          <w:lang w:val="en-NL"/>
-        </w:rPr>
-        <w:lastRenderedPageBreak/>
-        <w:t>Quote component.</w:t>
-      </w:r>
-      <w:r>
-        <w:rPr>
-          <w:lang w:val="en-NL"/>
-        </w:rPr>
-        <w:t xml:space="preserve"> Main area for the quotes.</w:t>
-      </w:r>
-    </w:p>
-    <w:p>
-      <w:pPr>
-        <w:pStyle w:val="ListParagraph"/>
-        <w:numPr>
-          <w:ilvl w:val="0"/>
-          <w:numId w:val="1"/>
-        </w:numPr>
-        <w:rPr>
-          <w:lang w:val="en-NL"/>
-        </w:rPr>
-      </w:pPr>
-      <w:r>
-        <w:rPr>
-          <w:b/>
-          <w:bCs/>
-          <w:lang w:val="en-NL"/>
-        </w:rPr>
-        <w:t>Share component.</w:t>
-      </w:r>
-      <w:r>
-        <w:rPr>
-          <w:lang w:val="en-NL"/>
-        </w:rPr>
-        <w:t xml:space="preserve"> Area for the social share buttons.</w:t>
-      </w:r>
-    </w:p>
-    <w:p>
-      <w:pPr>
-        <w:pStyle w:val="ListParagraph"/>
-        <w:numPr>
-          <w:ilvl w:val="0"/>
-          <w:numId w:val="1"/>
-        </w:numPr>
-        <w:rPr>
-          <w:lang w:val="en-NL"/>
-        </w:rPr>
-      </w:pPr>
-      <w:r>
-        <w:rPr>
-          <w:b/>
-          <w:bCs/>
-          <w:lang w:val="en-NL"/>
-        </w:rPr>
-        <w:t>Quote service.</w:t>
-      </w:r>
-      <w:r>
-        <w:rPr>
-          <w:lang w:val="en-NL"/>
-        </w:rPr>
-        <w:t xml:space="preserve"> Used for calling quote API.</w:t>
-      </w:r>
-    </w:p>
-    <w:p>
-      <w:pPr>
-        <w:pStyle w:val="ListParagraph"/>
-        <w:numPr>
-          <w:ilvl w:val="0"/>
-          <w:numId w:val="1"/>
-        </w:numPr>
-        <w:rPr>
-          <w:lang w:val="en-NL"/>
-        </w:rPr>
-      </w:pPr>
-      <w:r>
-        <w:rPr>
-          <w:b/>
-          <w:bCs/>
-          <w:lang w:val="en-NL"/>
-        </w:rPr>
-        <w:t>Share service.</w:t>
-      </w:r>
-      <w:r>
-        <w:rPr>
-          <w:lang w:val="en-NL"/>
-        </w:rPr>
-        <w:t xml:space="preserve"> Calls the right configuration settings.</w:t>
-      </w:r>
-    </w:p>
-    <w:p>
-      <w:pPr>
-        <w:pStyle w:val="Heading3"/>
-        <w:rPr>
-          <w:lang w:val="en-NL"/>
-        </w:rPr>
-      </w:pPr>
-      <w:r>
-        <w:rPr>
-          <w:lang w:val="en-NL"/>
-        </w:rPr>
-        <w:t>Configuration file</w:t>
-      </w:r>
-    </w:p>
-    <w:p>
-      <w:pPr>
-        <w:rPr>
-          <w:lang w:val="en-NL"/>
-        </w:rPr>
-      </w:pPr>
-      <w:r>
-        <w:rPr>
-          <w:lang w:val="en-NL"/>
-        </w:rPr>
-        <w:t>All configurable text, API endpoint data, link URLs and mock data is centralized into one configuration file. This makes is easier to apply changes to text without searching through the correct files.</w:t>
-      </w:r>
-    </w:p>
-    <w:p>
-      <w:pPr>
-        <w:pStyle w:val="Heading1"/>
-        <w:rPr>
-          <w:lang w:val="en-NL"/>
-        </w:rPr>
-      </w:pPr>
-      <w:r>
-        <w:rPr>
-          <w:lang w:val="en-NL"/>
-        </w:rPr>
-        <w:t>Start</w:t>
       </w:r>
     </w:p>
     <w:p>
@@ -1176,7 +349,7 @@
                 <w:lang w:val="en-NL"/>
               </w:rPr>
             </w:pPr>
-            <w:hyperlink r:id="rId12" w:history="1">
+            <w:hyperlink r:id="rId8" w:history="1">
               <w:r>
                 <w:rPr>
                   <w:rStyle w:val="Hyperlink"/>
@@ -1216,7 +389,7 @@
                 <w:lang w:val="en-NL"/>
               </w:rPr>
             </w:pPr>
-            <w:hyperlink r:id="rId13" w:history="1">
+            <w:hyperlink r:id="rId9" w:history="1">
               <w:r>
                 <w:rPr>
                   <w:rStyle w:val="Hyperlink"/>
@@ -1291,7 +464,6 @@
                 <w:lang w:val="en-NL"/>
               </w:rPr>
             </w:pPr>
-            <w:proofErr w:type="spellStart"/>
             <w:r>
               <w:rPr>
                 <w:rFonts w:ascii="Consolas" w:hAnsi="Consolas"/>
@@ -1299,17 +471,7 @@
                 <w:szCs w:val="18"/>
                 <w:lang w:val="en-NL"/>
               </w:rPr>
-              <w:t>npm</w:t>
-            </w:r>
-            <w:proofErr w:type="spellEnd"/>
-            <w:r>
-              <w:rPr>
-                <w:rFonts w:ascii="Consolas" w:hAnsi="Consolas"/>
-                <w:sz w:val="18"/>
-                <w:szCs w:val="18"/>
-                <w:lang w:val="en-NL"/>
-              </w:rPr>
-              <w:t xml:space="preserve"> install</w:t>
+              <w:t>npm install</w:t>
             </w:r>
           </w:p>
         </w:tc>
@@ -1346,7 +508,6 @@
                 <w:lang w:val="en-NL"/>
               </w:rPr>
             </w:pPr>
-            <w:proofErr w:type="spellStart"/>
             <w:r>
               <w:rPr>
                 <w:rFonts w:ascii="Consolas" w:hAnsi="Consolas"/>
@@ -1354,9 +515,43 @@
                 <w:szCs w:val="18"/>
                 <w:lang w:val="en-NL"/>
               </w:rPr>
-              <w:t>npm</w:t>
+              <w:t>npm run start</w:t>
             </w:r>
-            <w:proofErr w:type="spellEnd"/>
+          </w:p>
+        </w:tc>
+        <w:tc>
+          <w:tcPr>
+            <w:tcW w:w="6440" w:type="dxa"/>
+          </w:tcPr>
+          <w:p>
+            <w:pPr>
+              <w:rPr>
+                <w:lang w:val="en-NL"/>
+              </w:rPr>
+            </w:pPr>
+            <w:r>
+              <w:rPr>
+                <w:lang w:val="en-NL"/>
+              </w:rPr>
+              <w:t>Start the app</w:t>
+            </w:r>
+          </w:p>
+        </w:tc>
+      </w:tr>
+      <w:tr>
+        <w:tc>
+          <w:tcPr>
+            <w:tcW w:w="2802" w:type="dxa"/>
+          </w:tcPr>
+          <w:p>
+            <w:pPr>
+              <w:rPr>
+                <w:rFonts w:ascii="Consolas" w:hAnsi="Consolas"/>
+                <w:sz w:val="18"/>
+                <w:szCs w:val="18"/>
+                <w:lang w:val="en-NL"/>
+              </w:rPr>
+            </w:pPr>
             <w:r>
               <w:rPr>
                 <w:rFonts w:ascii="Consolas" w:hAnsi="Consolas"/>
@@ -1364,7 +559,25 @@
                 <w:szCs w:val="18"/>
                 <w:lang w:val="en-NL"/>
               </w:rPr>
-              <w:t xml:space="preserve"> test</w:t>
+              <w:t xml:space="preserve">npm </w:t>
+            </w:r>
+            <w:r>
+              <w:rPr>
+                <w:rFonts w:ascii="Consolas" w:hAnsi="Consolas"/>
+                <w:sz w:val="18"/>
+                <w:szCs w:val="18"/>
+                <w:lang w:val="en-NL"/>
+              </w:rPr>
+              <w:t xml:space="preserve">run </w:t>
+            </w:r>
+            <w:r>
+              <w:rPr>
+                <w:rFonts w:ascii="Consolas" w:hAnsi="Consolas"/>
+                <w:sz w:val="18"/>
+                <w:szCs w:val="18"/>
+                <w:lang w:val="en-NL"/>
+              </w:rPr>
+              <w:t>test</w:t>
             </w:r>
           </w:p>
         </w:tc>
@@ -1401,7 +614,6 @@
                 <w:lang w:val="en-NL"/>
               </w:rPr>
             </w:pPr>
-            <w:proofErr w:type="spellStart"/>
             <w:r>
               <w:rPr>
                 <w:rFonts w:ascii="Consolas" w:hAnsi="Consolas"/>
@@ -1409,17 +621,7 @@
                 <w:szCs w:val="18"/>
                 <w:lang w:val="en-NL"/>
               </w:rPr>
-              <w:t>npm</w:t>
-            </w:r>
-            <w:proofErr w:type="spellEnd"/>
-            <w:r>
-              <w:rPr>
-                <w:rFonts w:ascii="Consolas" w:hAnsi="Consolas"/>
-                <w:sz w:val="18"/>
-                <w:szCs w:val="18"/>
-                <w:lang w:val="en-NL"/>
-              </w:rPr>
-              <w:t xml:space="preserve"> e2e</w:t>
+              <w:t>npm run e2e</w:t>
             </w:r>
           </w:p>
         </w:tc>
@@ -1456,7 +658,6 @@
                 <w:lang w:val="en-NL"/>
               </w:rPr>
             </w:pPr>
-            <w:proofErr w:type="spellStart"/>
             <w:r>
               <w:rPr>
                 <w:rFonts w:ascii="Consolas" w:hAnsi="Consolas"/>
@@ -1464,17 +665,7 @@
                 <w:szCs w:val="18"/>
                 <w:lang w:val="en-NL"/>
               </w:rPr>
-              <w:t>npm</w:t>
-            </w:r>
-            <w:proofErr w:type="spellEnd"/>
-            <w:r>
-              <w:rPr>
-                <w:rFonts w:ascii="Consolas" w:hAnsi="Consolas"/>
-                <w:sz w:val="18"/>
-                <w:szCs w:val="18"/>
-                <w:lang w:val="en-NL"/>
-              </w:rPr>
-              <w:t xml:space="preserve"> build</w:t>
+              <w:t>npm run build</w:t>
             </w:r>
           </w:p>
         </w:tc>
@@ -1500,10 +691,1562 @@
     </w:tbl>
     <w:p>
       <w:pPr>
-        <w:rPr>
-          <w:lang w:val="en-NL"/>
-        </w:rPr>
-      </w:pPr>
+        <w:pStyle w:val="Heading2"/>
+        <w:rPr>
+          <w:lang w:val="en-NL"/>
+        </w:rPr>
+      </w:pPr>
+      <w:r>
+        <w:rPr>
+          <w:lang w:val="en-NL"/>
+        </w:rPr>
+        <w:lastRenderedPageBreak/>
+        <w:t>Wireframe</w:t>
+      </w:r>
+    </w:p>
+    <w:p>
+      <w:pPr>
+        <w:rPr>
+          <w:lang w:val="en-NL"/>
+        </w:rPr>
+      </w:pPr>
+      <w:r>
+        <w:rPr>
+          <w:lang w:val="en-NL"/>
+        </w:rPr>
+        <w:t xml:space="preserve">I </w:t>
+      </w:r>
+      <w:r>
+        <w:rPr>
+          <w:lang w:val="en-NL"/>
+        </w:rPr>
+        <w:t xml:space="preserve">decided to go </w:t>
+      </w:r>
+      <w:r>
+        <w:rPr>
+          <w:lang w:val="en-NL"/>
+        </w:rPr>
+        <w:t>with the following wireframe</w:t>
+      </w:r>
+      <w:r>
+        <w:rPr>
+          <w:lang w:val="en-NL"/>
+        </w:rPr>
+        <w:t xml:space="preserve">. It contains a </w:t>
+      </w:r>
+      <w:r>
+        <w:rPr>
+          <w:lang w:val="en-NL"/>
+        </w:rPr>
+        <w:t xml:space="preserve">simple </w:t>
+      </w:r>
+      <w:r>
+        <w:rPr>
+          <w:lang w:val="en-NL"/>
+        </w:rPr>
+        <w:t>heading, a quote and author block, 2 social buttons and a button to refresh the quote.</w:t>
+      </w:r>
+    </w:p>
+    <w:p>
+      <w:pPr>
+        <w:jc w:val="center"/>
+        <w:rPr>
+          <w:lang w:val="en-NL"/>
+        </w:rPr>
+      </w:pPr>
+      <w:r>
+        <w:rPr>
+          <w:noProof/>
+        </w:rPr>
+        <w:drawing>
+          <wp:inline distT="0" distB="0" distL="0" distR="0" wp14:anchorId="62C3D891" wp14:editId="1F9AEC8C">
+            <wp:extent cx="1881051" cy="3028601"/>
+            <wp:effectExtent l="0" t="0" r="5080" b="635"/>
+            <wp:docPr id="1" name="Picture 1"/>
+            <wp:cNvGraphicFramePr>
+              <a:graphicFrameLocks xmlns:a="http://schemas.openxmlformats.org/drawingml/2006/main" noChangeAspect="1"/>
+            </wp:cNvGraphicFramePr>
+            <a:graphic xmlns:a="http://schemas.openxmlformats.org/drawingml/2006/main">
+              <a:graphicData uri="http://schemas.openxmlformats.org/drawingml/2006/picture">
+                <pic:pic xmlns:pic="http://schemas.openxmlformats.org/drawingml/2006/picture">
+                  <pic:nvPicPr>
+                    <pic:cNvPr id="0" name="Picture 1"/>
+                    <pic:cNvPicPr>
+                      <a:picLocks noChangeAspect="1" noChangeArrowheads="1"/>
+                    </pic:cNvPicPr>
+                  </pic:nvPicPr>
+                  <pic:blipFill>
+                    <a:blip r:embed="rId10">
+                      <a:extLst>
+                        <a:ext uri="{28A0092B-C50C-407E-A947-70E740481C1C}">
+                          <a14:useLocalDpi xmlns:a14="http://schemas.microsoft.com/office/drawing/2010/main" val="0"/>
+                        </a:ext>
+                      </a:extLst>
+                    </a:blip>
+                    <a:srcRect/>
+                    <a:stretch>
+                      <a:fillRect/>
+                    </a:stretch>
+                  </pic:blipFill>
+                  <pic:spPr bwMode="auto">
+                    <a:xfrm>
+                      <a:off x="0" y="0"/>
+                      <a:ext cx="1900737" cy="3060296"/>
+                    </a:xfrm>
+                    <a:prstGeom prst="rect">
+                      <a:avLst/>
+                    </a:prstGeom>
+                  </pic:spPr>
+                </pic:pic>
+              </a:graphicData>
+            </a:graphic>
+          </wp:inline>
+        </w:drawing>
+      </w:r>
+    </w:p>
+    <w:p>
+      <w:pPr>
+        <w:pStyle w:val="Heading3"/>
+        <w:rPr>
+          <w:lang w:val="en-NL"/>
+        </w:rPr>
+      </w:pPr>
+      <w:r>
+        <w:rPr>
+          <w:lang w:val="en-NL"/>
+        </w:rPr>
+        <w:t>Heading</w:t>
+      </w:r>
+    </w:p>
+    <w:p>
+      <w:pPr>
+        <w:rPr>
+          <w:lang w:val="en-NL"/>
+        </w:rPr>
+      </w:pPr>
+      <w:r>
+        <w:rPr>
+          <w:lang w:val="en-NL"/>
+        </w:rPr>
+        <w:t>A simple heading</w:t>
+      </w:r>
+      <w:r>
+        <w:rPr>
+          <w:lang w:val="en-NL"/>
+        </w:rPr>
+        <w:t xml:space="preserve"> “A quote for you”</w:t>
+      </w:r>
+      <w:r>
+        <w:rPr>
+          <w:lang w:val="en-NL"/>
+        </w:rPr>
+        <w:t>.</w:t>
+      </w:r>
+    </w:p>
+    <w:p>
+      <w:pPr>
+        <w:pStyle w:val="Heading3"/>
+        <w:rPr>
+          <w:lang w:val="en-NL"/>
+        </w:rPr>
+      </w:pPr>
+      <w:r>
+        <w:rPr>
+          <w:lang w:val="en-NL"/>
+        </w:rPr>
+        <w:t>Quote block</w:t>
+      </w:r>
+    </w:p>
+    <w:p>
+      <w:pPr>
+        <w:rPr>
+          <w:lang w:val="en-NL"/>
+        </w:rPr>
+      </w:pPr>
+      <w:r>
+        <w:rPr>
+          <w:lang w:val="en-NL"/>
+        </w:rPr>
+        <w:t>The quote block contains the quote and an author. Clicking on the author will show a random quote from the specific author.</w:t>
+      </w:r>
+      <w:r>
+        <w:rPr>
+          <w:lang w:val="en-NL"/>
+        </w:rPr>
+        <w:t xml:space="preserve"> Swiping the block to the left will show the next random quote.</w:t>
+      </w:r>
+    </w:p>
+    <w:p>
+      <w:pPr>
+        <w:pStyle w:val="Heading3"/>
+        <w:rPr>
+          <w:lang w:val="en-NL"/>
+        </w:rPr>
+      </w:pPr>
+      <w:r>
+        <w:rPr>
+          <w:lang w:val="en-NL"/>
+        </w:rPr>
+        <w:t>Share block</w:t>
+      </w:r>
+    </w:p>
+    <w:p>
+      <w:pPr>
+        <w:rPr>
+          <w:lang w:val="en-NL"/>
+        </w:rPr>
+      </w:pPr>
+      <w:r>
+        <w:rPr>
+          <w:lang w:val="en-NL"/>
+        </w:rPr>
+        <w:t xml:space="preserve">I decided to add </w:t>
+      </w:r>
+      <w:r>
+        <w:rPr>
+          <w:lang w:val="en-NL"/>
+        </w:rPr>
+        <w:t>three</w:t>
+      </w:r>
+      <w:r>
+        <w:rPr>
+          <w:lang w:val="en-NL"/>
+        </w:rPr>
+        <w:t xml:space="preserve"> share buttons: </w:t>
+      </w:r>
+      <w:r>
+        <w:rPr>
+          <w:i/>
+          <w:iCs/>
+          <w:lang w:val="en-NL"/>
+        </w:rPr>
+        <w:t>Facebook</w:t>
+      </w:r>
+      <w:r>
+        <w:rPr>
+          <w:lang w:val="en-NL"/>
+        </w:rPr>
+        <w:t xml:space="preserve">, </w:t>
+      </w:r>
+      <w:r>
+        <w:rPr>
+          <w:i/>
+          <w:iCs/>
+          <w:lang w:val="en-NL"/>
+        </w:rPr>
+        <w:t>Twitter</w:t>
+      </w:r>
+      <w:r>
+        <w:rPr>
+          <w:lang w:val="en-NL"/>
+        </w:rPr>
+        <w:t xml:space="preserve"> and </w:t>
+      </w:r>
+      <w:r>
+        <w:rPr>
+          <w:i/>
+          <w:iCs/>
+          <w:lang w:val="en-NL"/>
+        </w:rPr>
+        <w:t>WhatsApp</w:t>
+      </w:r>
+      <w:r>
+        <w:rPr>
+          <w:lang w:val="en-NL"/>
+        </w:rPr>
+        <w:t xml:space="preserve">. There is also a </w:t>
+      </w:r>
+      <w:r>
+        <w:rPr>
+          <w:i/>
+          <w:iCs/>
+          <w:lang w:val="en-NL"/>
+        </w:rPr>
+        <w:t>N</w:t>
+      </w:r>
+      <w:r>
+        <w:rPr>
+          <w:i/>
+          <w:iCs/>
+          <w:lang w:val="en-NL"/>
+        </w:rPr>
+        <w:t>ext</w:t>
+      </w:r>
+      <w:r>
+        <w:rPr>
+          <w:i/>
+          <w:iCs/>
+          <w:lang w:val="en-NL"/>
+        </w:rPr>
+        <w:t xml:space="preserve"> </w:t>
+      </w:r>
+      <w:r>
+        <w:rPr>
+          <w:lang w:val="en-NL"/>
+        </w:rPr>
+        <w:t>button</w:t>
+      </w:r>
+      <w:r>
+        <w:rPr>
+          <w:lang w:val="en-NL"/>
+        </w:rPr>
+        <w:t xml:space="preserve"> to show a new quote.</w:t>
+      </w:r>
+    </w:p>
+    <w:p>
+      <w:pPr>
+        <w:pStyle w:val="Heading2"/>
+        <w:rPr>
+          <w:lang w:val="en-NL"/>
+        </w:rPr>
+      </w:pPr>
+      <w:r>
+        <w:rPr>
+          <w:lang w:val="en-NL"/>
+        </w:rPr>
+        <w:t>Theme</w:t>
+      </w:r>
+    </w:p>
+    <w:p>
+      <w:pPr>
+        <w:pStyle w:val="Heading3"/>
+        <w:rPr>
+          <w:lang w:val="en-NL"/>
+        </w:rPr>
+      </w:pPr>
+      <w:r>
+        <w:rPr>
+          <w:lang w:val="en-NL"/>
+        </w:rPr>
+        <w:t>Colours</w:t>
+      </w:r>
+    </w:p>
+    <w:p>
+      <w:pPr>
+        <w:rPr>
+          <w:lang w:val="en-NL"/>
+        </w:rPr>
+      </w:pPr>
+      <w:r>
+        <w:rPr>
+          <w:lang w:val="en-NL"/>
+        </w:rPr>
+        <w:t>The theme of the application should be classy and warm</w:t>
+      </w:r>
+      <w:r>
+        <w:rPr>
+          <w:lang w:val="en-NL"/>
+        </w:rPr>
+        <w:t xml:space="preserve">, so I will use </w:t>
+      </w:r>
+      <w:r>
+        <w:rPr>
+          <w:lang w:val="en-NL"/>
+        </w:rPr>
+        <w:t xml:space="preserve">warm colours. I found a </w:t>
+      </w:r>
+      <w:hyperlink r:id="rId11" w:history="1">
+        <w:r>
+          <w:rPr>
+            <w:rStyle w:val="Hyperlink"/>
+            <w:lang w:val="en-NL"/>
+          </w:rPr>
+          <w:t>colour sc</w:t>
+        </w:r>
+        <w:r>
+          <w:rPr>
+            <w:rStyle w:val="Hyperlink"/>
+            <w:lang w:val="en-NL"/>
+          </w:rPr>
+          <w:t>heme generator</w:t>
+        </w:r>
+      </w:hyperlink>
+      <w:r>
+        <w:rPr>
+          <w:lang w:val="en-NL"/>
+        </w:rPr>
+        <w:t>, that gave me the following pattern:</w:t>
+      </w:r>
+    </w:p>
+    <w:p>
+      <w:pPr>
+        <w:jc w:val="center"/>
+        <w:rPr>
+          <w:lang w:val="en-NL"/>
+        </w:rPr>
+      </w:pPr>
+      <w:r>
+        <w:rPr>
+          <w:noProof/>
+        </w:rPr>
+        <w:drawing>
+          <wp:inline distT="0" distB="0" distL="0" distR="0" wp14:anchorId="6E4C09CB" wp14:editId="1CD6294C">
+            <wp:extent cx="4663440" cy="799801"/>
+            <wp:effectExtent l="38100" t="38100" r="99060" b="95885"/>
+            <wp:docPr id="2" name="Picture 2"/>
+            <wp:cNvGraphicFramePr>
+              <a:graphicFrameLocks xmlns:a="http://schemas.openxmlformats.org/drawingml/2006/main" noChangeAspect="1"/>
+            </wp:cNvGraphicFramePr>
+            <a:graphic xmlns:a="http://schemas.openxmlformats.org/drawingml/2006/main">
+              <a:graphicData uri="http://schemas.openxmlformats.org/drawingml/2006/picture">
+                <pic:pic xmlns:pic="http://schemas.openxmlformats.org/drawingml/2006/picture">
+                  <pic:nvPicPr>
+                    <pic:cNvPr id="0" name="Picture 3"/>
+                    <pic:cNvPicPr>
+                      <a:picLocks noChangeAspect="1" noChangeArrowheads="1"/>
+                    </pic:cNvPicPr>
+                  </pic:nvPicPr>
+                  <pic:blipFill>
+                    <a:blip r:embed="rId12" cstate="print">
+                      <a:extLst>
+                        <a:ext uri="{28A0092B-C50C-407E-A947-70E740481C1C}">
+                          <a14:useLocalDpi xmlns:a14="http://schemas.microsoft.com/office/drawing/2010/main" val="0"/>
+                        </a:ext>
+                      </a:extLst>
+                    </a:blip>
+                    <a:srcRect/>
+                    <a:stretch>
+                      <a:fillRect/>
+                    </a:stretch>
+                  </pic:blipFill>
+                  <pic:spPr bwMode="auto">
+                    <a:xfrm>
+                      <a:off x="0" y="0"/>
+                      <a:ext cx="4758760" cy="816149"/>
+                    </a:xfrm>
+                    <a:prstGeom prst="rect">
+                      <a:avLst/>
+                    </a:prstGeom>
+                    <a:noFill/>
+                    <a:ln>
+                      <a:noFill/>
+                    </a:ln>
+                    <a:effectLst>
+                      <a:outerShdw blurRad="50800" dist="38100" dir="2700000" algn="tl" rotWithShape="0">
+                        <a:prstClr val="black">
+                          <a:alpha val="40000"/>
+                        </a:prstClr>
+                      </a:outerShdw>
+                    </a:effectLst>
+                  </pic:spPr>
+                </pic:pic>
+              </a:graphicData>
+            </a:graphic>
+          </wp:inline>
+        </w:drawing>
+      </w:r>
+    </w:p>
+    <w:p>
+      <w:pPr>
+        <w:pStyle w:val="Heading3"/>
+        <w:rPr>
+          <w:lang w:val="en-NL"/>
+        </w:rPr>
+      </w:pPr>
+      <w:r>
+        <w:rPr>
+          <w:lang w:val="en-NL"/>
+        </w:rPr>
+        <w:t>Font</w:t>
+      </w:r>
+    </w:p>
+    <w:p>
+      <w:pPr>
+        <w:rPr>
+          <w:lang w:val="en-NL"/>
+        </w:rPr>
+      </w:pPr>
+      <w:r>
+        <w:rPr>
+          <w:lang w:val="en-NL"/>
+        </w:rPr>
+        <w:t xml:space="preserve">I want to use a stylish font for the quote block. </w:t>
+      </w:r>
+      <w:r>
+        <w:rPr>
+          <w:lang w:val="en-NL"/>
+        </w:rPr>
+        <w:t xml:space="preserve">I decided to use </w:t>
+      </w:r>
+      <w:r>
+        <w:rPr>
+          <w:lang w:val="en-NL"/>
+        </w:rPr>
+        <w:t>the</w:t>
+      </w:r>
+      <w:r>
+        <w:rPr>
+          <w:lang w:val="en-NL"/>
+        </w:rPr>
+        <w:t xml:space="preserve"> Google font</w:t>
+      </w:r>
+      <w:r>
+        <w:rPr>
+          <w:lang w:val="en-NL"/>
+        </w:rPr>
+        <w:t xml:space="preserve"> </w:t>
+      </w:r>
+      <w:hyperlink r:id="rId13" w:history="1">
+        <w:r>
+          <w:rPr>
+            <w:rStyle w:val="Hyperlink"/>
+            <w:i/>
+            <w:iCs/>
+            <w:lang w:val="en-NL"/>
+          </w:rPr>
+          <w:t>Lemonada</w:t>
+        </w:r>
+      </w:hyperlink>
+      <w:r>
+        <w:rPr>
+          <w:lang w:val="en-NL"/>
+        </w:rPr>
+        <w:t>.</w:t>
+      </w:r>
+      <w:r>
+        <w:rPr>
+          <w:lang w:val="en-NL"/>
+        </w:rPr>
+        <w:t xml:space="preserve"> For the other text I decided to go for</w:t>
+      </w:r>
+      <w:r>
+        <w:rPr>
+          <w:lang w:val="en-NL"/>
+        </w:rPr>
+        <w:t xml:space="preserve"> the system font</w:t>
+      </w:r>
+      <w:r>
+        <w:rPr>
+          <w:lang w:val="en-NL"/>
+        </w:rPr>
+        <w:t xml:space="preserve"> </w:t>
+      </w:r>
+      <w:r>
+        <w:rPr>
+          <w:i/>
+          <w:iCs/>
+          <w:lang w:val="en-NL"/>
+        </w:rPr>
+        <w:t>Segoe UI</w:t>
+      </w:r>
+      <w:r>
+        <w:rPr>
+          <w:lang w:val="en-NL"/>
+        </w:rPr>
+        <w:t>.</w:t>
+      </w:r>
+      <w:r>
+        <w:rPr>
+          <w:lang w:val="en-NL"/>
+        </w:rPr>
+        <w:t xml:space="preserve"> For the share icons I also added a </w:t>
+      </w:r>
+      <w:hyperlink r:id="rId14" w:history="1">
+        <w:r>
+          <w:rPr>
+            <w:rStyle w:val="Hyperlink"/>
+            <w:i/>
+            <w:iCs/>
+            <w:lang w:val="en-NL"/>
+          </w:rPr>
+          <w:t>Font Awesome</w:t>
+        </w:r>
+      </w:hyperlink>
+      <w:r>
+        <w:rPr>
+          <w:lang w:val="en-NL"/>
+        </w:rPr>
+        <w:t xml:space="preserve"> icon font library</w:t>
+      </w:r>
+    </w:p>
+    <w:p>
+      <w:pPr>
+        <w:pStyle w:val="Heading4"/>
+        <w:rPr>
+          <w:lang w:val="en-NL"/>
+        </w:rPr>
+      </w:pPr>
+      <w:r>
+        <w:rPr>
+          <w:lang w:val="en-NL"/>
+        </w:rPr>
+        <w:lastRenderedPageBreak/>
+        <w:t>Lemonada</w:t>
+      </w:r>
+    </w:p>
+    <w:p>
+      <w:pPr>
+        <w:jc w:val="center"/>
+        <w:rPr>
+          <w:lang w:val="en-NL"/>
+        </w:rPr>
+      </w:pPr>
+      <w:r>
+        <w:rPr>
+          <w:noProof/>
+        </w:rPr>
+        <w:drawing>
+          <wp:inline distT="0" distB="0" distL="0" distR="0" wp14:anchorId="543EBA79" wp14:editId="79033691">
+            <wp:extent cx="5731510" cy="1476375"/>
+            <wp:effectExtent l="0" t="0" r="0" b="4445"/>
+            <wp:docPr id="3" name="Picture 3"/>
+            <wp:cNvGraphicFramePr>
+              <a:graphicFrameLocks xmlns:a="http://schemas.openxmlformats.org/drawingml/2006/main" noChangeAspect="1"/>
+            </wp:cNvGraphicFramePr>
+            <a:graphic xmlns:a="http://schemas.openxmlformats.org/drawingml/2006/main">
+              <a:graphicData uri="http://schemas.openxmlformats.org/drawingml/2006/picture">
+                <pic:pic xmlns:pic="http://schemas.openxmlformats.org/drawingml/2006/picture">
+                  <pic:nvPicPr>
+                    <pic:cNvPr id="0" name="Picture 5"/>
+                    <pic:cNvPicPr>
+                      <a:picLocks noChangeAspect="1" noChangeArrowheads="1"/>
+                    </pic:cNvPicPr>
+                  </pic:nvPicPr>
+                  <pic:blipFill>
+                    <a:blip r:embed="rId15">
+                      <a:extLst>
+                        <a:ext uri="{28A0092B-C50C-407E-A947-70E740481C1C}">
+                          <a14:useLocalDpi xmlns:a14="http://schemas.microsoft.com/office/drawing/2010/main" val="0"/>
+                        </a:ext>
+                      </a:extLst>
+                    </a:blip>
+                    <a:srcRect/>
+                    <a:stretch>
+                      <a:fillRect/>
+                    </a:stretch>
+                  </pic:blipFill>
+                  <pic:spPr bwMode="auto">
+                    <a:xfrm>
+                      <a:off x="0" y="0"/>
+                      <a:ext cx="5731510" cy="1476375"/>
+                    </a:xfrm>
+                    <a:prstGeom prst="rect">
+                      <a:avLst/>
+                    </a:prstGeom>
+                    <a:noFill/>
+                    <a:ln>
+                      <a:noFill/>
+                    </a:ln>
+                  </pic:spPr>
+                </pic:pic>
+              </a:graphicData>
+            </a:graphic>
+          </wp:inline>
+        </w:drawing>
+      </w:r>
+    </w:p>
+    <w:p>
+      <w:pPr>
+        <w:pStyle w:val="Heading3"/>
+        <w:rPr>
+          <w:lang w:val="en-NL"/>
+        </w:rPr>
+      </w:pPr>
+      <w:r>
+        <w:rPr>
+          <w:lang w:val="en-NL"/>
+        </w:rPr>
+        <w:t>Images</w:t>
+      </w:r>
+    </w:p>
+    <w:p>
+      <w:pPr>
+        <w:rPr>
+          <w:lang w:val="en-NL"/>
+        </w:rPr>
+      </w:pPr>
+      <w:r>
+        <w:rPr>
+          <w:lang w:val="en-NL"/>
+        </w:rPr>
+        <w:t xml:space="preserve">I also wanted to make the quote panel look like something you hang on your wall at home, so I found a good </w:t>
+      </w:r>
+      <w:r>
+        <w:rPr>
+          <w:i/>
+          <w:iCs/>
+          <w:lang w:val="en-NL"/>
+        </w:rPr>
+        <w:t>SVG</w:t>
+      </w:r>
+      <w:r>
+        <w:rPr>
+          <w:lang w:val="en-NL"/>
+        </w:rPr>
+        <w:t xml:space="preserve"> </w:t>
+      </w:r>
+      <w:r>
+        <w:rPr>
+          <w:lang w:val="en-NL"/>
+        </w:rPr>
+        <w:t>border</w:t>
+      </w:r>
+      <w:r>
+        <w:rPr>
+          <w:lang w:val="en-NL"/>
+        </w:rPr>
+        <w:t xml:space="preserve"> for it.</w:t>
+      </w:r>
+    </w:p>
+    <w:p>
+      <w:pPr>
+        <w:jc w:val="center"/>
+        <w:rPr>
+          <w:lang w:val="en-NL"/>
+        </w:rPr>
+      </w:pPr>
+      <w:r>
+        <w:rPr>
+          <w:noProof/>
+        </w:rPr>
+        <w:drawing>
+          <wp:inline distT="0" distB="0" distL="0" distR="0" wp14:anchorId="186096CA" wp14:editId="33BE553D">
+            <wp:extent cx="3278777" cy="1107836"/>
+            <wp:effectExtent l="0" t="0" r="0" b="0"/>
+            <wp:docPr id="4" name="Picture 4"/>
+            <wp:cNvGraphicFramePr>
+              <a:graphicFrameLocks xmlns:a="http://schemas.openxmlformats.org/drawingml/2006/main" noChangeAspect="1"/>
+            </wp:cNvGraphicFramePr>
+            <a:graphic xmlns:a="http://schemas.openxmlformats.org/drawingml/2006/main">
+              <a:graphicData uri="http://schemas.openxmlformats.org/drawingml/2006/picture">
+                <pic:pic xmlns:pic="http://schemas.openxmlformats.org/drawingml/2006/picture">
+                  <pic:nvPicPr>
+                    <pic:cNvPr id="0" name="Picture 7"/>
+                    <pic:cNvPicPr>
+                      <a:picLocks noChangeAspect="1" noChangeArrowheads="1"/>
+                    </pic:cNvPicPr>
+                  </pic:nvPicPr>
+                  <pic:blipFill>
+                    <a:blip r:embed="rId16">
+                      <a:extLst>
+                        <a:ext uri="{28A0092B-C50C-407E-A947-70E740481C1C}">
+                          <a14:useLocalDpi xmlns:a14="http://schemas.microsoft.com/office/drawing/2010/main" val="0"/>
+                        </a:ext>
+                      </a:extLst>
+                    </a:blip>
+                    <a:srcRect/>
+                    <a:stretch>
+                      <a:fillRect/>
+                    </a:stretch>
+                  </pic:blipFill>
+                  <pic:spPr bwMode="auto">
+                    <a:xfrm>
+                      <a:off x="0" y="0"/>
+                      <a:ext cx="3328214" cy="1124540"/>
+                    </a:xfrm>
+                    <a:prstGeom prst="rect">
+                      <a:avLst/>
+                    </a:prstGeom>
+                    <a:noFill/>
+                    <a:ln>
+                      <a:noFill/>
+                    </a:ln>
+                  </pic:spPr>
+                </pic:pic>
+              </a:graphicData>
+            </a:graphic>
+          </wp:inline>
+        </w:drawing>
+      </w:r>
+    </w:p>
+    <w:p>
+      <w:pPr>
+        <w:pStyle w:val="Heading2"/>
+        <w:rPr>
+          <w:lang w:val="en-NL"/>
+        </w:rPr>
+      </w:pPr>
+      <w:r>
+        <w:rPr>
+          <w:lang w:val="en-NL"/>
+        </w:rPr>
+        <w:t>Language, framework</w:t>
+      </w:r>
+      <w:r>
+        <w:rPr>
+          <w:lang w:val="en-NL"/>
+        </w:rPr>
+        <w:t>,</w:t>
+      </w:r>
+      <w:r>
+        <w:rPr>
+          <w:lang w:val="en-NL"/>
+        </w:rPr>
+        <w:t xml:space="preserve"> modules</w:t>
+      </w:r>
+      <w:r>
+        <w:rPr>
+          <w:lang w:val="en-NL"/>
+        </w:rPr>
+        <w:t>, etcetera</w:t>
+      </w:r>
+    </w:p>
+    <w:p>
+      <w:pPr>
+        <w:pStyle w:val="Heading3"/>
+        <w:rPr>
+          <w:lang w:val="en-NL"/>
+        </w:rPr>
+      </w:pPr>
+      <w:r>
+        <w:rPr>
+          <w:lang w:val="en-NL"/>
+        </w:rPr>
+        <w:t>Initialization</w:t>
+      </w:r>
+    </w:p>
+    <w:p>
+      <w:pPr>
+        <w:rPr>
+          <w:lang w:val="en-NL"/>
+        </w:rPr>
+      </w:pPr>
+      <w:r>
+        <w:rPr>
+          <w:lang w:val="en-NL"/>
+        </w:rPr>
+        <w:t xml:space="preserve">I </w:t>
+      </w:r>
+      <w:r>
+        <w:rPr>
+          <w:lang w:val="en-NL"/>
+        </w:rPr>
+        <w:t xml:space="preserve">will </w:t>
+      </w:r>
+      <w:r>
+        <w:rPr>
+          <w:lang w:val="en-NL"/>
+        </w:rPr>
+        <w:t xml:space="preserve">use Angular 8 for this application. </w:t>
+      </w:r>
+      <w:r>
+        <w:rPr>
+          <w:lang w:val="en-NL"/>
+        </w:rPr>
+        <w:t>I have set</w:t>
+      </w:r>
+      <w:r>
+        <w:rPr>
+          <w:lang w:val="en-NL"/>
+        </w:rPr>
+        <w:t xml:space="preserve"> </w:t>
+      </w:r>
+      <w:r>
+        <w:rPr>
+          <w:lang w:val="en-NL"/>
+        </w:rPr>
+        <w:t>up the framework with the use of Angular CLI and used a router, just in case I need one.</w:t>
+      </w:r>
+    </w:p>
+    <w:p>
+      <w:pPr>
+        <w:pStyle w:val="Heading3"/>
+        <w:rPr>
+          <w:lang w:val="en-NL"/>
+        </w:rPr>
+      </w:pPr>
+      <w:r>
+        <w:rPr>
+          <w:lang w:val="en-NL"/>
+        </w:rPr>
+        <w:t>Language</w:t>
+      </w:r>
+    </w:p>
+    <w:p>
+      <w:pPr>
+        <w:rPr>
+          <w:lang w:val="en-NL"/>
+        </w:rPr>
+      </w:pPr>
+      <w:r>
+        <w:rPr>
+          <w:lang w:val="en-NL"/>
+        </w:rPr>
+        <w:t xml:space="preserve">To assure code quality, TypeScript </w:t>
+      </w:r>
+      <w:r>
+        <w:rPr>
+          <w:lang w:val="en-NL"/>
+        </w:rPr>
+        <w:t>will</w:t>
+      </w:r>
+      <w:r>
+        <w:rPr>
+          <w:lang w:val="en-NL"/>
+        </w:rPr>
+        <w:t xml:space="preserve"> be a good set to work with.</w:t>
+      </w:r>
+    </w:p>
+    <w:p>
+      <w:pPr>
+        <w:pStyle w:val="Heading3"/>
+        <w:rPr>
+          <w:lang w:val="en-NL"/>
+        </w:rPr>
+      </w:pPr>
+      <w:r>
+        <w:rPr>
+          <w:lang w:val="en-NL"/>
+        </w:rPr>
+        <w:t>Styling</w:t>
+      </w:r>
+    </w:p>
+    <w:p>
+      <w:pPr>
+        <w:rPr>
+          <w:lang w:val="en-NL"/>
+        </w:rPr>
+      </w:pPr>
+      <w:r>
+        <w:rPr>
+          <w:lang w:val="en-NL"/>
+        </w:rPr>
+        <w:t xml:space="preserve">I decided to choose Stylus as a pre-processor for CSS. This </w:t>
+      </w:r>
+      <w:r>
+        <w:rPr>
+          <w:lang w:val="en-NL"/>
+        </w:rPr>
+        <w:t xml:space="preserve">is </w:t>
+      </w:r>
+      <w:r>
+        <w:rPr>
+          <w:lang w:val="en-NL"/>
+        </w:rPr>
+        <w:t>because the linting and automatic sorting extensions available in Visual Studio Code are very useful for this</w:t>
+      </w:r>
+      <w:r>
+        <w:rPr>
+          <w:lang w:val="en-NL"/>
+        </w:rPr>
+        <w:t xml:space="preserve"> pre-processor</w:t>
+      </w:r>
+      <w:r>
+        <w:rPr>
+          <w:lang w:val="en-NL"/>
+        </w:rPr>
+        <w:t>.</w:t>
+      </w:r>
+    </w:p>
+    <w:p>
+      <w:pPr>
+        <w:pStyle w:val="Heading3"/>
+        <w:rPr>
+          <w:lang w:val="en-NL"/>
+        </w:rPr>
+      </w:pPr>
+      <w:r>
+        <w:rPr>
+          <w:lang w:val="en-NL"/>
+        </w:rPr>
+        <w:t>Testing</w:t>
+      </w:r>
+    </w:p>
+    <w:p>
+      <w:pPr>
+        <w:rPr>
+          <w:lang w:val="en-NL"/>
+        </w:rPr>
+      </w:pPr>
+      <w:r>
+        <w:rPr>
+          <w:lang w:val="en-NL"/>
+        </w:rPr>
+        <w:t>Standard</w:t>
+      </w:r>
+      <w:r>
+        <w:rPr>
+          <w:lang w:val="en-NL"/>
+        </w:rPr>
+        <w:t xml:space="preserve"> </w:t>
+      </w:r>
+      <w:r>
+        <w:rPr>
+          <w:i/>
+          <w:iCs/>
+          <w:lang w:val="en-NL"/>
+        </w:rPr>
+        <w:t>Jasmine</w:t>
+      </w:r>
+      <w:r>
+        <w:rPr>
+          <w:lang w:val="en-NL"/>
+        </w:rPr>
+        <w:t xml:space="preserve"> unit testing tool</w:t>
+      </w:r>
+      <w:r>
+        <w:rPr>
+          <w:lang w:val="en-NL"/>
+        </w:rPr>
+        <w:t xml:space="preserve">, and </w:t>
+      </w:r>
+      <w:r>
+        <w:rPr>
+          <w:i/>
+          <w:iCs/>
+          <w:lang w:val="en-NL"/>
+        </w:rPr>
+        <w:t>Protractor</w:t>
+      </w:r>
+      <w:r>
+        <w:rPr>
+          <w:lang w:val="en-NL"/>
+        </w:rPr>
+        <w:t xml:space="preserve"> </w:t>
+      </w:r>
+      <w:r>
+        <w:rPr>
+          <w:lang w:val="en-NL"/>
+        </w:rPr>
+        <w:t xml:space="preserve">for an </w:t>
+      </w:r>
+      <w:r>
+        <w:rPr>
+          <w:lang w:val="en-NL"/>
+        </w:rPr>
+        <w:t>automatic test.</w:t>
+      </w:r>
+      <w:r>
+        <w:rPr>
+          <w:lang w:val="en-NL"/>
+        </w:rPr>
+        <w:t xml:space="preserve"> Because API services can not be 100% reliable, I use mock (fake) API test data.</w:t>
+      </w:r>
+    </w:p>
+    <w:p>
+      <w:pPr>
+        <w:pStyle w:val="Heading3"/>
+        <w:rPr>
+          <w:lang w:val="en-NL"/>
+        </w:rPr>
+      </w:pPr>
+      <w:r>
+        <w:rPr>
+          <w:lang w:val="en-NL"/>
+        </w:rPr>
+        <w:t>Swipe</w:t>
+      </w:r>
+    </w:p>
+    <w:p>
+      <w:pPr>
+        <w:rPr>
+          <w:lang w:val="en-NL"/>
+        </w:rPr>
+      </w:pPr>
+      <w:r>
+        <w:rPr>
+          <w:lang w:val="en-NL"/>
+        </w:rPr>
+        <w:t>To be able to swipe the quote block</w:t>
+      </w:r>
+      <w:r>
+        <w:rPr>
+          <w:lang w:val="en-NL"/>
+        </w:rPr>
+        <w:t xml:space="preserve"> to the left</w:t>
+      </w:r>
+      <w:r>
+        <w:rPr>
+          <w:lang w:val="en-NL"/>
+        </w:rPr>
+        <w:t xml:space="preserve">, I used the </w:t>
+      </w:r>
+      <w:r>
+        <w:rPr>
+          <w:i/>
+          <w:iCs/>
+          <w:lang w:val="en-NL"/>
+        </w:rPr>
+        <w:t>HammerJS</w:t>
+      </w:r>
+      <w:r>
+        <w:rPr>
+          <w:lang w:val="en-NL"/>
+        </w:rPr>
+        <w:t xml:space="preserve"> module.</w:t>
+      </w:r>
+    </w:p>
+    <w:p>
+      <w:pPr>
+        <w:pStyle w:val="Heading3"/>
+        <w:rPr>
+          <w:lang w:val="en-NL"/>
+        </w:rPr>
+      </w:pPr>
+      <w:r>
+        <w:rPr>
+          <w:lang w:val="en-NL"/>
+        </w:rPr>
+        <w:t xml:space="preserve">Quote </w:t>
+      </w:r>
+      <w:r>
+        <w:rPr>
+          <w:lang w:val="en-NL"/>
+        </w:rPr>
+        <w:t>API server</w:t>
+      </w:r>
+    </w:p>
+    <w:p>
+      <w:pPr>
+        <w:rPr>
+          <w:lang w:val="en-NL"/>
+        </w:rPr>
+      </w:pPr>
+      <w:r>
+        <w:rPr>
+          <w:lang w:val="en-NL"/>
+        </w:rPr>
+        <w:t xml:space="preserve">The server I use for providing me the quotes, is the one from </w:t>
+      </w:r>
+      <w:hyperlink r:id="rId17" w:history="1">
+        <w:r>
+          <w:rPr>
+            <w:rStyle w:val="Hyperlink"/>
+            <w:lang w:val="en-NL"/>
+          </w:rPr>
+          <w:t>Luke Peavey</w:t>
+        </w:r>
+      </w:hyperlink>
+      <w:r>
+        <w:t xml:space="preserve">. </w:t>
+      </w:r>
+      <w:r>
+        <w:t>Th</w:t>
+      </w:r>
+      <w:r>
+        <w:rPr>
+          <w:lang w:val="en-NL"/>
+        </w:rPr>
+        <w:t>is</w:t>
+      </w:r>
+      <w:r>
+        <w:t xml:space="preserve"> database includes </w:t>
+      </w:r>
+      <w:r>
+        <w:rPr>
+          <w:lang w:val="en-NL"/>
+        </w:rPr>
+        <w:t xml:space="preserve">more than </w:t>
+      </w:r>
+      <w:r>
+        <w:t>1500 quotes by 800 authors.</w:t>
+      </w:r>
+    </w:p>
+    <w:p>
+      <w:pPr>
+        <w:pStyle w:val="Heading1"/>
+        <w:rPr>
+          <w:lang w:val="en-NL"/>
+        </w:rPr>
+      </w:pPr>
+      <w:r>
+        <w:rPr>
+          <w:lang w:val="en-NL"/>
+        </w:rPr>
+        <w:t>Progress</w:t>
+      </w:r>
+    </w:p>
+    <w:p>
+      <w:pPr>
+        <w:pStyle w:val="Heading2"/>
+        <w:rPr>
+          <w:lang w:val="en-NL"/>
+        </w:rPr>
+      </w:pPr>
+      <w:r>
+        <w:rPr>
+          <w:lang w:val="en-NL"/>
+        </w:rPr>
+        <w:t>Files</w:t>
+      </w:r>
+    </w:p>
+    <w:p>
+      <w:pPr>
+        <w:pStyle w:val="Heading3"/>
+        <w:rPr>
+          <w:lang w:val="en-NL"/>
+        </w:rPr>
+      </w:pPr>
+      <w:r>
+        <w:rPr>
+          <w:lang w:val="en-NL"/>
+        </w:rPr>
+        <w:t>Components</w:t>
+      </w:r>
+    </w:p>
+    <w:p>
+      <w:pPr>
+        <w:rPr>
+          <w:lang w:val="en-NL"/>
+        </w:rPr>
+      </w:pPr>
+      <w:r>
+        <w:rPr>
+          <w:lang w:val="en-NL"/>
+        </w:rPr>
+        <w:t>I decided to work with the following components:</w:t>
+      </w:r>
+    </w:p>
+    <w:p>
+      <w:pPr>
+        <w:pStyle w:val="ListParagraph"/>
+        <w:numPr>
+          <w:ilvl w:val="0"/>
+          <w:numId w:val="1"/>
+        </w:numPr>
+        <w:rPr>
+          <w:lang w:val="en-NL"/>
+        </w:rPr>
+      </w:pPr>
+      <w:r>
+        <w:rPr>
+          <w:b/>
+          <w:bCs/>
+          <w:lang w:val="en-NL"/>
+        </w:rPr>
+        <w:t>Quote component.</w:t>
+      </w:r>
+      <w:r>
+        <w:rPr>
+          <w:lang w:val="en-NL"/>
+        </w:rPr>
+        <w:t xml:space="preserve"> Main area for the quotes.</w:t>
+      </w:r>
+    </w:p>
+    <w:p>
+      <w:pPr>
+        <w:pStyle w:val="ListParagraph"/>
+        <w:numPr>
+          <w:ilvl w:val="0"/>
+          <w:numId w:val="1"/>
+        </w:numPr>
+        <w:rPr>
+          <w:lang w:val="en-NL"/>
+        </w:rPr>
+      </w:pPr>
+      <w:r>
+        <w:rPr>
+          <w:b/>
+          <w:bCs/>
+          <w:lang w:val="en-NL"/>
+        </w:rPr>
+        <w:t>Footer</w:t>
+      </w:r>
+      <w:r>
+        <w:rPr>
+          <w:b/>
+          <w:bCs/>
+          <w:lang w:val="en-NL"/>
+        </w:rPr>
+        <w:t xml:space="preserve"> component.</w:t>
+      </w:r>
+      <w:r>
+        <w:rPr>
+          <w:lang w:val="en-NL"/>
+        </w:rPr>
+        <w:t xml:space="preserve"> Area for the social share buttons.</w:t>
+      </w:r>
+    </w:p>
+    <w:p>
+      <w:pPr>
+        <w:pStyle w:val="ListParagraph"/>
+        <w:numPr>
+          <w:ilvl w:val="0"/>
+          <w:numId w:val="1"/>
+        </w:numPr>
+        <w:rPr>
+          <w:lang w:val="en-NL"/>
+        </w:rPr>
+      </w:pPr>
+      <w:r>
+        <w:rPr>
+          <w:b/>
+          <w:bCs/>
+          <w:lang w:val="en-NL"/>
+        </w:rPr>
+        <w:lastRenderedPageBreak/>
+        <w:t>Quote service.</w:t>
+      </w:r>
+      <w:r>
+        <w:rPr>
+          <w:lang w:val="en-NL"/>
+        </w:rPr>
+        <w:t xml:space="preserve"> Used for calling quote API.</w:t>
+      </w:r>
+    </w:p>
+    <w:p>
+      <w:pPr>
+        <w:pStyle w:val="Heading4"/>
+        <w:rPr>
+          <w:lang w:val="en-NL"/>
+        </w:rPr>
+      </w:pPr>
+      <w:r>
+        <w:rPr>
+          <w:lang w:val="en-NL"/>
+        </w:rPr>
+        <w:t>Quote component</w:t>
+      </w:r>
+    </w:p>
+    <w:p>
+      <w:pPr>
+        <w:rPr>
+          <w:lang w:val="en-NL"/>
+        </w:rPr>
+      </w:pPr>
+      <w:r>
+        <w:rPr>
+          <w:lang w:val="en-NL"/>
+        </w:rPr>
+        <w:t xml:space="preserve">The quote component is the area with a quote block, and it includes the footer component. </w:t>
+      </w:r>
+      <w:r>
+        <w:rPr>
+          <w:lang w:val="en-NL"/>
+        </w:rPr>
+        <w:t xml:space="preserve">When the quote is loading, the message </w:t>
+      </w:r>
+      <w:r>
+        <w:rPr>
+          <w:i/>
+          <w:iCs/>
+          <w:lang w:val="en-NL"/>
+        </w:rPr>
+        <w:t>“loading quote...”</w:t>
+      </w:r>
+      <w:r>
+        <w:rPr>
+          <w:lang w:val="en-NL"/>
+        </w:rPr>
+        <w:t xml:space="preserve"> will pop up.</w:t>
+      </w:r>
+      <w:r>
+        <w:rPr>
+          <w:lang w:val="en-NL"/>
+        </w:rPr>
+        <w:t xml:space="preserve"> </w:t>
+      </w:r>
+      <w:r>
+        <w:rPr>
+          <w:lang w:val="en-NL"/>
+        </w:rPr>
+        <w:t xml:space="preserve">When an error </w:t>
+      </w:r>
+      <w:r>
+        <w:rPr>
+          <w:lang w:val="en-NL"/>
+        </w:rPr>
+        <w:t xml:space="preserve">is </w:t>
+      </w:r>
+      <w:r>
+        <w:rPr>
+          <w:lang w:val="en-NL"/>
+        </w:rPr>
+        <w:t xml:space="preserve">occurring (for example, the </w:t>
+      </w:r>
+      <w:r>
+        <w:rPr>
+          <w:lang w:val="en-NL"/>
+        </w:rPr>
+        <w:t>REST</w:t>
+      </w:r>
+      <w:r>
+        <w:rPr>
+          <w:lang w:val="en-NL"/>
+        </w:rPr>
+        <w:t xml:space="preserve"> API server is down), an error message will pop up.</w:t>
+      </w:r>
+    </w:p>
+    <w:p>
+      <w:pPr>
+        <w:pStyle w:val="Heading4"/>
+        <w:rPr>
+          <w:lang w:val="en-NL"/>
+        </w:rPr>
+      </w:pPr>
+      <w:r>
+        <w:rPr>
+          <w:lang w:val="en-NL"/>
+        </w:rPr>
+        <w:t>Footer component</w:t>
+      </w:r>
+    </w:p>
+    <w:p>
+      <w:pPr>
+        <w:rPr>
+          <w:lang w:val="en-NL"/>
+        </w:rPr>
+      </w:pPr>
+      <w:r>
+        <w:rPr>
+          <w:lang w:val="en-NL"/>
+        </w:rPr>
+        <w:t xml:space="preserve">The footer component is mainly used to display social share icons, but there is also a “new quote” arrow icon. Clicking on one of the share icons will pop up a new screen interface from respectfully </w:t>
+      </w:r>
+      <w:r>
+        <w:rPr>
+          <w:i/>
+          <w:iCs/>
+          <w:lang w:val="en-NL"/>
+        </w:rPr>
+        <w:t>Facebook</w:t>
+      </w:r>
+      <w:r>
+        <w:rPr>
+          <w:lang w:val="en-NL"/>
+        </w:rPr>
+        <w:t xml:space="preserve">, </w:t>
+      </w:r>
+      <w:r>
+        <w:rPr>
+          <w:i/>
+          <w:iCs/>
+          <w:lang w:val="en-NL"/>
+        </w:rPr>
+        <w:t>Twitter</w:t>
+      </w:r>
+      <w:r>
+        <w:rPr>
+          <w:lang w:val="en-NL"/>
+        </w:rPr>
+        <w:t xml:space="preserve"> or </w:t>
+      </w:r>
+      <w:r>
+        <w:rPr>
+          <w:i/>
+          <w:iCs/>
+          <w:lang w:val="en-NL"/>
+        </w:rPr>
+        <w:t>WhatsApp</w:t>
+      </w:r>
+      <w:r>
+        <w:rPr>
+          <w:lang w:val="en-NL"/>
+        </w:rPr>
+        <w:t>, where the user can share the current quote, plus author, plus a link to the demo site.</w:t>
+      </w:r>
+    </w:p>
+    <w:p>
+      <w:pPr>
+        <w:pStyle w:val="Heading4"/>
+        <w:rPr>
+          <w:lang w:val="en-NL"/>
+        </w:rPr>
+      </w:pPr>
+      <w:r>
+        <w:rPr>
+          <w:lang w:val="en-NL"/>
+        </w:rPr>
+        <w:t>Quote service</w:t>
+      </w:r>
+    </w:p>
+    <w:p>
+      <w:pPr>
+        <w:rPr>
+          <w:lang w:val="en-NL"/>
+        </w:rPr>
+      </w:pPr>
+      <w:r>
+        <w:rPr>
+          <w:lang w:val="en-NL"/>
+        </w:rPr>
+        <w:t xml:space="preserve">The quote service will call the REST API server and </w:t>
+      </w:r>
+      <w:r>
+        <w:rPr>
+          <w:lang w:val="en-NL"/>
+        </w:rPr>
+        <w:t xml:space="preserve">with the </w:t>
+      </w:r>
+      <w:r>
+        <w:rPr>
+          <w:lang w:val="en-NL"/>
+        </w:rPr>
+        <w:t>return</w:t>
+      </w:r>
+      <w:r>
+        <w:rPr>
+          <w:lang w:val="en-NL"/>
+        </w:rPr>
+        <w:t>ed</w:t>
+      </w:r>
+      <w:r>
+        <w:rPr>
+          <w:lang w:val="en-NL"/>
+        </w:rPr>
+        <w:t xml:space="preserve"> response</w:t>
+      </w:r>
+      <w:r>
+        <w:rPr>
+          <w:lang w:val="en-NL"/>
+        </w:rPr>
+        <w:t>, it will filter the needed data</w:t>
+      </w:r>
+      <w:r>
+        <w:rPr>
+          <w:lang w:val="en-NL"/>
+        </w:rPr>
+        <w:t>.</w:t>
+      </w:r>
+    </w:p>
+    <w:p>
+      <w:pPr>
+        <w:pStyle w:val="Heading3"/>
+        <w:rPr>
+          <w:lang w:val="en-NL"/>
+        </w:rPr>
+      </w:pPr>
+      <w:r>
+        <w:rPr>
+          <w:lang w:val="en-NL"/>
+        </w:rPr>
+        <w:t>Configuration file</w:t>
+      </w:r>
+    </w:p>
+    <w:p>
+      <w:pPr>
+        <w:rPr>
+          <w:lang w:val="en-NL"/>
+        </w:rPr>
+      </w:pPr>
+      <w:r>
+        <w:rPr>
+          <w:lang w:val="en-NL"/>
+        </w:rPr>
+        <w:t xml:space="preserve">All configurable text, API endpoint data, link URLs and mock data is centralized into one configuration file. This makes is easier to apply changes to </w:t>
+      </w:r>
+      <w:r>
+        <w:rPr>
+          <w:lang w:val="en-NL"/>
+        </w:rPr>
+        <w:t xml:space="preserve">string blocks </w:t>
+      </w:r>
+      <w:r>
+        <w:rPr>
+          <w:lang w:val="en-NL"/>
+        </w:rPr>
+        <w:t xml:space="preserve">without searching through </w:t>
+      </w:r>
+      <w:r>
+        <w:rPr>
+          <w:lang w:val="en-NL"/>
+        </w:rPr>
+        <w:t xml:space="preserve">all </w:t>
+      </w:r>
+      <w:r>
+        <w:rPr>
+          <w:lang w:val="en-NL"/>
+        </w:rPr>
+        <w:t>the files.</w:t>
+      </w:r>
+      <w:bookmarkStart w:id="0" w:name="_GoBack"/>
+      <w:bookmarkEnd w:id="0"/>
+      <w:r>
+        <w:rPr>
+          <w:lang w:val="en-NL"/>
+        </w:rPr>
+        <w:t xml:space="preserve"> </w:t>
+      </w:r>
     </w:p>
     <w:sectPr>
       <w:pgSz w:w="11906" w:h="16838"/>
@@ -2241,7 +2984,6 @@
   <w:style w:type="character" w:default="1" w:styleId="DefaultParagraphFont">
     <w:name w:val="Default Paragraph Font"/>
     <w:uiPriority w:val="1"/>
-    <w:semiHidden/>
     <w:unhideWhenUsed/>
   </w:style>
   <w:style w:type="table" w:default="1" w:styleId="TableNormal">
@@ -3040,4 +3782,16 @@
     </a:ext>
   </a:extLst>
 </a:theme>
+</file>
+
+<file path=customXml/item1.xml><?xml version="1.0" encoding="utf-8"?>
+<b:Sources xmlns:b="http://schemas.openxmlformats.org/officeDocument/2006/bibliography" xmlns="http://schemas.openxmlformats.org/officeDocument/2006/bibliography" SelectedStyle="\APASixthEditionOfficeOnline.xsl" StyleName="APA" Version="6"/>
+</file>
+
+<file path=customXml/itemProps1.xml><?xml version="1.0" encoding="utf-8"?>
+<ds:datastoreItem xmlns:ds="http://schemas.openxmlformats.org/officeDocument/2006/customXml" ds:itemID="{17F58225-6065-4FF0-A37B-C48B9C9CEAAE}">
+  <ds:schemaRefs>
+    <ds:schemaRef ds:uri="http://schemas.openxmlformats.org/officeDocument/2006/bibliography"/>
+  </ds:schemaRefs>
+</ds:datastoreItem>
 </file>
</xml_diff>